<commit_message>
java 8 notes dec 28th
</commit_message>
<xml_diff>
--- a/Java-8-Streams.docx
+++ b/Java-8-Streams.docx
@@ -61,39 +61,36 @@
         <w:t>, Functional Interface and Streams)</w:t>
       </w:r>
     </w:p>
-    <w:p/>
-    <w:p>
-      <w:r>
-        <w:rPr>
-          <w:b/>
-        </w:rPr>
-        <w:t>Q</w:t>
-      </w:r>
-      <w:r>
-        <w:t xml:space="preserve">) </w:t>
-      </w:r>
-      <w:r>
-        <w:t xml:space="preserve">Can we do whatever stream will do the functionality using </w:t>
-      </w:r>
-      <w:r>
-        <w:t xml:space="preserve">collections, if yes then why do we need to go </w:t>
-      </w:r>
-      <w:r>
-        <w:t>for</w:t>
-      </w:r>
-      <w:r>
-        <w:t xml:space="preserve"> streams </w:t>
-      </w:r>
-      <w:r>
-        <w:t xml:space="preserve">and what is </w:t>
-      </w:r>
-      <w:r>
-        <w:t>difference between Streams and C</w:t>
-      </w:r>
-      <w:bookmarkStart w:id="0" w:name="_GoBack"/>
-      <w:bookmarkEnd w:id="0"/>
-      <w:r>
-        <w:t xml:space="preserve">ollections? </w:t>
+    <w:p>
+      <w:pPr>
+        <w:rPr>
+          <w:b/>
+          <w:u w:val="single"/>
+        </w:rPr>
+      </w:pPr>
+      <w:r>
+        <w:rPr>
+          <w:b/>
+          <w:u w:val="single"/>
+        </w:rPr>
+        <w:t>Lambda Expressions:</w:t>
+      </w:r>
+    </w:p>
+    <w:p>
+      <w:r>
+        <w:rPr>
+          <w:b/>
+        </w:rPr>
+        <w:t>Q)</w:t>
+      </w:r>
+      <w:r>
+        <w:t xml:space="preserve"> What </w:t>
+      </w:r>
+      <w:r>
+        <w:t>Lambda</w:t>
+      </w:r>
+      <w:r>
+        <w:t xml:space="preserve"> Calculus in Mathematics?</w:t>
       </w:r>
     </w:p>
     <w:p>
@@ -101,47 +98,26 @@
         <w:pStyle w:val="ListParagraph"/>
         <w:numPr>
           <w:ilvl w:val="0"/>
-          <w:numId w:val="4"/>
+          <w:numId w:val="34"/>
         </w:numPr>
       </w:pPr>
       <w:r>
-        <w:t xml:space="preserve">Major difference is collections and </w:t>
-      </w:r>
-      <w:r>
-        <w:t>its</w:t>
-      </w:r>
-      <w:r>
-        <w:t xml:space="preserve"> method</w:t>
-      </w:r>
-      <w:r>
-        <w:t>s</w:t>
+        <w:t xml:space="preserve">To simply our </w:t>
+      </w:r>
+      <w:r>
+        <w:t>calculation in</w:t>
+      </w:r>
+      <w:r>
+        <w:t xml:space="preserve"> mathematical</w:t>
       </w:r>
       <w:r>
         <w:t xml:space="preserve"> </w:t>
       </w:r>
       <w:r>
-        <w:rPr>
-          <w:b/>
-        </w:rPr>
-        <w:t>operates/work</w:t>
-      </w:r>
-      <w:r>
-        <w:rPr>
-          <w:b/>
-        </w:rPr>
-        <w:t xml:space="preserve"> on source/data structure</w:t>
-      </w:r>
-      <w:r>
-        <w:t xml:space="preserve"> directly that means it will </w:t>
-      </w:r>
-      <w:r>
-        <w:rPr>
-          <w:b/>
-        </w:rPr>
-        <w:t>modify/change the structure</w:t>
-      </w:r>
-      <w:r>
-        <w:t xml:space="preserve"> of source.</w:t>
+        <w:t>expressions</w:t>
+      </w:r>
+      <w:r>
+        <w:t xml:space="preserve">. To compute the big function expressions into small function expressions we can use lambda expressions </w:t>
       </w:r>
     </w:p>
     <w:p>
@@ -149,80 +125,11 @@
         <w:pStyle w:val="ListParagraph"/>
         <w:numPr>
           <w:ilvl w:val="0"/>
-          <w:numId w:val="4"/>
+          <w:numId w:val="34"/>
         </w:numPr>
       </w:pPr>
       <w:r>
-        <w:rPr>
-          <w:b/>
-        </w:rPr>
-        <w:t>Streams</w:t>
-      </w:r>
-      <w:r>
-        <w:t xml:space="preserve"> never modify the source data, it will process the data and it has </w:t>
-      </w:r>
-      <w:r>
-        <w:t>its</w:t>
-      </w:r>
-      <w:r>
-        <w:t xml:space="preserve"> own operations like internal methods and terminal methods which will produce another collections object based on our requirements.</w:t>
-      </w:r>
-    </w:p>
-    <w:p>
-      <w:r>
-        <w:t>There are many ways to create a stream instance of different sources. Once created, the instance will not modify its source, therefore allowing the creation of multiple instances from a single source.</w:t>
-      </w:r>
-    </w:p>
-    <w:p>
-      <w:pPr>
-        <w:rPr>
-          <w:b/>
-          <w:u w:val="single"/>
-        </w:rPr>
-      </w:pPr>
-      <w:r>
-        <w:rPr>
-          <w:b/>
-          <w:u w:val="single"/>
-        </w:rPr>
-        <w:t xml:space="preserve">Streams: </w:t>
-      </w:r>
-    </w:p>
-    <w:p>
-      <w:pPr>
-        <w:rPr>
-          <w:b/>
-          <w:u w:val="single"/>
-        </w:rPr>
-      </w:pPr>
-      <w:r>
-        <w:rPr>
-          <w:b/>
-          <w:u w:val="single"/>
-        </w:rPr>
-        <w:t>How many ways we can create Stream object?</w:t>
-      </w:r>
-    </w:p>
-    <w:p>
-      <w:pPr>
-        <w:rPr>
-          <w:b/>
-          <w:u w:val="single"/>
-        </w:rPr>
-      </w:pPr>
-      <w:r>
-        <w:rPr>
-          <w:b/>
-          <w:u w:val="single"/>
-        </w:rPr>
-        <w:t xml:space="preserve">1. </w:t>
-      </w:r>
-      <w:r>
-        <w:rPr>
-          <w:b/>
-          <w:u w:val="single"/>
-        </w:rPr>
-        <w:t>Stream of Array:</w:t>
+        <w:t>Simplification with calculations</w:t>
       </w:r>
     </w:p>
     <w:p>
@@ -230,11 +137,376 @@
         <w:pStyle w:val="ListParagraph"/>
         <w:numPr>
           <w:ilvl w:val="0"/>
-          <w:numId w:val="7"/>
+          <w:numId w:val="34"/>
         </w:numPr>
       </w:pPr>
       <w:r>
-        <w:t>An array can also be the source of a stream:</w:t>
+        <w:t xml:space="preserve">Function/Expression </w:t>
+      </w:r>
+      <w:r>
+        <w:t xml:space="preserve">Evaluation </w:t>
+      </w:r>
+      <w:r>
+        <w:t xml:space="preserve">– with </w:t>
+      </w:r>
+      <w:r>
+        <w:t>value</w:t>
+      </w:r>
+      <w:r>
+        <w:t>/functionality – f(x) = x2+2x+2</w:t>
+      </w:r>
+    </w:p>
+    <w:p>
+      <w:pPr>
+        <w:pStyle w:val="ListParagraph"/>
+        <w:numPr>
+          <w:ilvl w:val="0"/>
+          <w:numId w:val="34"/>
+        </w:numPr>
+      </w:pPr>
+      <w:r>
+        <w:t xml:space="preserve">Anonymous </w:t>
+      </w:r>
+      <w:r>
+        <w:t>(</w:t>
+      </w:r>
+      <w:r>
+        <w:t xml:space="preserve">reference you </w:t>
+      </w:r>
+      <w:r>
+        <w:t>cannot</w:t>
+      </w:r>
+      <w:r>
+        <w:t xml:space="preserve"> use in different place of another f(</w:t>
+      </w:r>
+      <w:proofErr w:type="spellStart"/>
+      <w:proofErr w:type="gramStart"/>
+      <w:r>
+        <w:t>x,y</w:t>
+      </w:r>
+      <w:proofErr w:type="gramEnd"/>
+      <w:r>
+        <w:t>,z</w:t>
+      </w:r>
+      <w:proofErr w:type="spellEnd"/>
+      <w:r>
+        <w:t>) function</w:t>
+      </w:r>
+      <w:r>
+        <w:t>s</w:t>
+      </w:r>
+      <w:r>
+        <w:t>.</w:t>
+      </w:r>
+    </w:p>
+    <w:p>
+      <w:pPr>
+        <w:pStyle w:val="ListParagraph"/>
+        <w:numPr>
+          <w:ilvl w:val="0"/>
+          <w:numId w:val="34"/>
+        </w:numPr>
+      </w:pPr>
+      <w:r>
+        <w:t xml:space="preserve">Reference link : </w:t>
+      </w:r>
+      <w:hyperlink r:id="rId5" w:history="1">
+        <w:r>
+          <w:rPr>
+            <w:rStyle w:val="Hyperlink"/>
+          </w:rPr>
+          <w:t>https://imgur.com/a/XBHub</w:t>
+        </w:r>
+      </w:hyperlink>
+    </w:p>
+    <w:p>
+      <w:r>
+        <w:rPr>
+          <w:b/>
+        </w:rPr>
+        <w:t>Q</w:t>
+      </w:r>
+      <w:r>
+        <w:t>) How m</w:t>
+      </w:r>
+      <w:r>
+        <w:t>any ways we can make use of L</w:t>
+      </w:r>
+      <w:r>
+        <w:t>am</w:t>
+      </w:r>
+      <w:r>
+        <w:t>b</w:t>
+      </w:r>
+      <w:r>
+        <w:t>da expressions in java?</w:t>
+      </w:r>
+    </w:p>
+    <w:p>
+      <w:pPr>
+        <w:pStyle w:val="ListParagraph"/>
+        <w:numPr>
+          <w:ilvl w:val="1"/>
+          <w:numId w:val="32"/>
+        </w:numPr>
+      </w:pPr>
+      <w:r>
+        <w:t>We know that lam</w:t>
+      </w:r>
+      <w:r>
+        <w:t>b</w:t>
+      </w:r>
+      <w:r>
+        <w:t>da expression we can use implementations for functional interface abstract methods, it should match with method parameters and method return type</w:t>
+      </w:r>
+      <w:r>
+        <w:br/>
+      </w:r>
+      <w:proofErr w:type="spellStart"/>
+      <w:r>
+        <w:rPr>
+          <w:b/>
+        </w:rPr>
+        <w:t>FunctionalInterface</w:t>
+      </w:r>
+      <w:proofErr w:type="spellEnd"/>
+      <w:r>
+        <w:rPr>
+          <w:b/>
+        </w:rPr>
+        <w:t xml:space="preserve"> reference = () -&gt; { };</w:t>
+      </w:r>
+    </w:p>
+    <w:p>
+      <w:pPr>
+        <w:pStyle w:val="ListParagraph"/>
+        <w:numPr>
+          <w:ilvl w:val="1"/>
+          <w:numId w:val="32"/>
+        </w:numPr>
+      </w:pPr>
+      <w:r>
+        <w:t xml:space="preserve">And also we can use in return statement which will have return types as functional interface. </w:t>
+      </w:r>
+    </w:p>
+    <w:p>
+      <w:pPr>
+        <w:pStyle w:val="ListParagraph"/>
+        <w:ind w:left="1440"/>
+        <w:rPr>
+          <w:b/>
+        </w:rPr>
+      </w:pPr>
+      <w:r>
+        <w:rPr>
+          <w:b/>
+        </w:rPr>
+        <w:t>public Consumer&lt;</w:t>
+      </w:r>
+      <w:proofErr w:type="spellStart"/>
+      <w:r>
+        <w:rPr>
+          <w:b/>
+        </w:rPr>
+        <w:t>UserData</w:t>
+      </w:r>
+      <w:proofErr w:type="spellEnd"/>
+      <w:r>
+        <w:rPr>
+          <w:b/>
+        </w:rPr>
+        <w:t xml:space="preserve">&gt; </w:t>
+      </w:r>
+      <w:proofErr w:type="spellStart"/>
+      <w:r>
+        <w:rPr>
+          <w:b/>
+        </w:rPr>
+        <w:t>getConsumerInstance</w:t>
+      </w:r>
+      <w:proofErr w:type="spellEnd"/>
+      <w:r>
+        <w:rPr>
+          <w:b/>
+        </w:rPr>
+        <w:t>(p</w:t>
+      </w:r>
+      <w:proofErr w:type="gramStart"/>
+      <w:r>
+        <w:rPr>
+          <w:b/>
+        </w:rPr>
+        <w:t>1,p</w:t>
+      </w:r>
+      <w:proofErr w:type="gramEnd"/>
+      <w:r>
+        <w:rPr>
+          <w:b/>
+        </w:rPr>
+        <w:t>2) {</w:t>
+      </w:r>
+      <w:r>
+        <w:rPr>
+          <w:b/>
+        </w:rPr>
+        <w:tab/>
+      </w:r>
+      <w:r>
+        <w:rPr>
+          <w:b/>
+        </w:rPr>
+        <w:tab/>
+        <w:t xml:space="preserve">return </w:t>
+      </w:r>
+      <w:proofErr w:type="spellStart"/>
+      <w:r>
+        <w:rPr>
+          <w:b/>
+        </w:rPr>
+        <w:t>userData</w:t>
+      </w:r>
+      <w:proofErr w:type="spellEnd"/>
+      <w:r>
+        <w:rPr>
+          <w:b/>
+        </w:rPr>
+        <w:t xml:space="preserve"> -&gt; {</w:t>
+      </w:r>
+    </w:p>
+    <w:p>
+      <w:pPr>
+        <w:rPr>
+          <w:b/>
+        </w:rPr>
+      </w:pPr>
+      <w:r>
+        <w:rPr>
+          <w:b/>
+        </w:rPr>
+        <w:tab/>
+      </w:r>
+      <w:r>
+        <w:rPr>
+          <w:b/>
+        </w:rPr>
+        <w:tab/>
+      </w:r>
+      <w:r>
+        <w:rPr>
+          <w:b/>
+        </w:rPr>
+        <w:tab/>
+      </w:r>
+      <w:r>
+        <w:rPr>
+          <w:b/>
+        </w:rPr>
+        <w:tab/>
+        <w:t>}</w:t>
+      </w:r>
+      <w:r>
+        <w:rPr>
+          <w:b/>
+        </w:rPr>
+        <w:br/>
+      </w:r>
+      <w:r>
+        <w:rPr>
+          <w:b/>
+        </w:rPr>
+        <w:tab/>
+      </w:r>
+      <w:r>
+        <w:rPr>
+          <w:b/>
+        </w:rPr>
+        <w:tab/>
+      </w:r>
+      <w:r>
+        <w:rPr>
+          <w:b/>
+        </w:rPr>
+        <w:tab/>
+        <w:t>}</w:t>
+      </w:r>
+    </w:p>
+    <w:p>
+      <w:pPr>
+        <w:pStyle w:val="ListParagraph"/>
+        <w:numPr>
+          <w:ilvl w:val="0"/>
+          <w:numId w:val="33"/>
+        </w:numPr>
+      </w:pPr>
+      <w:r>
+        <w:t xml:space="preserve">More generally, the types of parameters in a lambda expression must match the types of parameters of the single abstract method of a functional interface type, and the </w:t>
+      </w:r>
+      <w:r>
+        <w:t>return types must matc</w:t>
+      </w:r>
+      <w:r>
+        <w:t>h also.</w:t>
+      </w:r>
+    </w:p>
+    <w:p>
+      <w:r>
+        <w:t>Q) Scope of Lambda expressions when we compare with anonymous inner class? can we replace lambda expressions in all the places of anonymous inner classes?</w:t>
+      </w:r>
+    </w:p>
+    <w:p>
+      <w:pPr>
+        <w:pStyle w:val="ListParagraph"/>
+        <w:numPr>
+          <w:ilvl w:val="0"/>
+          <w:numId w:val="33"/>
+        </w:numPr>
+      </w:pPr>
+      <w:r>
+        <w:t xml:space="preserve">Lambda expressions can use variables defined in an </w:t>
+      </w:r>
+      <w:r>
+        <w:rPr>
+          <w:b/>
+        </w:rPr>
+        <w:t>outer scope</w:t>
+      </w:r>
+      <w:r>
+        <w:t>. We refer to these lambdas as Capturing Lambdas.</w:t>
+      </w:r>
+    </w:p>
+    <w:p>
+      <w:pPr>
+        <w:pStyle w:val="ListParagraph"/>
+        <w:numPr>
+          <w:ilvl w:val="0"/>
+          <w:numId w:val="33"/>
+        </w:numPr>
+      </w:pPr>
+      <w:r>
+        <w:t xml:space="preserve">They can capture </w:t>
+      </w:r>
+      <w:r>
+        <w:rPr>
+          <w:b/>
+        </w:rPr>
+        <w:t>static variables, instance variables, and local variables</w:t>
+      </w:r>
+      <w:r>
+        <w:t xml:space="preserve">, but only local variables must be </w:t>
+      </w:r>
+      <w:r>
+        <w:rPr>
+          <w:b/>
+        </w:rPr>
+        <w:t>final or effectively final</w:t>
+      </w:r>
+      <w:r>
+        <w:t xml:space="preserve"> (variable that never get changes after its initialization).</w:t>
+      </w:r>
+    </w:p>
+    <w:p>
+      <w:r>
+        <w:t>Following code will work fine-</w:t>
       </w:r>
     </w:p>
     <w:tbl>
@@ -252,12 +524,1804 @@
             <w:tcW w:w="9350" w:type="dxa"/>
           </w:tcPr>
           <w:p>
+            <w:proofErr w:type="spellStart"/>
+            <w:r>
+              <w:t>int</w:t>
+            </w:r>
+            <w:proofErr w:type="spellEnd"/>
+            <w:r>
+              <w:t xml:space="preserve"> outer = 3;</w:t>
+            </w:r>
+          </w:p>
+          <w:p>
+            <w:r>
+              <w:t xml:space="preserve">Foo </w:t>
+            </w:r>
+            <w:proofErr w:type="spellStart"/>
+            <w:r>
+              <w:t>foo</w:t>
+            </w:r>
+            <w:proofErr w:type="spellEnd"/>
+            <w:r>
+              <w:t xml:space="preserve"> = () -</w:t>
+            </w:r>
+            <w:proofErr w:type="gramStart"/>
+            <w:r>
+              <w:t>&gt;{</w:t>
+            </w:r>
+            <w:proofErr w:type="gramEnd"/>
+          </w:p>
+          <w:p>
+            <w:proofErr w:type="spellStart"/>
+            <w:r>
+              <w:t>int</w:t>
+            </w:r>
+            <w:proofErr w:type="spellEnd"/>
+            <w:r>
+              <w:t xml:space="preserve"> inner = 4; //completely new variable local to lambda</w:t>
+            </w:r>
+          </w:p>
+          <w:p>
+            <w:r>
+              <w:t>inner++; //can modify inner</w:t>
+            </w:r>
+          </w:p>
+          <w:p>
+            <w:proofErr w:type="spellStart"/>
+            <w:r>
+              <w:t>System.out.println</w:t>
+            </w:r>
+            <w:proofErr w:type="spellEnd"/>
+            <w:r>
+              <w:t>(outer); //can access outer</w:t>
+            </w:r>
+          </w:p>
+          <w:p>
+            <w:proofErr w:type="spellStart"/>
+            <w:r>
+              <w:t>System.out.println</w:t>
+            </w:r>
+            <w:proofErr w:type="spellEnd"/>
+            <w:r>
+              <w:t>(inner); //can access inner</w:t>
+            </w:r>
+          </w:p>
+          <w:p>
+            <w:r>
+              <w:t>}</w:t>
+            </w:r>
+          </w:p>
+        </w:tc>
+      </w:tr>
+    </w:tbl>
+    <w:p>
+      <w:r>
+        <w:t>But this will not work-</w:t>
+      </w:r>
+    </w:p>
+    <w:tbl>
+      <w:tblPr>
+        <w:tblStyle w:val="TableGrid"/>
+        <w:tblW w:w="0" w:type="auto"/>
+        <w:tblLook w:val="04A0" w:firstRow="1" w:lastRow="0" w:firstColumn="1" w:lastColumn="0" w:noHBand="0" w:noVBand="1"/>
+      </w:tblPr>
+      <w:tblGrid>
+        <w:gridCol w:w="9350"/>
+      </w:tblGrid>
+      <w:tr>
+        <w:tc>
+          <w:tcPr>
+            <w:tcW w:w="9350" w:type="dxa"/>
+          </w:tcPr>
+          <w:p>
+            <w:proofErr w:type="spellStart"/>
+            <w:r>
+              <w:t>int</w:t>
+            </w:r>
+            <w:proofErr w:type="spellEnd"/>
+            <w:r>
+              <w:t xml:space="preserve"> outer = 3;</w:t>
+            </w:r>
+          </w:p>
+          <w:p>
+            <w:proofErr w:type="spellStart"/>
+            <w:r>
+              <w:t>int</w:t>
+            </w:r>
+            <w:proofErr w:type="spellEnd"/>
+            <w:r>
+              <w:t xml:space="preserve"> inner = 4;</w:t>
+            </w:r>
+          </w:p>
+          <w:p>
+            <w:r>
+              <w:t xml:space="preserve">Foo </w:t>
+            </w:r>
+            <w:proofErr w:type="spellStart"/>
+            <w:r>
+              <w:t>foo</w:t>
+            </w:r>
+            <w:proofErr w:type="spellEnd"/>
+            <w:r>
+              <w:t xml:space="preserve"> = () -</w:t>
+            </w:r>
+            <w:proofErr w:type="gramStart"/>
+            <w:r>
+              <w:t>&gt;{</w:t>
+            </w:r>
+            <w:proofErr w:type="gramEnd"/>
+          </w:p>
+          <w:p>
+            <w:proofErr w:type="spellStart"/>
+            <w:r>
+              <w:t>int</w:t>
+            </w:r>
+            <w:proofErr w:type="spellEnd"/>
+            <w:r>
+              <w:t xml:space="preserve"> inner = 4; //won't compile, trying to </w:t>
+            </w:r>
+            <w:proofErr w:type="spellStart"/>
+            <w:r>
+              <w:t>redeclare</w:t>
+            </w:r>
+            <w:proofErr w:type="spellEnd"/>
+            <w:r>
+              <w:t xml:space="preserve"> inner</w:t>
+            </w:r>
+          </w:p>
+          <w:p>
+            <w:proofErr w:type="spellStart"/>
+            <w:r>
+              <w:t>System.out.println</w:t>
+            </w:r>
+            <w:proofErr w:type="spellEnd"/>
+            <w:r>
+              <w:t xml:space="preserve">(outer); </w:t>
+            </w:r>
+          </w:p>
+          <w:p>
+            <w:proofErr w:type="spellStart"/>
+            <w:r>
+              <w:t>System.out.println</w:t>
+            </w:r>
+            <w:proofErr w:type="spellEnd"/>
+            <w:r>
+              <w:t xml:space="preserve">(inner); </w:t>
+            </w:r>
+          </w:p>
+          <w:p>
+            <w:r>
+              <w:t>}</w:t>
+            </w:r>
+          </w:p>
+          <w:p/>
+        </w:tc>
+      </w:tr>
+    </w:tbl>
+    <w:p/>
+    <w:tbl>
+      <w:tblPr>
+        <w:tblStyle w:val="TableGrid"/>
+        <w:tblW w:w="0" w:type="auto"/>
+        <w:tblLook w:val="04A0" w:firstRow="1" w:lastRow="0" w:firstColumn="1" w:lastColumn="0" w:noHBand="0" w:noVBand="1"/>
+      </w:tblPr>
+      <w:tblGrid>
+        <w:gridCol w:w="9350"/>
+      </w:tblGrid>
+      <w:tr>
+        <w:tc>
+          <w:tcPr>
+            <w:tcW w:w="9350" w:type="dxa"/>
+          </w:tcPr>
+          <w:p>
+            <w:proofErr w:type="spellStart"/>
+            <w:r>
+              <w:t>int</w:t>
+            </w:r>
+            <w:proofErr w:type="spellEnd"/>
+            <w:r>
+              <w:t xml:space="preserve"> outer = 3;</w:t>
+            </w:r>
+          </w:p>
+          <w:p>
+            <w:r>
+              <w:t>outer+=1; //outer changed, no more effectively final</w:t>
+            </w:r>
+          </w:p>
+          <w:p>
+            <w:r>
+              <w:t xml:space="preserve">Foo </w:t>
+            </w:r>
+            <w:proofErr w:type="spellStart"/>
+            <w:r>
+              <w:t>foo</w:t>
+            </w:r>
+            <w:proofErr w:type="spellEnd"/>
+            <w:r>
+              <w:t xml:space="preserve"> = () -</w:t>
+            </w:r>
+            <w:proofErr w:type="gramStart"/>
+            <w:r>
+              <w:t>&gt;{</w:t>
+            </w:r>
+            <w:proofErr w:type="gramEnd"/>
+          </w:p>
+          <w:p>
+            <w:proofErr w:type="spellStart"/>
+            <w:r>
+              <w:t>System.out.println</w:t>
+            </w:r>
+            <w:proofErr w:type="spellEnd"/>
+            <w:r>
+              <w:t>(outer); /*won't compile, cannot access outer as it is not final or effectively final*/</w:t>
+            </w:r>
+          </w:p>
+          <w:p/>
+          <w:p>
+            <w:r>
+              <w:t>}</w:t>
+            </w:r>
+          </w:p>
+        </w:tc>
+      </w:tr>
+    </w:tbl>
+    <w:p/>
+    <w:p>
+      <w:pPr>
+        <w:pStyle w:val="ListParagraph"/>
+        <w:numPr>
+          <w:ilvl w:val="0"/>
+          <w:numId w:val="37"/>
+        </w:numPr>
+      </w:pPr>
+      <w:r>
+        <w:t>First reason behind this is lambda is making a copy of outer (capturing outer) so forcing the variable to be final or effectively final avoids giving the impression that changing outer inside the lambda could actually modify the outer method parameter.</w:t>
+      </w:r>
+    </w:p>
+    <w:p>
+      <w:pPr>
+        <w:pStyle w:val="ListParagraph"/>
+        <w:numPr>
+          <w:ilvl w:val="0"/>
+          <w:numId w:val="37"/>
+        </w:numPr>
+      </w:pPr>
+      <w:r>
+        <w:t xml:space="preserve">But why lambda is making copy of </w:t>
+      </w:r>
+      <w:proofErr w:type="gramStart"/>
+      <w:r>
+        <w:t>outer ?</w:t>
+      </w:r>
+      <w:proofErr w:type="gramEnd"/>
+      <w:r>
+        <w:t xml:space="preserve"> Well because we can return the lambda from our method and as </w:t>
+      </w:r>
+      <w:r>
+        <w:rPr>
+          <w:b/>
+        </w:rPr>
+        <w:t xml:space="preserve">soon as we return from this method its local variables get garbage collected </w:t>
+      </w:r>
+      <w:r>
+        <w:t xml:space="preserve">so Java has to make </w:t>
+      </w:r>
+      <w:r>
+        <w:rPr>
+          <w:b/>
+        </w:rPr>
+        <w:t>a copy of local variables inside lambda in order for this lambda to live outside of this method</w:t>
+      </w:r>
+      <w:r>
+        <w:t>.</w:t>
+      </w:r>
+    </w:p>
+    <w:p>
+      <w:pPr>
+        <w:rPr>
+          <w:b/>
+        </w:rPr>
+      </w:pPr>
+      <w:r>
+        <w:rPr>
+          <w:b/>
+        </w:rPr>
+        <w:t>Second reason is concurrency issues, see below example.:</w:t>
+      </w:r>
+    </w:p>
+    <w:tbl>
+      <w:tblPr>
+        <w:tblStyle w:val="TableGrid"/>
+        <w:tblW w:w="0" w:type="auto"/>
+        <w:tblLook w:val="04A0" w:firstRow="1" w:lastRow="0" w:firstColumn="1" w:lastColumn="0" w:noHBand="0" w:noVBand="1"/>
+      </w:tblPr>
+      <w:tblGrid>
+        <w:gridCol w:w="9350"/>
+      </w:tblGrid>
+      <w:tr>
+        <w:tc>
+          <w:tcPr>
+            <w:tcW w:w="9350" w:type="dxa"/>
+          </w:tcPr>
+          <w:p>
+            <w:r>
+              <w:t xml:space="preserve">public void </w:t>
+            </w:r>
+            <w:proofErr w:type="gramStart"/>
+            <w:r>
+              <w:t>multithread(</w:t>
+            </w:r>
+            <w:proofErr w:type="gramEnd"/>
+            <w:r>
+              <w:t>) {</w:t>
+            </w:r>
+          </w:p>
+          <w:p>
+            <w:r>
+              <w:t xml:space="preserve">   </w:t>
+            </w:r>
+            <w:proofErr w:type="spellStart"/>
+            <w:r>
+              <w:t>boolean</w:t>
+            </w:r>
+            <w:proofErr w:type="spellEnd"/>
+            <w:r>
+              <w:t xml:space="preserve"> flag = true;</w:t>
+            </w:r>
+          </w:p>
+          <w:p>
+            <w:r>
+              <w:t xml:space="preserve">   </w:t>
+            </w:r>
+            <w:proofErr w:type="spellStart"/>
+            <w:proofErr w:type="gramStart"/>
+            <w:r>
+              <w:t>executor.execute</w:t>
+            </w:r>
+            <w:proofErr w:type="spellEnd"/>
+            <w:proofErr w:type="gramEnd"/>
+            <w:r>
+              <w:t xml:space="preserve">(() -&gt; { </w:t>
+            </w:r>
+          </w:p>
+          <w:p>
+            <w:r>
+              <w:t xml:space="preserve">        while (flag) { </w:t>
+            </w:r>
+          </w:p>
+          <w:p>
+            <w:r>
+              <w:t xml:space="preserve">            // do something    </w:t>
+            </w:r>
+          </w:p>
+          <w:p>
+            <w:r>
+              <w:t xml:space="preserve">     } </w:t>
+            </w:r>
+          </w:p>
+          <w:p>
+            <w:r>
+              <w:t xml:space="preserve">    });  </w:t>
+            </w:r>
+          </w:p>
+          <w:p>
+            <w:r>
+              <w:t xml:space="preserve">   flag = </w:t>
+            </w:r>
+            <w:proofErr w:type="gramStart"/>
+            <w:r>
+              <w:t>false;  /</w:t>
+            </w:r>
+            <w:proofErr w:type="gramEnd"/>
+            <w:r>
+              <w:t>/flag updated, no longer effectively final</w:t>
+            </w:r>
+          </w:p>
+          <w:p>
+            <w:r>
+              <w:t xml:space="preserve"> }</w:t>
+            </w:r>
+          </w:p>
+        </w:tc>
+      </w:tr>
+    </w:tbl>
+    <w:p/>
+    <w:p>
+      <w:pPr>
+        <w:pStyle w:val="ListParagraph"/>
+        <w:numPr>
+          <w:ilvl w:val="0"/>
+          <w:numId w:val="38"/>
+        </w:numPr>
+      </w:pPr>
+      <w:r>
+        <w:t>As each thread has its own stack, so how would while loop know that flag has been flipped to false in another thread.</w:t>
+      </w:r>
+    </w:p>
+    <w:p>
+      <w:pPr>
+        <w:pStyle w:val="ListParagraph"/>
+        <w:numPr>
+          <w:ilvl w:val="0"/>
+          <w:numId w:val="38"/>
+        </w:numPr>
+      </w:pPr>
+      <w:r>
+        <w:t>No restriction on static and instance variables to be final or effectively final because local variables are stored in stack while static and instance variables are stored in heap memory and lambda will have access to latest values of static or instance variables.</w:t>
+      </w:r>
+    </w:p>
+    <w:p>
+      <w:r>
+        <w:t xml:space="preserve">Reference link: </w:t>
+      </w:r>
+      <w:hyperlink r:id="rId6" w:history="1">
+        <w:r>
+          <w:rPr>
+            <w:rStyle w:val="Hyperlink"/>
+          </w:rPr>
+          <w:t>https://medium.com/@lavishj77/java-lambda-expressions-4ea3b8245196#:~:text=Lambda%20expressions%20can%20use%20variables,get%20changes%20after%20its%20initialization</w:t>
+        </w:r>
+      </w:hyperlink>
+      <w:r>
+        <w:t>).</w:t>
+      </w:r>
+    </w:p>
+    <w:p>
+      <w:pPr>
+        <w:rPr>
+          <w:b/>
+          <w:u w:val="single"/>
+        </w:rPr>
+      </w:pPr>
+      <w:r>
+        <w:rPr>
+          <w:b/>
+          <w:u w:val="single"/>
+        </w:rPr>
+        <w:t xml:space="preserve">Functional </w:t>
+      </w:r>
+      <w:proofErr w:type="gramStart"/>
+      <w:r>
+        <w:rPr>
+          <w:b/>
+          <w:u w:val="single"/>
+        </w:rPr>
+        <w:t>Interface :</w:t>
+      </w:r>
+      <w:proofErr w:type="gramEnd"/>
+    </w:p>
+    <w:p>
+      <w:pPr>
+        <w:pStyle w:val="ListParagraph"/>
+        <w:numPr>
+          <w:ilvl w:val="0"/>
+          <w:numId w:val="33"/>
+        </w:numPr>
+      </w:pPr>
+      <w:r>
+        <w:t>To make use lam</w:t>
+      </w:r>
+      <w:r>
+        <w:t>b</w:t>
+      </w:r>
+      <w:r>
+        <w:t>da expressions in java we need functional interface only.</w:t>
+      </w:r>
+    </w:p>
+    <w:p>
+      <w:pPr>
+        <w:pStyle w:val="ListParagraph"/>
+        <w:numPr>
+          <w:ilvl w:val="0"/>
+          <w:numId w:val="33"/>
+        </w:numPr>
+      </w:pPr>
+      <w:r>
+        <w:t>Generally,</w:t>
+      </w:r>
+      <w:r>
+        <w:t xml:space="preserve"> interfaces can be used for references to </w:t>
+      </w:r>
+      <w:r>
+        <w:t>on fly</w:t>
+      </w:r>
+      <w:r>
+        <w:t xml:space="preserve"> implementations or original implementations. </w:t>
+      </w:r>
+    </w:p>
+    <w:p>
+      <w:pPr>
+        <w:pStyle w:val="ListParagraph"/>
+        <w:numPr>
+          <w:ilvl w:val="0"/>
+          <w:numId w:val="33"/>
+        </w:numPr>
+      </w:pPr>
+      <w:r>
+        <w:t>Lambda expression is on fly implementation or function, so lambda expressions cast to interfaces.  As Lambda expressions are anonymous we cannot mention the name of the interface method to make use.</w:t>
+      </w:r>
+    </w:p>
+    <w:p>
+      <w:pPr>
+        <w:pStyle w:val="ListParagraph"/>
+        <w:numPr>
+          <w:ilvl w:val="0"/>
+          <w:numId w:val="33"/>
+        </w:numPr>
+      </w:pPr>
+      <w:r>
+        <w:t>So Java people forcing us to keep only one method in interface to be automatically call the abstract method. This single abstract method interfaces are called Functional Interface.</w:t>
+      </w:r>
+    </w:p>
+    <w:p>
+      <w:pPr>
+        <w:rPr>
+          <w:b/>
+          <w:u w:val="single"/>
+        </w:rPr>
+      </w:pPr>
+      <w:r>
+        <w:rPr>
+          <w:b/>
+          <w:u w:val="single"/>
+        </w:rPr>
+        <w:t>Example</w:t>
+      </w:r>
+      <w:r>
+        <w:rPr>
+          <w:b/>
+          <w:u w:val="single"/>
+        </w:rPr>
+        <w:t>s</w:t>
+      </w:r>
+      <w:r>
+        <w:rPr>
+          <w:b/>
+          <w:u w:val="single"/>
+        </w:rPr>
+        <w:t>:</w:t>
+      </w:r>
+    </w:p>
+    <w:tbl>
+      <w:tblPr>
+        <w:tblStyle w:val="TableGrid"/>
+        <w:tblW w:w="0" w:type="auto"/>
+        <w:tblLook w:val="04A0" w:firstRow="1" w:lastRow="0" w:firstColumn="1" w:lastColumn="0" w:noHBand="0" w:noVBand="1"/>
+      </w:tblPr>
+      <w:tblGrid>
+        <w:gridCol w:w="9350"/>
+      </w:tblGrid>
+      <w:tr>
+        <w:tc>
+          <w:tcPr>
+            <w:tcW w:w="9350" w:type="dxa"/>
+          </w:tcPr>
+          <w:p>
+            <w:r>
+              <w:t xml:space="preserve">interface </w:t>
+            </w:r>
+            <w:proofErr w:type="spellStart"/>
+            <w:proofErr w:type="gramStart"/>
+            <w:r>
+              <w:t>Sayable</w:t>
+            </w:r>
+            <w:proofErr w:type="spellEnd"/>
+            <w:r>
+              <w:t>{</w:t>
+            </w:r>
+            <w:proofErr w:type="gramEnd"/>
+            <w:r>
+              <w:t xml:space="preserve">  </w:t>
+            </w:r>
+          </w:p>
+          <w:p>
+            <w:r>
+              <w:t xml:space="preserve">    public String </w:t>
+            </w:r>
+            <w:proofErr w:type="gramStart"/>
+            <w:r>
+              <w:t>say(</w:t>
+            </w:r>
+            <w:proofErr w:type="gramEnd"/>
+            <w:r>
+              <w:t xml:space="preserve">);  </w:t>
+            </w:r>
+          </w:p>
+          <w:p>
+            <w:r>
+              <w:t xml:space="preserve">}  </w:t>
+            </w:r>
+          </w:p>
+          <w:p>
+            <w:r>
+              <w:t xml:space="preserve">public class LambdaExpressionExample3{  </w:t>
+            </w:r>
+          </w:p>
+          <w:p>
+            <w:r>
+              <w:t>public static void main(</w:t>
+            </w:r>
+            <w:proofErr w:type="gramStart"/>
+            <w:r>
+              <w:t>String[</w:t>
+            </w:r>
+            <w:proofErr w:type="gramEnd"/>
+            <w:r>
+              <w:t xml:space="preserve">] </w:t>
+            </w:r>
+            <w:proofErr w:type="spellStart"/>
+            <w:r>
+              <w:t>args</w:t>
+            </w:r>
+            <w:proofErr w:type="spellEnd"/>
+            <w:r>
+              <w:t xml:space="preserve">) {  </w:t>
+            </w:r>
+          </w:p>
+          <w:p>
+            <w:r>
+              <w:t xml:space="preserve">    </w:t>
+            </w:r>
+            <w:proofErr w:type="spellStart"/>
+            <w:r>
+              <w:t>Sayable</w:t>
+            </w:r>
+            <w:proofErr w:type="spellEnd"/>
+            <w:r>
+              <w:t xml:space="preserve"> s</w:t>
+            </w:r>
+            <w:proofErr w:type="gramStart"/>
+            <w:r>
+              <w:t>=(</w:t>
+            </w:r>
+            <w:proofErr w:type="gramEnd"/>
+            <w:r>
+              <w:t xml:space="preserve">)-&gt;{  </w:t>
+            </w:r>
+          </w:p>
+          <w:p>
+            <w:r>
+              <w:t xml:space="preserve">        return "I have nothing to say.";  </w:t>
+            </w:r>
+          </w:p>
+          <w:p>
+            <w:r>
+              <w:t xml:space="preserve">    };  </w:t>
+            </w:r>
+          </w:p>
+          <w:p>
+            <w:r>
+              <w:t xml:space="preserve">    </w:t>
+            </w:r>
+            <w:proofErr w:type="spellStart"/>
+            <w:r>
+              <w:t>System.out.println</w:t>
+            </w:r>
+            <w:proofErr w:type="spellEnd"/>
+            <w:r>
+              <w:t>(</w:t>
+            </w:r>
+            <w:proofErr w:type="spellStart"/>
+            <w:proofErr w:type="gramStart"/>
+            <w:r>
+              <w:t>s.say</w:t>
+            </w:r>
+            <w:proofErr w:type="spellEnd"/>
+            <w:r>
+              <w:t>(</w:t>
+            </w:r>
+            <w:proofErr w:type="gramEnd"/>
+            <w:r>
+              <w:t xml:space="preserve">));  </w:t>
+            </w:r>
+          </w:p>
+          <w:p>
+            <w:r>
+              <w:t xml:space="preserve">}  </w:t>
+            </w:r>
+          </w:p>
+          <w:p>
+            <w:pPr>
+              <w:rPr>
+                <w:b/>
+              </w:rPr>
+            </w:pPr>
+            <w:r>
+              <w:t>}</w:t>
+            </w:r>
+            <w:r>
+              <w:rPr>
+                <w:b/>
+              </w:rPr>
+              <w:t xml:space="preserve">  </w:t>
+            </w:r>
+          </w:p>
+        </w:tc>
+      </w:tr>
+    </w:tbl>
+    <w:p/>
+    <w:p>
+      <w:r>
+        <w:t>We do have some predefined functional interfaces provided java people along with java 8 version release and we do have before 1.7 version also but Functional interface topic came in java 1.8 only.</w:t>
+      </w:r>
+    </w:p>
+    <w:p>
+      <w:r>
+        <w:t>Java</w:t>
+      </w:r>
+      <w:proofErr w:type="gramStart"/>
+      <w:r>
+        <w:t>7  interfaces</w:t>
+      </w:r>
+      <w:proofErr w:type="gramEnd"/>
+      <w:r>
+        <w:t>:</w:t>
+      </w:r>
+    </w:p>
+    <w:p>
+      <w:pPr>
+        <w:pStyle w:val="ListParagraph"/>
+        <w:numPr>
+          <w:ilvl w:val="0"/>
+          <w:numId w:val="36"/>
+        </w:numPr>
+      </w:pPr>
+      <w:r>
+        <w:t>Runnable</w:t>
+      </w:r>
+      <w:r>
+        <w:t xml:space="preserve"> – </w:t>
+      </w:r>
+    </w:p>
+    <w:tbl>
+      <w:tblPr>
+        <w:tblStyle w:val="TableGrid"/>
+        <w:tblW w:w="0" w:type="auto"/>
+        <w:tblLook w:val="04A0" w:firstRow="1" w:lastRow="0" w:firstColumn="1" w:lastColumn="0" w:noHBand="0" w:noVBand="1"/>
+      </w:tblPr>
+      <w:tblGrid>
+        <w:gridCol w:w="9350"/>
+      </w:tblGrid>
+      <w:tr>
+        <w:tc>
+          <w:tcPr>
+            <w:tcW w:w="9350" w:type="dxa"/>
+          </w:tcPr>
+          <w:p>
+            <w:r>
+              <w:t>@</w:t>
+            </w:r>
+            <w:proofErr w:type="spellStart"/>
+            <w:r>
+              <w:t>FunctionalInterface</w:t>
+            </w:r>
+            <w:proofErr w:type="spellEnd"/>
+          </w:p>
+          <w:p>
+            <w:r>
+              <w:t>public interface Runnable {</w:t>
+            </w:r>
+          </w:p>
+          <w:p>
+            <w:r>
+              <w:t xml:space="preserve">    void </w:t>
+            </w:r>
+            <w:proofErr w:type="gramStart"/>
+            <w:r>
+              <w:t>run(</w:t>
+            </w:r>
+            <w:proofErr w:type="gramEnd"/>
+            <w:r>
+              <w:t>);</w:t>
+            </w:r>
+          </w:p>
+          <w:p>
+            <w:r>
+              <w:t>}</w:t>
+            </w:r>
+          </w:p>
+        </w:tc>
+      </w:tr>
+    </w:tbl>
+    <w:p/>
+    <w:p>
+      <w:pPr>
+        <w:pStyle w:val="ListParagraph"/>
+        <w:numPr>
+          <w:ilvl w:val="0"/>
+          <w:numId w:val="36"/>
+        </w:numPr>
+      </w:pPr>
+      <w:r>
+        <w:t>Comparable&lt;T</w:t>
+      </w:r>
+      <w:proofErr w:type="gramStart"/>
+      <w:r>
+        <w:t>&gt; :</w:t>
+      </w:r>
+      <w:proofErr w:type="gramEnd"/>
+    </w:p>
+    <w:tbl>
+      <w:tblPr>
+        <w:tblStyle w:val="TableGrid"/>
+        <w:tblW w:w="0" w:type="auto"/>
+        <w:tblLook w:val="04A0" w:firstRow="1" w:lastRow="0" w:firstColumn="1" w:lastColumn="0" w:noHBand="0" w:noVBand="1"/>
+      </w:tblPr>
+      <w:tblGrid>
+        <w:gridCol w:w="9350"/>
+      </w:tblGrid>
+      <w:tr>
+        <w:tc>
+          <w:tcPr>
+            <w:tcW w:w="9350" w:type="dxa"/>
+          </w:tcPr>
+          <w:p>
+            <w:r>
+              <w:t>public interface Comparable&lt;T&gt; {</w:t>
+            </w:r>
+          </w:p>
+          <w:p/>
+          <w:p>
+            <w:r>
+              <w:t xml:space="preserve">    public </w:t>
+            </w:r>
+            <w:proofErr w:type="spellStart"/>
+            <w:r>
+              <w:t>int</w:t>
+            </w:r>
+            <w:proofErr w:type="spellEnd"/>
+            <w:r>
+              <w:t xml:space="preserve"> </w:t>
+            </w:r>
+            <w:proofErr w:type="spellStart"/>
+            <w:proofErr w:type="gramStart"/>
+            <w:r>
+              <w:t>compareTo</w:t>
+            </w:r>
+            <w:proofErr w:type="spellEnd"/>
+            <w:r>
+              <w:t>(</w:t>
+            </w:r>
+            <w:proofErr w:type="spellStart"/>
+            <w:proofErr w:type="gramEnd"/>
+            <w:r>
+              <w:t>T o</w:t>
+            </w:r>
+            <w:proofErr w:type="spellEnd"/>
+            <w:r>
+              <w:t>);</w:t>
+            </w:r>
+          </w:p>
+          <w:p>
+            <w:r>
+              <w:t>}</w:t>
+            </w:r>
+          </w:p>
+        </w:tc>
+      </w:tr>
+    </w:tbl>
+    <w:p/>
+    <w:p>
+      <w:pPr>
+        <w:pStyle w:val="ListParagraph"/>
+        <w:numPr>
+          <w:ilvl w:val="0"/>
+          <w:numId w:val="36"/>
+        </w:numPr>
+      </w:pPr>
+      <w:r>
+        <w:t>Comparator&lt;T&gt;</w:t>
+      </w:r>
+      <w:r>
+        <w:t>:</w:t>
+      </w:r>
+    </w:p>
+    <w:tbl>
+      <w:tblPr>
+        <w:tblStyle w:val="TableGrid"/>
+        <w:tblW w:w="0" w:type="auto"/>
+        <w:tblLook w:val="04A0" w:firstRow="1" w:lastRow="0" w:firstColumn="1" w:lastColumn="0" w:noHBand="0" w:noVBand="1"/>
+      </w:tblPr>
+      <w:tblGrid>
+        <w:gridCol w:w="9350"/>
+      </w:tblGrid>
+      <w:tr>
+        <w:tc>
+          <w:tcPr>
+            <w:tcW w:w="9350" w:type="dxa"/>
+          </w:tcPr>
+          <w:p>
+            <w:r>
+              <w:t>@</w:t>
+            </w:r>
+            <w:proofErr w:type="spellStart"/>
+            <w:r>
+              <w:t>FunctionalInterface</w:t>
+            </w:r>
+            <w:proofErr w:type="spellEnd"/>
+          </w:p>
+          <w:p>
+            <w:r>
+              <w:t>public interface Comparator&lt;T&gt; {</w:t>
+            </w:r>
+          </w:p>
+          <w:p/>
+          <w:p>
+            <w:r>
+              <w:t xml:space="preserve">    </w:t>
+            </w:r>
+            <w:proofErr w:type="spellStart"/>
+            <w:r>
+              <w:t>int</w:t>
+            </w:r>
+            <w:proofErr w:type="spellEnd"/>
+            <w:r>
+              <w:t xml:space="preserve"> </w:t>
+            </w:r>
+            <w:proofErr w:type="gramStart"/>
+            <w:r>
+              <w:t>compare(</w:t>
+            </w:r>
+            <w:proofErr w:type="gramEnd"/>
+            <w:r>
+              <w:t>T o1, T o2);</w:t>
+            </w:r>
+          </w:p>
+          <w:p>
+            <w:r>
+              <w:t>}</w:t>
+            </w:r>
+          </w:p>
+        </w:tc>
+      </w:tr>
+    </w:tbl>
+    <w:p/>
+    <w:p>
+      <w:pPr>
+        <w:pStyle w:val="ListParagraph"/>
+        <w:numPr>
+          <w:ilvl w:val="0"/>
+          <w:numId w:val="36"/>
+        </w:numPr>
+      </w:pPr>
+      <w:r>
+        <w:t>C</w:t>
+      </w:r>
+      <w:r>
+        <w:t>allable&lt;V&gt;</w:t>
+      </w:r>
+      <w:r>
+        <w:t>:</w:t>
+      </w:r>
+    </w:p>
+    <w:tbl>
+      <w:tblPr>
+        <w:tblStyle w:val="TableGrid"/>
+        <w:tblW w:w="0" w:type="auto"/>
+        <w:tblLook w:val="04A0" w:firstRow="1" w:lastRow="0" w:firstColumn="1" w:lastColumn="0" w:noHBand="0" w:noVBand="1"/>
+      </w:tblPr>
+      <w:tblGrid>
+        <w:gridCol w:w="9350"/>
+      </w:tblGrid>
+      <w:tr>
+        <w:tc>
+          <w:tcPr>
+            <w:tcW w:w="9350" w:type="dxa"/>
+          </w:tcPr>
+          <w:p>
+            <w:r>
+              <w:t>@</w:t>
+            </w:r>
+            <w:proofErr w:type="spellStart"/>
+            <w:r>
+              <w:t>FunctionalInterface</w:t>
+            </w:r>
+            <w:proofErr w:type="spellEnd"/>
+          </w:p>
+          <w:p>
+            <w:r>
+              <w:t>public interface Callable&lt;V&gt; {</w:t>
+            </w:r>
+          </w:p>
+          <w:p/>
+          <w:p>
+            <w:r>
+              <w:t xml:space="preserve">    V </w:t>
+            </w:r>
+            <w:proofErr w:type="gramStart"/>
+            <w:r>
+              <w:t>call(</w:t>
+            </w:r>
+            <w:proofErr w:type="gramEnd"/>
+            <w:r>
+              <w:t>) throws Exception;</w:t>
+            </w:r>
+          </w:p>
+          <w:p>
+            <w:r>
+              <w:t>}</w:t>
+            </w:r>
+          </w:p>
+        </w:tc>
+      </w:tr>
+    </w:tbl>
+    <w:p/>
+    <w:p>
+      <w:pPr>
+        <w:rPr>
+          <w:b/>
+          <w:u w:val="single"/>
+        </w:rPr>
+      </w:pPr>
+      <w:r>
+        <w:rPr>
+          <w:b/>
+          <w:u w:val="single"/>
+        </w:rPr>
+        <w:t>Java 8 predefined functional interfaces:</w:t>
+      </w:r>
+    </w:p>
+    <w:p>
+      <w:pPr>
+        <w:pStyle w:val="NormalWeb"/>
+      </w:pPr>
+      <w:r>
+        <w:rPr>
+          <w:noProof/>
+        </w:rPr>
+        <w:drawing>
+          <wp:inline distT="0" distB="0" distL="0" distR="0">
+            <wp:extent cx="7016750" cy="3718560"/>
+            <wp:effectExtent l="0" t="0" r="0" b="0"/>
+            <wp:docPr id="6" name="Picture 6" descr="C:\Users\Hari Krishna\AppData\Local\Packages\Microsoft.Windows.Photos_8wekyb3d8bbwe\TempState\ShareServiceTempFolder\Selected photo (1).jpeg"/>
+            <wp:cNvGraphicFramePr>
+              <a:graphicFrameLocks xmlns:a="http://schemas.openxmlformats.org/drawingml/2006/main" noChangeAspect="1"/>
+            </wp:cNvGraphicFramePr>
+            <a:graphic xmlns:a="http://schemas.openxmlformats.org/drawingml/2006/main">
+              <a:graphicData uri="http://schemas.openxmlformats.org/drawingml/2006/picture">
+                <pic:pic xmlns:pic="http://schemas.openxmlformats.org/drawingml/2006/picture">
+                  <pic:nvPicPr>
+                    <pic:cNvPr id="0" name="Picture 1" descr="C:\Users\Hari Krishna\AppData\Local\Packages\Microsoft.Windows.Photos_8wekyb3d8bbwe\TempState\ShareServiceTempFolder\Selected photo (1).jpeg"/>
+                    <pic:cNvPicPr>
+                      <a:picLocks noChangeAspect="1" noChangeArrowheads="1"/>
+                    </pic:cNvPicPr>
+                  </pic:nvPicPr>
+                  <pic:blipFill>
+                    <a:blip r:embed="rId7">
+                      <a:extLst>
+                        <a:ext uri="{28A0092B-C50C-407E-A947-70E740481C1C}">
+                          <a14:useLocalDpi xmlns:a14="http://schemas.microsoft.com/office/drawing/2010/main" val="0"/>
+                        </a:ext>
+                      </a:extLst>
+                    </a:blip>
+                    <a:srcRect/>
+                    <a:stretch>
+                      <a:fillRect/>
+                    </a:stretch>
+                  </pic:blipFill>
+                  <pic:spPr bwMode="auto">
+                    <a:xfrm>
+                      <a:off x="0" y="0"/>
+                      <a:ext cx="7021358" cy="3721002"/>
+                    </a:xfrm>
+                    <a:prstGeom prst="rect">
+                      <a:avLst/>
+                    </a:prstGeom>
+                    <a:noFill/>
+                    <a:ln>
+                      <a:noFill/>
+                    </a:ln>
+                  </pic:spPr>
+                </pic:pic>
+              </a:graphicData>
+            </a:graphic>
+          </wp:inline>
+        </w:drawing>
+      </w:r>
+    </w:p>
+    <w:p>
+      <w:pPr>
+        <w:rPr>
+          <w:b/>
+        </w:rPr>
+      </w:pPr>
+      <w:r>
+        <w:rPr>
+          <w:b/>
+        </w:rPr>
+        <w:t>Q) Why static and default method introduced in functional interfaces?</w:t>
+      </w:r>
+      <w:r>
+        <w:rPr>
+          <w:b/>
+        </w:rPr>
+        <w:t xml:space="preserve"> </w:t>
+      </w:r>
+    </w:p>
+    <w:p>
+      <w:pPr>
+        <w:pStyle w:val="ListParagraph"/>
+        <w:numPr>
+          <w:ilvl w:val="0"/>
+          <w:numId w:val="39"/>
+        </w:numPr>
+      </w:pPr>
+      <w:r>
+        <w:t xml:space="preserve">They allow us to add new methods to an interface that are automatically available in the implementations. Therefore, we don't need to modify the implementing classes. In this way, </w:t>
+      </w:r>
+      <w:r>
+        <w:rPr>
+          <w:b/>
+        </w:rPr>
+        <w:t>backward compatibility</w:t>
+      </w:r>
+      <w:r>
+        <w:t xml:space="preserve"> is neatly preserved without having to refactor the implementers.</w:t>
+      </w:r>
+    </w:p>
+    <w:p>
+      <w:pPr>
+        <w:pStyle w:val="ListParagraph"/>
+        <w:numPr>
+          <w:ilvl w:val="0"/>
+          <w:numId w:val="39"/>
+        </w:numPr>
+      </w:pPr>
+      <w:r>
+        <w:t>Like regular interface methods, default methods are implicitly public; there’s no need</w:t>
+      </w:r>
+      <w:r>
+        <w:t xml:space="preserve"> to specify the public modifier</w:t>
+      </w:r>
+    </w:p>
+    <w:p>
+      <w:pPr>
+        <w:pStyle w:val="ListParagraph"/>
+        <w:numPr>
+          <w:ilvl w:val="0"/>
+          <w:numId w:val="39"/>
+        </w:numPr>
+      </w:pPr>
+      <w:r>
+        <w:t>Unlike regular interface methods, we declare them with the default keyword at the beginning of the method signature, and they provide an implementation.</w:t>
+      </w:r>
+    </w:p>
+    <w:p>
+      <w:pPr>
+        <w:pStyle w:val="ListParagraph"/>
+        <w:numPr>
+          <w:ilvl w:val="0"/>
+          <w:numId w:val="39"/>
+        </w:numPr>
+      </w:pPr>
+      <w:r>
+        <w:t>The reason why the Java 8 release included default methods is pretty obvious.</w:t>
+      </w:r>
+    </w:p>
+    <w:p>
+      <w:pPr>
+        <w:pStyle w:val="ListParagraph"/>
+        <w:numPr>
+          <w:ilvl w:val="0"/>
+          <w:numId w:val="39"/>
+        </w:numPr>
+      </w:pPr>
+      <w:r>
+        <w:t>In a typical design based on abstractions, where an interface has one or multiple implementations, if one or more methods are added to the interface, all the implementations will be forced to implement them too. Otherwise, the design will just break down</w:t>
+      </w:r>
+    </w:p>
+    <w:tbl>
+      <w:tblPr>
+        <w:tblStyle w:val="TableGrid"/>
+        <w:tblW w:w="0" w:type="auto"/>
+        <w:tblLook w:val="04A0" w:firstRow="1" w:lastRow="0" w:firstColumn="1" w:lastColumn="0" w:noHBand="0" w:noVBand="1"/>
+      </w:tblPr>
+      <w:tblGrid>
+        <w:gridCol w:w="9350"/>
+      </w:tblGrid>
+      <w:tr>
+        <w:tc>
+          <w:tcPr>
+            <w:tcW w:w="9350" w:type="dxa"/>
+          </w:tcPr>
+          <w:p>
+            <w:r>
+              <w:t>public interface Vehicle {</w:t>
+            </w:r>
+          </w:p>
+          <w:p>
+            <w:r>
+              <w:t xml:space="preserve">    </w:t>
+            </w:r>
+          </w:p>
+          <w:p>
+            <w:r>
+              <w:t xml:space="preserve">    String </w:t>
+            </w:r>
+            <w:proofErr w:type="spellStart"/>
+            <w:proofErr w:type="gramStart"/>
+            <w:r>
+              <w:t>getBrand</w:t>
+            </w:r>
+            <w:proofErr w:type="spellEnd"/>
+            <w:r>
+              <w:t>(</w:t>
+            </w:r>
+            <w:proofErr w:type="gramEnd"/>
+            <w:r>
+              <w:t>);</w:t>
+            </w:r>
+          </w:p>
+          <w:p>
+            <w:r>
+              <w:t xml:space="preserve">    </w:t>
+            </w:r>
+          </w:p>
+          <w:p>
+            <w:r>
+              <w:t xml:space="preserve">    String </w:t>
+            </w:r>
+            <w:proofErr w:type="spellStart"/>
+            <w:proofErr w:type="gramStart"/>
+            <w:r>
+              <w:t>speedUp</w:t>
+            </w:r>
+            <w:proofErr w:type="spellEnd"/>
+            <w:r>
+              <w:t>(</w:t>
+            </w:r>
+            <w:proofErr w:type="gramEnd"/>
+            <w:r>
+              <w:t>);</w:t>
+            </w:r>
+          </w:p>
+          <w:p>
+            <w:r>
+              <w:t xml:space="preserve">    </w:t>
+            </w:r>
+          </w:p>
+          <w:p>
+            <w:r>
+              <w:t xml:space="preserve">    String </w:t>
+            </w:r>
+            <w:proofErr w:type="spellStart"/>
+            <w:proofErr w:type="gramStart"/>
+            <w:r>
+              <w:t>slowDown</w:t>
+            </w:r>
+            <w:proofErr w:type="spellEnd"/>
+            <w:r>
+              <w:t>(</w:t>
+            </w:r>
+            <w:proofErr w:type="gramEnd"/>
+            <w:r>
+              <w:t>);</w:t>
+            </w:r>
+          </w:p>
+          <w:p>
+            <w:r>
+              <w:t xml:space="preserve">    </w:t>
+            </w:r>
+          </w:p>
+          <w:p>
+            <w:r>
+              <w:t xml:space="preserve">    default String </w:t>
+            </w:r>
+            <w:proofErr w:type="spellStart"/>
+            <w:proofErr w:type="gramStart"/>
+            <w:r>
+              <w:t>turnAlarmOn</w:t>
+            </w:r>
+            <w:proofErr w:type="spellEnd"/>
+            <w:r>
+              <w:t>(</w:t>
+            </w:r>
+            <w:proofErr w:type="gramEnd"/>
+            <w:r>
+              <w:t>) {</w:t>
+            </w:r>
+          </w:p>
+          <w:p>
+            <w:r>
+              <w:t xml:space="preserve">        return "Turning the vehicle alarm on.";</w:t>
+            </w:r>
+          </w:p>
+          <w:p>
+            <w:r>
+              <w:t xml:space="preserve">    }</w:t>
+            </w:r>
+          </w:p>
+          <w:p>
+            <w:r>
+              <w:t xml:space="preserve">    </w:t>
+            </w:r>
+          </w:p>
+          <w:p>
+            <w:r>
+              <w:t xml:space="preserve">    default String </w:t>
+            </w:r>
+            <w:proofErr w:type="spellStart"/>
+            <w:proofErr w:type="gramStart"/>
+            <w:r>
+              <w:t>turnAlarmOff</w:t>
+            </w:r>
+            <w:proofErr w:type="spellEnd"/>
+            <w:r>
+              <w:t>(</w:t>
+            </w:r>
+            <w:proofErr w:type="gramEnd"/>
+            <w:r>
+              <w:t>) {</w:t>
+            </w:r>
+          </w:p>
+          <w:p>
+            <w:r>
+              <w:t xml:space="preserve">        return "Turning the vehicle alarm off.";</w:t>
+            </w:r>
+          </w:p>
+          <w:p>
+            <w:r>
+              <w:t xml:space="preserve">    }</w:t>
+            </w:r>
+          </w:p>
+          <w:p>
+            <w:r>
+              <w:t>}</w:t>
+            </w:r>
+          </w:p>
+        </w:tc>
+      </w:tr>
+    </w:tbl>
+    <w:p/>
+    <w:p>
+      <w:pPr>
+        <w:pStyle w:val="ListParagraph"/>
+        <w:numPr>
+          <w:ilvl w:val="0"/>
+          <w:numId w:val="40"/>
+        </w:numPr>
+      </w:pPr>
+      <w:r>
+        <w:t>In addition to declaring default methods in interfaces, Java 8 also allows us to define and implement static methods in interfaces.</w:t>
+      </w:r>
+    </w:p>
+    <w:p>
+      <w:pPr>
+        <w:pStyle w:val="ListParagraph"/>
+        <w:numPr>
+          <w:ilvl w:val="0"/>
+          <w:numId w:val="40"/>
+        </w:numPr>
+      </w:pPr>
+      <w:r>
+        <w:t>Since static methods don’t belong to a particular object, they’re not part of the API of the classes implementing the interface; therefore, they have to be called by using the interface name preceding the method name.</w:t>
+      </w:r>
+    </w:p>
+    <w:p>
+      <w:pPr>
+        <w:pStyle w:val="ListParagraph"/>
+      </w:pPr>
+    </w:p>
+    <w:tbl>
+      <w:tblPr>
+        <w:tblStyle w:val="TableGrid"/>
+        <w:tblW w:w="0" w:type="auto"/>
+        <w:tblLook w:val="04A0" w:firstRow="1" w:lastRow="0" w:firstColumn="1" w:lastColumn="0" w:noHBand="0" w:noVBand="1"/>
+      </w:tblPr>
+      <w:tblGrid>
+        <w:gridCol w:w="9350"/>
+      </w:tblGrid>
+      <w:tr>
+        <w:tc>
+          <w:tcPr>
+            <w:tcW w:w="9350" w:type="dxa"/>
+          </w:tcPr>
+          <w:p>
+            <w:r>
+              <w:t>public interface Vehicle {</w:t>
+            </w:r>
+          </w:p>
+          <w:p>
+            <w:r>
+              <w:t xml:space="preserve">    </w:t>
+            </w:r>
+          </w:p>
+          <w:p>
+            <w:r>
+              <w:t xml:space="preserve">    // regular / default interface methods</w:t>
+            </w:r>
+          </w:p>
+          <w:p>
+            <w:r>
+              <w:t xml:space="preserve">    </w:t>
+            </w:r>
+          </w:p>
+          <w:p>
+            <w:r>
+              <w:t xml:space="preserve">    static </w:t>
+            </w:r>
+            <w:proofErr w:type="spellStart"/>
+            <w:r>
+              <w:t>int</w:t>
+            </w:r>
+            <w:proofErr w:type="spellEnd"/>
+            <w:r>
+              <w:t xml:space="preserve"> </w:t>
+            </w:r>
+            <w:proofErr w:type="spellStart"/>
+            <w:proofErr w:type="gramStart"/>
+            <w:r>
+              <w:t>getHorsePower</w:t>
+            </w:r>
+            <w:proofErr w:type="spellEnd"/>
+            <w:r>
+              <w:t>(</w:t>
+            </w:r>
+            <w:proofErr w:type="spellStart"/>
+            <w:proofErr w:type="gramEnd"/>
+            <w:r>
+              <w:t>int</w:t>
+            </w:r>
+            <w:proofErr w:type="spellEnd"/>
+            <w:r>
+              <w:t xml:space="preserve"> rpm, </w:t>
+            </w:r>
+            <w:proofErr w:type="spellStart"/>
+            <w:r>
+              <w:t>int</w:t>
+            </w:r>
+            <w:proofErr w:type="spellEnd"/>
+            <w:r>
+              <w:t xml:space="preserve"> torque) {</w:t>
+            </w:r>
+          </w:p>
+          <w:p>
+            <w:r>
+              <w:t xml:space="preserve">        return (rpm * torque) / 5252;</w:t>
+            </w:r>
+          </w:p>
+          <w:p>
+            <w:r>
+              <w:t xml:space="preserve">    }</w:t>
+            </w:r>
+          </w:p>
+          <w:p>
+            <w:r>
+              <w:t>}</w:t>
+            </w:r>
+          </w:p>
+        </w:tc>
+      </w:tr>
+    </w:tbl>
+    <w:p/>
+    <w:p>
+      <w:pPr>
+        <w:pStyle w:val="ListParagraph"/>
+        <w:numPr>
+          <w:ilvl w:val="0"/>
+          <w:numId w:val="41"/>
+        </w:numPr>
+      </w:pPr>
+      <w:r>
+        <w:t>Defining a static method within an interface is identical to defining one in a class. Moreover, a static method can be invoked within other static and default methods.</w:t>
+      </w:r>
+    </w:p>
+    <w:p>
+      <w:pPr>
+        <w:pStyle w:val="ListParagraph"/>
+        <w:numPr>
+          <w:ilvl w:val="0"/>
+          <w:numId w:val="41"/>
+        </w:numPr>
+      </w:pPr>
+      <w:r>
+        <w:t>The idea behind static interface methods is to provide a simple mechanism that allows us to increase the degree of cohesion of a design by putting together related methods in one single place without having to create an object.</w:t>
+      </w:r>
+    </w:p>
+    <w:p>
+      <w:pPr>
+        <w:pStyle w:val="ListParagraph"/>
+        <w:numPr>
+          <w:ilvl w:val="0"/>
+          <w:numId w:val="41"/>
+        </w:numPr>
+        <w:rPr>
+          <w:b/>
+        </w:rPr>
+      </w:pPr>
+      <w:r>
+        <w:t>The same can pretty much be done with abstract classes. The main difference is that abstract classes can have constructors, state, and behavior.</w:t>
+      </w:r>
+      <w:r>
+        <w:rPr>
+          <w:b/>
+        </w:rPr>
+        <w:t xml:space="preserve"> </w:t>
+      </w:r>
+    </w:p>
+    <w:p>
+      <w:pPr>
+        <w:rPr>
+          <w:b/>
+        </w:rPr>
+      </w:pPr>
+      <w:r>
+        <w:rPr>
+          <w:b/>
+        </w:rPr>
+        <w:t>Q) How did java overcome ambiguity nature when we have same parameters methods/return type methods in both functional interface and those two interface implemented by one class?</w:t>
+      </w:r>
+    </w:p>
+    <w:p>
+      <w:pPr>
+        <w:pStyle w:val="ListParagraph"/>
+        <w:numPr>
+          <w:ilvl w:val="0"/>
+          <w:numId w:val="42"/>
+        </w:numPr>
+        <w:rPr>
+          <w:b/>
+          <w:highlight w:val="green"/>
+        </w:rPr>
+      </w:pPr>
+      <w:r>
+        <w:rPr>
+          <w:b/>
+          <w:highlight w:val="green"/>
+        </w:rPr>
+        <w:t>We must override in child classes at the compile time.</w:t>
+      </w:r>
+    </w:p>
+    <w:p>
+      <w:pPr>
+        <w:rPr>
+          <w:b/>
+        </w:rPr>
+      </w:pPr>
+      <w:r>
+        <w:rPr>
+          <w:b/>
+        </w:rPr>
+        <w:t>Explanation:</w:t>
+      </w:r>
+    </w:p>
+    <w:p>
+      <w:pPr>
+        <w:rPr>
+          <w:b/>
+        </w:rPr>
+      </w:pPr>
+      <w:bookmarkStart w:id="0" w:name="_GoBack"/>
+      <w:bookmarkEnd w:id="0"/>
+    </w:p>
+    <w:p>
+      <w:r>
+        <w:rPr>
+          <w:b/>
+        </w:rPr>
+        <w:t>Q</w:t>
+      </w:r>
+      <w:r>
+        <w:t xml:space="preserve">) </w:t>
+      </w:r>
+      <w:r>
+        <w:t xml:space="preserve">Can we do whatever stream will do the functionality using </w:t>
+      </w:r>
+      <w:r>
+        <w:t xml:space="preserve">collections, if yes then why do we need to go </w:t>
+      </w:r>
+      <w:r>
+        <w:t>for</w:t>
+      </w:r>
+      <w:r>
+        <w:t xml:space="preserve"> streams </w:t>
+      </w:r>
+      <w:r>
+        <w:t xml:space="preserve">and what is </w:t>
+      </w:r>
+      <w:r>
+        <w:t>difference between Streams and C</w:t>
+      </w:r>
+      <w:r>
+        <w:t xml:space="preserve">ollections? </w:t>
+      </w:r>
+    </w:p>
+    <w:p>
+      <w:pPr>
+        <w:pStyle w:val="ListParagraph"/>
+        <w:numPr>
+          <w:ilvl w:val="0"/>
+          <w:numId w:val="4"/>
+        </w:numPr>
+      </w:pPr>
+      <w:r>
+        <w:t xml:space="preserve">Major difference is collections and </w:t>
+      </w:r>
+      <w:r>
+        <w:t>its</w:t>
+      </w:r>
+      <w:r>
+        <w:t xml:space="preserve"> method</w:t>
+      </w:r>
+      <w:r>
+        <w:t>s</w:t>
+      </w:r>
+      <w:r>
+        <w:t xml:space="preserve"> </w:t>
+      </w:r>
+      <w:r>
+        <w:rPr>
+          <w:b/>
+        </w:rPr>
+        <w:t>operates/work</w:t>
+      </w:r>
+      <w:r>
+        <w:rPr>
+          <w:b/>
+        </w:rPr>
+        <w:t xml:space="preserve"> on source/data structure</w:t>
+      </w:r>
+      <w:r>
+        <w:t xml:space="preserve"> directly that means it will </w:t>
+      </w:r>
+      <w:r>
+        <w:rPr>
+          <w:b/>
+        </w:rPr>
+        <w:t>modify/change the structure</w:t>
+      </w:r>
+      <w:r>
+        <w:t xml:space="preserve"> of source</w:t>
+      </w:r>
+      <w:r>
+        <w:t>(</w:t>
+      </w:r>
+      <w:proofErr w:type="spellStart"/>
+      <w:proofErr w:type="gramStart"/>
+      <w:r>
+        <w:t>list,set</w:t>
+      </w:r>
+      <w:proofErr w:type="gramEnd"/>
+      <w:r>
+        <w:t>,etc</w:t>
+      </w:r>
+      <w:proofErr w:type="spellEnd"/>
+      <w:r>
+        <w:t>)</w:t>
+      </w:r>
+      <w:r>
+        <w:t>.</w:t>
+      </w:r>
+    </w:p>
+    <w:p>
+      <w:pPr>
+        <w:pStyle w:val="ListParagraph"/>
+        <w:numPr>
+          <w:ilvl w:val="0"/>
+          <w:numId w:val="4"/>
+        </w:numPr>
+      </w:pPr>
+      <w:r>
+        <w:rPr>
+          <w:b/>
+        </w:rPr>
+        <w:t>Streams</w:t>
+      </w:r>
+      <w:r>
+        <w:t xml:space="preserve"> never modify the source data, it will process the data and it has </w:t>
+      </w:r>
+      <w:r>
+        <w:t>its</w:t>
+      </w:r>
+      <w:r>
+        <w:t xml:space="preserve"> own operations like internal methods and terminal methods which will produce another collections object based on our requirements.</w:t>
+      </w:r>
+    </w:p>
+    <w:p>
+      <w:pPr>
+        <w:pStyle w:val="ListParagraph"/>
+        <w:numPr>
+          <w:ilvl w:val="0"/>
+          <w:numId w:val="4"/>
+        </w:numPr>
+      </w:pPr>
+      <w:r>
+        <w:t>Streams operations are immutable.</w:t>
+      </w:r>
+    </w:p>
+    <w:p>
+      <w:r>
+        <w:t>There are many ways to create a stream instance of different sources. Once created, the instance will not modify its source, therefore allowing the creation of multiple instances from a single source.</w:t>
+      </w:r>
+    </w:p>
+    <w:p>
+      <w:pPr>
+        <w:rPr>
+          <w:b/>
+          <w:u w:val="single"/>
+        </w:rPr>
+      </w:pPr>
+      <w:r>
+        <w:rPr>
+          <w:b/>
+          <w:u w:val="single"/>
+        </w:rPr>
+        <w:t xml:space="preserve">Streams: </w:t>
+      </w:r>
+    </w:p>
+    <w:p>
+      <w:pPr>
+        <w:rPr>
+          <w:b/>
+          <w:u w:val="single"/>
+        </w:rPr>
+      </w:pPr>
+      <w:r>
+        <w:rPr>
+          <w:b/>
+          <w:u w:val="single"/>
+        </w:rPr>
+        <w:t>How many ways we can create Stream object?</w:t>
+      </w:r>
+    </w:p>
+    <w:p>
+      <w:pPr>
+        <w:rPr>
+          <w:b/>
+          <w:u w:val="single"/>
+        </w:rPr>
+      </w:pPr>
+      <w:r>
+        <w:rPr>
+          <w:b/>
+          <w:u w:val="single"/>
+        </w:rPr>
+        <w:t xml:space="preserve">1. </w:t>
+      </w:r>
+      <w:r>
+        <w:rPr>
+          <w:b/>
+          <w:u w:val="single"/>
+        </w:rPr>
+        <w:t>Stream of Array:</w:t>
+      </w:r>
+    </w:p>
+    <w:p>
+      <w:pPr>
+        <w:pStyle w:val="ListParagraph"/>
+        <w:numPr>
+          <w:ilvl w:val="0"/>
+          <w:numId w:val="7"/>
+        </w:numPr>
+      </w:pPr>
+      <w:r>
+        <w:t>An array can also be the source of a stream:</w:t>
+      </w:r>
+    </w:p>
+    <w:tbl>
+      <w:tblPr>
+        <w:tblStyle w:val="TableGrid"/>
+        <w:tblW w:w="0" w:type="auto"/>
+        <w:tblLook w:val="04A0" w:firstRow="1" w:lastRow="0" w:firstColumn="1" w:lastColumn="0" w:noHBand="0" w:noVBand="1"/>
+      </w:tblPr>
+      <w:tblGrid>
+        <w:gridCol w:w="9350"/>
+      </w:tblGrid>
+      <w:tr>
+        <w:tc>
+          <w:tcPr>
+            <w:tcW w:w="9350" w:type="dxa"/>
+          </w:tcPr>
+          <w:p>
             <w:r>
               <w:t xml:space="preserve">Stream&lt;String&gt; </w:t>
             </w:r>
             <w:proofErr w:type="spellStart"/>
             <w:r>
-              <w:t>streamOfArray</w:t>
+              <w:t>streamOfA</w:t>
+            </w:r>
+            <w:r>
+              <w:t>rray</w:t>
             </w:r>
             <w:proofErr w:type="spellEnd"/>
             <w:r>
@@ -1081,7 +3145,19 @@
         </w:numPr>
       </w:pPr>
       <w:r>
-        <w:t>Executing a terminal operation makes a stream inaccessible.</w:t>
+        <w:t>After e</w:t>
+      </w:r>
+      <w:r>
+        <w:t xml:space="preserve">xecuting a terminal operation makes a stream </w:t>
+      </w:r>
+      <w:r>
+        <w:rPr>
+          <w:b/>
+        </w:rPr>
+        <w:t>inaccessible</w:t>
+      </w:r>
+      <w:r>
+        <w:t>.</w:t>
       </w:r>
     </w:p>
     <w:p>
@@ -2720,7 +4796,7 @@
                     </pic:cNvPicPr>
                   </pic:nvPicPr>
                   <pic:blipFill>
-                    <a:blip r:embed="rId5">
+                    <a:blip r:embed="rId8">
                       <a:extLst>
                         <a:ext uri="{28A0092B-C50C-407E-A947-70E740481C1C}">
                           <a14:useLocalDpi xmlns:a14="http://schemas.microsoft.com/office/drawing/2010/main" val="0"/>
@@ -4046,7 +6122,7 @@
                     </pic:cNvPicPr>
                   </pic:nvPicPr>
                   <pic:blipFill>
-                    <a:blip r:embed="rId6">
+                    <a:blip r:embed="rId9">
                       <a:extLst>
                         <a:ext uri="{28A0092B-C50C-407E-A947-70E740481C1C}">
                           <a14:useLocalDpi xmlns:a14="http://schemas.microsoft.com/office/drawing/2010/main" val="0"/>
@@ -4101,7 +6177,7 @@
                     </pic:cNvPicPr>
                   </pic:nvPicPr>
                   <pic:blipFill>
-                    <a:blip r:embed="rId7">
+                    <a:blip r:embed="rId10">
                       <a:extLst>
                         <a:ext uri="{28A0092B-C50C-407E-A947-70E740481C1C}">
                           <a14:useLocalDpi xmlns:a14="http://schemas.microsoft.com/office/drawing/2010/main" val="0"/>
@@ -8039,7 +10115,7 @@
       <w:r>
         <w:t>Since Java 8, the Random(</w:t>
       </w:r>
-      <w:hyperlink r:id="rId8" w:history="1">
+      <w:hyperlink r:id="rId11" w:history="1">
         <w:r>
           <w:rPr>
             <w:rStyle w:val="Hyperlink"/>
@@ -8492,7 +10568,7 @@
         </w:rPr>
         <w:t xml:space="preserve"> </w:t>
       </w:r>
-      <w:hyperlink r:id="rId9" w:history="1">
+      <w:hyperlink r:id="rId12" w:history="1">
         <w:r>
           <w:rPr>
             <w:rStyle w:val="Hyperlink"/>
@@ -8660,6 +10736,92 @@
     </w:lvl>
   </w:abstractNum>
   <w:abstractNum w:abstractNumId="1" w15:restartNumberingAfterBreak="0">
+    <w:nsid w:val="047D56C8"/>
+    <w:multiLevelType w:val="hybridMultilevel"/>
+    <w:tmpl w:val="4614C566"/>
+    <w:lvl w:ilvl="0" w:tplc="0409000F">
+      <w:start w:val="1"/>
+      <w:numFmt w:val="decimal"/>
+      <w:lvlText w:val="%1."/>
+      <w:lvlJc w:val="left"/>
+      <w:pPr>
+        <w:ind w:left="720" w:hanging="360"/>
+      </w:pPr>
+    </w:lvl>
+    <w:lvl w:ilvl="1" w:tplc="04090019" w:tentative="1">
+      <w:start w:val="1"/>
+      <w:numFmt w:val="lowerLetter"/>
+      <w:lvlText w:val="%2."/>
+      <w:lvlJc w:val="left"/>
+      <w:pPr>
+        <w:ind w:left="1440" w:hanging="360"/>
+      </w:pPr>
+    </w:lvl>
+    <w:lvl w:ilvl="2" w:tplc="0409001B" w:tentative="1">
+      <w:start w:val="1"/>
+      <w:numFmt w:val="lowerRoman"/>
+      <w:lvlText w:val="%3."/>
+      <w:lvlJc w:val="right"/>
+      <w:pPr>
+        <w:ind w:left="2160" w:hanging="180"/>
+      </w:pPr>
+    </w:lvl>
+    <w:lvl w:ilvl="3" w:tplc="0409000F" w:tentative="1">
+      <w:start w:val="1"/>
+      <w:numFmt w:val="decimal"/>
+      <w:lvlText w:val="%4."/>
+      <w:lvlJc w:val="left"/>
+      <w:pPr>
+        <w:ind w:left="2880" w:hanging="360"/>
+      </w:pPr>
+    </w:lvl>
+    <w:lvl w:ilvl="4" w:tplc="04090019" w:tentative="1">
+      <w:start w:val="1"/>
+      <w:numFmt w:val="lowerLetter"/>
+      <w:lvlText w:val="%5."/>
+      <w:lvlJc w:val="left"/>
+      <w:pPr>
+        <w:ind w:left="3600" w:hanging="360"/>
+      </w:pPr>
+    </w:lvl>
+    <w:lvl w:ilvl="5" w:tplc="0409001B" w:tentative="1">
+      <w:start w:val="1"/>
+      <w:numFmt w:val="lowerRoman"/>
+      <w:lvlText w:val="%6."/>
+      <w:lvlJc w:val="right"/>
+      <w:pPr>
+        <w:ind w:left="4320" w:hanging="180"/>
+      </w:pPr>
+    </w:lvl>
+    <w:lvl w:ilvl="6" w:tplc="0409000F" w:tentative="1">
+      <w:start w:val="1"/>
+      <w:numFmt w:val="decimal"/>
+      <w:lvlText w:val="%7."/>
+      <w:lvlJc w:val="left"/>
+      <w:pPr>
+        <w:ind w:left="5040" w:hanging="360"/>
+      </w:pPr>
+    </w:lvl>
+    <w:lvl w:ilvl="7" w:tplc="04090019" w:tentative="1">
+      <w:start w:val="1"/>
+      <w:numFmt w:val="lowerLetter"/>
+      <w:lvlText w:val="%8."/>
+      <w:lvlJc w:val="left"/>
+      <w:pPr>
+        <w:ind w:left="5760" w:hanging="360"/>
+      </w:pPr>
+    </w:lvl>
+    <w:lvl w:ilvl="8" w:tplc="0409001B" w:tentative="1">
+      <w:start w:val="1"/>
+      <w:numFmt w:val="lowerRoman"/>
+      <w:lvlText w:val="%9."/>
+      <w:lvlJc w:val="right"/>
+      <w:pPr>
+        <w:ind w:left="6480" w:hanging="180"/>
+      </w:pPr>
+    </w:lvl>
+  </w:abstractNum>
+  <w:abstractNum w:abstractNumId="2" w15:restartNumberingAfterBreak="0">
     <w:nsid w:val="092173B0"/>
     <w:multiLevelType w:val="hybridMultilevel"/>
     <w:tmpl w:val="030AFF0A"/>
@@ -8772,7 +10934,7 @@
       </w:rPr>
     </w:lvl>
   </w:abstractNum>
-  <w:abstractNum w:abstractNumId="2" w15:restartNumberingAfterBreak="0">
+  <w:abstractNum w:abstractNumId="3" w15:restartNumberingAfterBreak="0">
     <w:nsid w:val="0B5C01F8"/>
     <w:multiLevelType w:val="hybridMultilevel"/>
     <w:tmpl w:val="45880798"/>
@@ -8858,7 +11020,120 @@
       </w:pPr>
     </w:lvl>
   </w:abstractNum>
-  <w:abstractNum w:abstractNumId="3" w15:restartNumberingAfterBreak="0">
+  <w:abstractNum w:abstractNumId="4" w15:restartNumberingAfterBreak="0">
+    <w:nsid w:val="104A1586"/>
+    <w:multiLevelType w:val="hybridMultilevel"/>
+    <w:tmpl w:val="AF82A32E"/>
+    <w:lvl w:ilvl="0" w:tplc="04090001">
+      <w:start w:val="1"/>
+      <w:numFmt w:val="bullet"/>
+      <w:lvlText w:val=""/>
+      <w:lvlJc w:val="left"/>
+      <w:pPr>
+        <w:ind w:left="720" w:hanging="360"/>
+      </w:pPr>
+      <w:rPr>
+        <w:rFonts w:ascii="Symbol" w:hAnsi="Symbol" w:hint="default"/>
+      </w:rPr>
+    </w:lvl>
+    <w:lvl w:ilvl="1" w:tplc="04090003" w:tentative="1">
+      <w:start w:val="1"/>
+      <w:numFmt w:val="bullet"/>
+      <w:lvlText w:val="o"/>
+      <w:lvlJc w:val="left"/>
+      <w:pPr>
+        <w:ind w:left="1440" w:hanging="360"/>
+      </w:pPr>
+      <w:rPr>
+        <w:rFonts w:ascii="Courier New" w:hAnsi="Courier New" w:cs="Courier New" w:hint="default"/>
+      </w:rPr>
+    </w:lvl>
+    <w:lvl w:ilvl="2" w:tplc="04090005" w:tentative="1">
+      <w:start w:val="1"/>
+      <w:numFmt w:val="bullet"/>
+      <w:lvlText w:val=""/>
+      <w:lvlJc w:val="left"/>
+      <w:pPr>
+        <w:ind w:left="2160" w:hanging="360"/>
+      </w:pPr>
+      <w:rPr>
+        <w:rFonts w:ascii="Wingdings" w:hAnsi="Wingdings" w:hint="default"/>
+      </w:rPr>
+    </w:lvl>
+    <w:lvl w:ilvl="3" w:tplc="04090001" w:tentative="1">
+      <w:start w:val="1"/>
+      <w:numFmt w:val="bullet"/>
+      <w:lvlText w:val=""/>
+      <w:lvlJc w:val="left"/>
+      <w:pPr>
+        <w:ind w:left="2880" w:hanging="360"/>
+      </w:pPr>
+      <w:rPr>
+        <w:rFonts w:ascii="Symbol" w:hAnsi="Symbol" w:hint="default"/>
+      </w:rPr>
+    </w:lvl>
+    <w:lvl w:ilvl="4" w:tplc="04090003" w:tentative="1">
+      <w:start w:val="1"/>
+      <w:numFmt w:val="bullet"/>
+      <w:lvlText w:val="o"/>
+      <w:lvlJc w:val="left"/>
+      <w:pPr>
+        <w:ind w:left="3600" w:hanging="360"/>
+      </w:pPr>
+      <w:rPr>
+        <w:rFonts w:ascii="Courier New" w:hAnsi="Courier New" w:cs="Courier New" w:hint="default"/>
+      </w:rPr>
+    </w:lvl>
+    <w:lvl w:ilvl="5" w:tplc="04090005" w:tentative="1">
+      <w:start w:val="1"/>
+      <w:numFmt w:val="bullet"/>
+      <w:lvlText w:val=""/>
+      <w:lvlJc w:val="left"/>
+      <w:pPr>
+        <w:ind w:left="4320" w:hanging="360"/>
+      </w:pPr>
+      <w:rPr>
+        <w:rFonts w:ascii="Wingdings" w:hAnsi="Wingdings" w:hint="default"/>
+      </w:rPr>
+    </w:lvl>
+    <w:lvl w:ilvl="6" w:tplc="04090001" w:tentative="1">
+      <w:start w:val="1"/>
+      <w:numFmt w:val="bullet"/>
+      <w:lvlText w:val=""/>
+      <w:lvlJc w:val="left"/>
+      <w:pPr>
+        <w:ind w:left="5040" w:hanging="360"/>
+      </w:pPr>
+      <w:rPr>
+        <w:rFonts w:ascii="Symbol" w:hAnsi="Symbol" w:hint="default"/>
+      </w:rPr>
+    </w:lvl>
+    <w:lvl w:ilvl="7" w:tplc="04090003" w:tentative="1">
+      <w:start w:val="1"/>
+      <w:numFmt w:val="bullet"/>
+      <w:lvlText w:val="o"/>
+      <w:lvlJc w:val="left"/>
+      <w:pPr>
+        <w:ind w:left="5760" w:hanging="360"/>
+      </w:pPr>
+      <w:rPr>
+        <w:rFonts w:ascii="Courier New" w:hAnsi="Courier New" w:cs="Courier New" w:hint="default"/>
+      </w:rPr>
+    </w:lvl>
+    <w:lvl w:ilvl="8" w:tplc="04090005" w:tentative="1">
+      <w:start w:val="1"/>
+      <w:numFmt w:val="bullet"/>
+      <w:lvlText w:val=""/>
+      <w:lvlJc w:val="left"/>
+      <w:pPr>
+        <w:ind w:left="6480" w:hanging="360"/>
+      </w:pPr>
+      <w:rPr>
+        <w:rFonts w:ascii="Wingdings" w:hAnsi="Wingdings" w:hint="default"/>
+      </w:rPr>
+    </w:lvl>
+  </w:abstractNum>
+  <w:abstractNum w:abstractNumId="5" w15:restartNumberingAfterBreak="0">
     <w:nsid w:val="14036F8F"/>
     <w:multiLevelType w:val="hybridMultilevel"/>
     <w:tmpl w:val="2DA218C4"/>
@@ -8971,7 +11246,7 @@
       </w:rPr>
     </w:lvl>
   </w:abstractNum>
-  <w:abstractNum w:abstractNumId="4" w15:restartNumberingAfterBreak="0">
+  <w:abstractNum w:abstractNumId="6" w15:restartNumberingAfterBreak="0">
     <w:nsid w:val="191020D2"/>
     <w:multiLevelType w:val="hybridMultilevel"/>
     <w:tmpl w:val="B538AC50"/>
@@ -9084,7 +11359,7 @@
       </w:rPr>
     </w:lvl>
   </w:abstractNum>
-  <w:abstractNum w:abstractNumId="5" w15:restartNumberingAfterBreak="0">
+  <w:abstractNum w:abstractNumId="7" w15:restartNumberingAfterBreak="0">
     <w:nsid w:val="1EA43D79"/>
     <w:multiLevelType w:val="hybridMultilevel"/>
     <w:tmpl w:val="3BF8FC40"/>
@@ -9197,7 +11472,7 @@
       </w:rPr>
     </w:lvl>
   </w:abstractNum>
-  <w:abstractNum w:abstractNumId="6" w15:restartNumberingAfterBreak="0">
+  <w:abstractNum w:abstractNumId="8" w15:restartNumberingAfterBreak="0">
     <w:nsid w:val="1EBB1E8C"/>
     <w:multiLevelType w:val="hybridMultilevel"/>
     <w:tmpl w:val="78245926"/>
@@ -9310,7 +11585,120 @@
       </w:rPr>
     </w:lvl>
   </w:abstractNum>
-  <w:abstractNum w:abstractNumId="7" w15:restartNumberingAfterBreak="0">
+  <w:abstractNum w:abstractNumId="9" w15:restartNumberingAfterBreak="0">
+    <w:nsid w:val="21904ED2"/>
+    <w:multiLevelType w:val="hybridMultilevel"/>
+    <w:tmpl w:val="0A025D7A"/>
+    <w:lvl w:ilvl="0" w:tplc="04090001">
+      <w:start w:val="1"/>
+      <w:numFmt w:val="bullet"/>
+      <w:lvlText w:val=""/>
+      <w:lvlJc w:val="left"/>
+      <w:pPr>
+        <w:ind w:left="720" w:hanging="360"/>
+      </w:pPr>
+      <w:rPr>
+        <w:rFonts w:ascii="Symbol" w:hAnsi="Symbol" w:hint="default"/>
+      </w:rPr>
+    </w:lvl>
+    <w:lvl w:ilvl="1" w:tplc="04090003" w:tentative="1">
+      <w:start w:val="1"/>
+      <w:numFmt w:val="bullet"/>
+      <w:lvlText w:val="o"/>
+      <w:lvlJc w:val="left"/>
+      <w:pPr>
+        <w:ind w:left="1440" w:hanging="360"/>
+      </w:pPr>
+      <w:rPr>
+        <w:rFonts w:ascii="Courier New" w:hAnsi="Courier New" w:cs="Courier New" w:hint="default"/>
+      </w:rPr>
+    </w:lvl>
+    <w:lvl w:ilvl="2" w:tplc="04090005" w:tentative="1">
+      <w:start w:val="1"/>
+      <w:numFmt w:val="bullet"/>
+      <w:lvlText w:val=""/>
+      <w:lvlJc w:val="left"/>
+      <w:pPr>
+        <w:ind w:left="2160" w:hanging="360"/>
+      </w:pPr>
+      <w:rPr>
+        <w:rFonts w:ascii="Wingdings" w:hAnsi="Wingdings" w:hint="default"/>
+      </w:rPr>
+    </w:lvl>
+    <w:lvl w:ilvl="3" w:tplc="04090001" w:tentative="1">
+      <w:start w:val="1"/>
+      <w:numFmt w:val="bullet"/>
+      <w:lvlText w:val=""/>
+      <w:lvlJc w:val="left"/>
+      <w:pPr>
+        <w:ind w:left="2880" w:hanging="360"/>
+      </w:pPr>
+      <w:rPr>
+        <w:rFonts w:ascii="Symbol" w:hAnsi="Symbol" w:hint="default"/>
+      </w:rPr>
+    </w:lvl>
+    <w:lvl w:ilvl="4" w:tplc="04090003" w:tentative="1">
+      <w:start w:val="1"/>
+      <w:numFmt w:val="bullet"/>
+      <w:lvlText w:val="o"/>
+      <w:lvlJc w:val="left"/>
+      <w:pPr>
+        <w:ind w:left="3600" w:hanging="360"/>
+      </w:pPr>
+      <w:rPr>
+        <w:rFonts w:ascii="Courier New" w:hAnsi="Courier New" w:cs="Courier New" w:hint="default"/>
+      </w:rPr>
+    </w:lvl>
+    <w:lvl w:ilvl="5" w:tplc="04090005" w:tentative="1">
+      <w:start w:val="1"/>
+      <w:numFmt w:val="bullet"/>
+      <w:lvlText w:val=""/>
+      <w:lvlJc w:val="left"/>
+      <w:pPr>
+        <w:ind w:left="4320" w:hanging="360"/>
+      </w:pPr>
+      <w:rPr>
+        <w:rFonts w:ascii="Wingdings" w:hAnsi="Wingdings" w:hint="default"/>
+      </w:rPr>
+    </w:lvl>
+    <w:lvl w:ilvl="6" w:tplc="04090001" w:tentative="1">
+      <w:start w:val="1"/>
+      <w:numFmt w:val="bullet"/>
+      <w:lvlText w:val=""/>
+      <w:lvlJc w:val="left"/>
+      <w:pPr>
+        <w:ind w:left="5040" w:hanging="360"/>
+      </w:pPr>
+      <w:rPr>
+        <w:rFonts w:ascii="Symbol" w:hAnsi="Symbol" w:hint="default"/>
+      </w:rPr>
+    </w:lvl>
+    <w:lvl w:ilvl="7" w:tplc="04090003" w:tentative="1">
+      <w:start w:val="1"/>
+      <w:numFmt w:val="bullet"/>
+      <w:lvlText w:val="o"/>
+      <w:lvlJc w:val="left"/>
+      <w:pPr>
+        <w:ind w:left="5760" w:hanging="360"/>
+      </w:pPr>
+      <w:rPr>
+        <w:rFonts w:ascii="Courier New" w:hAnsi="Courier New" w:cs="Courier New" w:hint="default"/>
+      </w:rPr>
+    </w:lvl>
+    <w:lvl w:ilvl="8" w:tplc="04090005" w:tentative="1">
+      <w:start w:val="1"/>
+      <w:numFmt w:val="bullet"/>
+      <w:lvlText w:val=""/>
+      <w:lvlJc w:val="left"/>
+      <w:pPr>
+        <w:ind w:left="6480" w:hanging="360"/>
+      </w:pPr>
+      <w:rPr>
+        <w:rFonts w:ascii="Wingdings" w:hAnsi="Wingdings" w:hint="default"/>
+      </w:rPr>
+    </w:lvl>
+  </w:abstractNum>
+  <w:abstractNum w:abstractNumId="10" w15:restartNumberingAfterBreak="0">
     <w:nsid w:val="21C360C0"/>
     <w:multiLevelType w:val="hybridMultilevel"/>
     <w:tmpl w:val="F45ABF8C"/>
@@ -9423,7 +11811,7 @@
       </w:rPr>
     </w:lvl>
   </w:abstractNum>
-  <w:abstractNum w:abstractNumId="8" w15:restartNumberingAfterBreak="0">
+  <w:abstractNum w:abstractNumId="11" w15:restartNumberingAfterBreak="0">
     <w:nsid w:val="27B33B7B"/>
     <w:multiLevelType w:val="hybridMultilevel"/>
     <w:tmpl w:val="572EEE1E"/>
@@ -9536,7 +11924,7 @@
       </w:rPr>
     </w:lvl>
   </w:abstractNum>
-  <w:abstractNum w:abstractNumId="9" w15:restartNumberingAfterBreak="0">
+  <w:abstractNum w:abstractNumId="12" w15:restartNumberingAfterBreak="0">
     <w:nsid w:val="2ACA51DC"/>
     <w:multiLevelType w:val="hybridMultilevel"/>
     <w:tmpl w:val="7AD23CF6"/>
@@ -9649,7 +12037,7 @@
       </w:rPr>
     </w:lvl>
   </w:abstractNum>
-  <w:abstractNum w:abstractNumId="10" w15:restartNumberingAfterBreak="0">
+  <w:abstractNum w:abstractNumId="13" w15:restartNumberingAfterBreak="0">
     <w:nsid w:val="2BB61769"/>
     <w:multiLevelType w:val="hybridMultilevel"/>
     <w:tmpl w:val="87D68432"/>
@@ -9762,7 +12150,120 @@
       </w:rPr>
     </w:lvl>
   </w:abstractNum>
-  <w:abstractNum w:abstractNumId="11" w15:restartNumberingAfterBreak="0">
+  <w:abstractNum w:abstractNumId="14" w15:restartNumberingAfterBreak="0">
+    <w:nsid w:val="2E407D24"/>
+    <w:multiLevelType w:val="hybridMultilevel"/>
+    <w:tmpl w:val="C8F63BB8"/>
+    <w:lvl w:ilvl="0" w:tplc="04090001">
+      <w:start w:val="1"/>
+      <w:numFmt w:val="bullet"/>
+      <w:lvlText w:val=""/>
+      <w:lvlJc w:val="left"/>
+      <w:pPr>
+        <w:ind w:left="720" w:hanging="360"/>
+      </w:pPr>
+      <w:rPr>
+        <w:rFonts w:ascii="Symbol" w:hAnsi="Symbol" w:hint="default"/>
+      </w:rPr>
+    </w:lvl>
+    <w:lvl w:ilvl="1" w:tplc="04090003" w:tentative="1">
+      <w:start w:val="1"/>
+      <w:numFmt w:val="bullet"/>
+      <w:lvlText w:val="o"/>
+      <w:lvlJc w:val="left"/>
+      <w:pPr>
+        <w:ind w:left="1440" w:hanging="360"/>
+      </w:pPr>
+      <w:rPr>
+        <w:rFonts w:ascii="Courier New" w:hAnsi="Courier New" w:cs="Courier New" w:hint="default"/>
+      </w:rPr>
+    </w:lvl>
+    <w:lvl w:ilvl="2" w:tplc="04090005" w:tentative="1">
+      <w:start w:val="1"/>
+      <w:numFmt w:val="bullet"/>
+      <w:lvlText w:val=""/>
+      <w:lvlJc w:val="left"/>
+      <w:pPr>
+        <w:ind w:left="2160" w:hanging="360"/>
+      </w:pPr>
+      <w:rPr>
+        <w:rFonts w:ascii="Wingdings" w:hAnsi="Wingdings" w:hint="default"/>
+      </w:rPr>
+    </w:lvl>
+    <w:lvl w:ilvl="3" w:tplc="04090001" w:tentative="1">
+      <w:start w:val="1"/>
+      <w:numFmt w:val="bullet"/>
+      <w:lvlText w:val=""/>
+      <w:lvlJc w:val="left"/>
+      <w:pPr>
+        <w:ind w:left="2880" w:hanging="360"/>
+      </w:pPr>
+      <w:rPr>
+        <w:rFonts w:ascii="Symbol" w:hAnsi="Symbol" w:hint="default"/>
+      </w:rPr>
+    </w:lvl>
+    <w:lvl w:ilvl="4" w:tplc="04090003" w:tentative="1">
+      <w:start w:val="1"/>
+      <w:numFmt w:val="bullet"/>
+      <w:lvlText w:val="o"/>
+      <w:lvlJc w:val="left"/>
+      <w:pPr>
+        <w:ind w:left="3600" w:hanging="360"/>
+      </w:pPr>
+      <w:rPr>
+        <w:rFonts w:ascii="Courier New" w:hAnsi="Courier New" w:cs="Courier New" w:hint="default"/>
+      </w:rPr>
+    </w:lvl>
+    <w:lvl w:ilvl="5" w:tplc="04090005" w:tentative="1">
+      <w:start w:val="1"/>
+      <w:numFmt w:val="bullet"/>
+      <w:lvlText w:val=""/>
+      <w:lvlJc w:val="left"/>
+      <w:pPr>
+        <w:ind w:left="4320" w:hanging="360"/>
+      </w:pPr>
+      <w:rPr>
+        <w:rFonts w:ascii="Wingdings" w:hAnsi="Wingdings" w:hint="default"/>
+      </w:rPr>
+    </w:lvl>
+    <w:lvl w:ilvl="6" w:tplc="04090001" w:tentative="1">
+      <w:start w:val="1"/>
+      <w:numFmt w:val="bullet"/>
+      <w:lvlText w:val=""/>
+      <w:lvlJc w:val="left"/>
+      <w:pPr>
+        <w:ind w:left="5040" w:hanging="360"/>
+      </w:pPr>
+      <w:rPr>
+        <w:rFonts w:ascii="Symbol" w:hAnsi="Symbol" w:hint="default"/>
+      </w:rPr>
+    </w:lvl>
+    <w:lvl w:ilvl="7" w:tplc="04090003" w:tentative="1">
+      <w:start w:val="1"/>
+      <w:numFmt w:val="bullet"/>
+      <w:lvlText w:val="o"/>
+      <w:lvlJc w:val="left"/>
+      <w:pPr>
+        <w:ind w:left="5760" w:hanging="360"/>
+      </w:pPr>
+      <w:rPr>
+        <w:rFonts w:ascii="Courier New" w:hAnsi="Courier New" w:cs="Courier New" w:hint="default"/>
+      </w:rPr>
+    </w:lvl>
+    <w:lvl w:ilvl="8" w:tplc="04090005" w:tentative="1">
+      <w:start w:val="1"/>
+      <w:numFmt w:val="bullet"/>
+      <w:lvlText w:val=""/>
+      <w:lvlJc w:val="left"/>
+      <w:pPr>
+        <w:ind w:left="6480" w:hanging="360"/>
+      </w:pPr>
+      <w:rPr>
+        <w:rFonts w:ascii="Wingdings" w:hAnsi="Wingdings" w:hint="default"/>
+      </w:rPr>
+    </w:lvl>
+  </w:abstractNum>
+  <w:abstractNum w:abstractNumId="15" w15:restartNumberingAfterBreak="0">
     <w:nsid w:val="329A7DC3"/>
     <w:multiLevelType w:val="hybridMultilevel"/>
     <w:tmpl w:val="EFA09484"/>
@@ -9875,7 +12376,7 @@
       </w:rPr>
     </w:lvl>
   </w:abstractNum>
-  <w:abstractNum w:abstractNumId="12" w15:restartNumberingAfterBreak="0">
+  <w:abstractNum w:abstractNumId="16" w15:restartNumberingAfterBreak="0">
     <w:nsid w:val="33312CBB"/>
     <w:multiLevelType w:val="hybridMultilevel"/>
     <w:tmpl w:val="5DD40E50"/>
@@ -9988,7 +12489,7 @@
       </w:rPr>
     </w:lvl>
   </w:abstractNum>
-  <w:abstractNum w:abstractNumId="13" w15:restartNumberingAfterBreak="0">
+  <w:abstractNum w:abstractNumId="17" w15:restartNumberingAfterBreak="0">
     <w:nsid w:val="3339433D"/>
     <w:multiLevelType w:val="hybridMultilevel"/>
     <w:tmpl w:val="94062790"/>
@@ -10101,7 +12602,7 @@
       </w:rPr>
     </w:lvl>
   </w:abstractNum>
-  <w:abstractNum w:abstractNumId="14" w15:restartNumberingAfterBreak="0">
+  <w:abstractNum w:abstractNumId="18" w15:restartNumberingAfterBreak="0">
     <w:nsid w:val="34ED2411"/>
     <w:multiLevelType w:val="hybridMultilevel"/>
     <w:tmpl w:val="C6ECC248"/>
@@ -10187,7 +12688,7 @@
       </w:pPr>
     </w:lvl>
   </w:abstractNum>
-  <w:abstractNum w:abstractNumId="15" w15:restartNumberingAfterBreak="0">
+  <w:abstractNum w:abstractNumId="19" w15:restartNumberingAfterBreak="0">
     <w:nsid w:val="34F54E4F"/>
     <w:multiLevelType w:val="hybridMultilevel"/>
     <w:tmpl w:val="CB74B216"/>
@@ -10300,7 +12801,7 @@
       </w:rPr>
     </w:lvl>
   </w:abstractNum>
-  <w:abstractNum w:abstractNumId="16" w15:restartNumberingAfterBreak="0">
+  <w:abstractNum w:abstractNumId="20" w15:restartNumberingAfterBreak="0">
     <w:nsid w:val="37450633"/>
     <w:multiLevelType w:val="hybridMultilevel"/>
     <w:tmpl w:val="188C0508"/>
@@ -10413,7 +12914,120 @@
       </w:rPr>
     </w:lvl>
   </w:abstractNum>
-  <w:abstractNum w:abstractNumId="17" w15:restartNumberingAfterBreak="0">
+  <w:abstractNum w:abstractNumId="21" w15:restartNumberingAfterBreak="0">
+    <w:nsid w:val="38FE2EF7"/>
+    <w:multiLevelType w:val="hybridMultilevel"/>
+    <w:tmpl w:val="F92CC982"/>
+    <w:lvl w:ilvl="0" w:tplc="04090001">
+      <w:start w:val="1"/>
+      <w:numFmt w:val="bullet"/>
+      <w:lvlText w:val=""/>
+      <w:lvlJc w:val="left"/>
+      <w:pPr>
+        <w:ind w:left="720" w:hanging="360"/>
+      </w:pPr>
+      <w:rPr>
+        <w:rFonts w:ascii="Symbol" w:hAnsi="Symbol" w:hint="default"/>
+      </w:rPr>
+    </w:lvl>
+    <w:lvl w:ilvl="1" w:tplc="04090003" w:tentative="1">
+      <w:start w:val="1"/>
+      <w:numFmt w:val="bullet"/>
+      <w:lvlText w:val="o"/>
+      <w:lvlJc w:val="left"/>
+      <w:pPr>
+        <w:ind w:left="1440" w:hanging="360"/>
+      </w:pPr>
+      <w:rPr>
+        <w:rFonts w:ascii="Courier New" w:hAnsi="Courier New" w:cs="Courier New" w:hint="default"/>
+      </w:rPr>
+    </w:lvl>
+    <w:lvl w:ilvl="2" w:tplc="04090005" w:tentative="1">
+      <w:start w:val="1"/>
+      <w:numFmt w:val="bullet"/>
+      <w:lvlText w:val=""/>
+      <w:lvlJc w:val="left"/>
+      <w:pPr>
+        <w:ind w:left="2160" w:hanging="360"/>
+      </w:pPr>
+      <w:rPr>
+        <w:rFonts w:ascii="Wingdings" w:hAnsi="Wingdings" w:hint="default"/>
+      </w:rPr>
+    </w:lvl>
+    <w:lvl w:ilvl="3" w:tplc="04090001" w:tentative="1">
+      <w:start w:val="1"/>
+      <w:numFmt w:val="bullet"/>
+      <w:lvlText w:val=""/>
+      <w:lvlJc w:val="left"/>
+      <w:pPr>
+        <w:ind w:left="2880" w:hanging="360"/>
+      </w:pPr>
+      <w:rPr>
+        <w:rFonts w:ascii="Symbol" w:hAnsi="Symbol" w:hint="default"/>
+      </w:rPr>
+    </w:lvl>
+    <w:lvl w:ilvl="4" w:tplc="04090003" w:tentative="1">
+      <w:start w:val="1"/>
+      <w:numFmt w:val="bullet"/>
+      <w:lvlText w:val="o"/>
+      <w:lvlJc w:val="left"/>
+      <w:pPr>
+        <w:ind w:left="3600" w:hanging="360"/>
+      </w:pPr>
+      <w:rPr>
+        <w:rFonts w:ascii="Courier New" w:hAnsi="Courier New" w:cs="Courier New" w:hint="default"/>
+      </w:rPr>
+    </w:lvl>
+    <w:lvl w:ilvl="5" w:tplc="04090005" w:tentative="1">
+      <w:start w:val="1"/>
+      <w:numFmt w:val="bullet"/>
+      <w:lvlText w:val=""/>
+      <w:lvlJc w:val="left"/>
+      <w:pPr>
+        <w:ind w:left="4320" w:hanging="360"/>
+      </w:pPr>
+      <w:rPr>
+        <w:rFonts w:ascii="Wingdings" w:hAnsi="Wingdings" w:hint="default"/>
+      </w:rPr>
+    </w:lvl>
+    <w:lvl w:ilvl="6" w:tplc="04090001" w:tentative="1">
+      <w:start w:val="1"/>
+      <w:numFmt w:val="bullet"/>
+      <w:lvlText w:val=""/>
+      <w:lvlJc w:val="left"/>
+      <w:pPr>
+        <w:ind w:left="5040" w:hanging="360"/>
+      </w:pPr>
+      <w:rPr>
+        <w:rFonts w:ascii="Symbol" w:hAnsi="Symbol" w:hint="default"/>
+      </w:rPr>
+    </w:lvl>
+    <w:lvl w:ilvl="7" w:tplc="04090003" w:tentative="1">
+      <w:start w:val="1"/>
+      <w:numFmt w:val="bullet"/>
+      <w:lvlText w:val="o"/>
+      <w:lvlJc w:val="left"/>
+      <w:pPr>
+        <w:ind w:left="5760" w:hanging="360"/>
+      </w:pPr>
+      <w:rPr>
+        <w:rFonts w:ascii="Courier New" w:hAnsi="Courier New" w:cs="Courier New" w:hint="default"/>
+      </w:rPr>
+    </w:lvl>
+    <w:lvl w:ilvl="8" w:tplc="04090005" w:tentative="1">
+      <w:start w:val="1"/>
+      <w:numFmt w:val="bullet"/>
+      <w:lvlText w:val=""/>
+      <w:lvlJc w:val="left"/>
+      <w:pPr>
+        <w:ind w:left="6480" w:hanging="360"/>
+      </w:pPr>
+      <w:rPr>
+        <w:rFonts w:ascii="Wingdings" w:hAnsi="Wingdings" w:hint="default"/>
+      </w:rPr>
+    </w:lvl>
+  </w:abstractNum>
+  <w:abstractNum w:abstractNumId="22" w15:restartNumberingAfterBreak="0">
     <w:nsid w:val="397A46F8"/>
     <w:multiLevelType w:val="hybridMultilevel"/>
     <w:tmpl w:val="0A3E5B94"/>
@@ -10502,7 +13116,7 @@
       </w:pPr>
     </w:lvl>
   </w:abstractNum>
-  <w:abstractNum w:abstractNumId="18" w15:restartNumberingAfterBreak="0">
+  <w:abstractNum w:abstractNumId="23" w15:restartNumberingAfterBreak="0">
     <w:nsid w:val="3A1F6474"/>
     <w:multiLevelType w:val="hybridMultilevel"/>
     <w:tmpl w:val="1C625544"/>
@@ -10614,7 +13228,209 @@
       </w:rPr>
     </w:lvl>
   </w:abstractNum>
-  <w:abstractNum w:abstractNumId="19" w15:restartNumberingAfterBreak="0">
+  <w:abstractNum w:abstractNumId="24" w15:restartNumberingAfterBreak="0">
+    <w:nsid w:val="3A6A4039"/>
+    <w:multiLevelType w:val="hybridMultilevel"/>
+    <w:tmpl w:val="2736CD22"/>
+    <w:lvl w:ilvl="0" w:tplc="04090001">
+      <w:start w:val="1"/>
+      <w:numFmt w:val="bullet"/>
+      <w:lvlText w:val=""/>
+      <w:lvlJc w:val="left"/>
+      <w:pPr>
+        <w:ind w:left="720" w:hanging="360"/>
+      </w:pPr>
+      <w:rPr>
+        <w:rFonts w:ascii="Symbol" w:hAnsi="Symbol" w:hint="default"/>
+      </w:rPr>
+    </w:lvl>
+    <w:lvl w:ilvl="1" w:tplc="04090003" w:tentative="1">
+      <w:start w:val="1"/>
+      <w:numFmt w:val="bullet"/>
+      <w:lvlText w:val="o"/>
+      <w:lvlJc w:val="left"/>
+      <w:pPr>
+        <w:ind w:left="1440" w:hanging="360"/>
+      </w:pPr>
+      <w:rPr>
+        <w:rFonts w:ascii="Courier New" w:hAnsi="Courier New" w:cs="Courier New" w:hint="default"/>
+      </w:rPr>
+    </w:lvl>
+    <w:lvl w:ilvl="2" w:tplc="04090005" w:tentative="1">
+      <w:start w:val="1"/>
+      <w:numFmt w:val="bullet"/>
+      <w:lvlText w:val=""/>
+      <w:lvlJc w:val="left"/>
+      <w:pPr>
+        <w:ind w:left="2160" w:hanging="360"/>
+      </w:pPr>
+      <w:rPr>
+        <w:rFonts w:ascii="Wingdings" w:hAnsi="Wingdings" w:hint="default"/>
+      </w:rPr>
+    </w:lvl>
+    <w:lvl w:ilvl="3" w:tplc="04090001" w:tentative="1">
+      <w:start w:val="1"/>
+      <w:numFmt w:val="bullet"/>
+      <w:lvlText w:val=""/>
+      <w:lvlJc w:val="left"/>
+      <w:pPr>
+        <w:ind w:left="2880" w:hanging="360"/>
+      </w:pPr>
+      <w:rPr>
+        <w:rFonts w:ascii="Symbol" w:hAnsi="Symbol" w:hint="default"/>
+      </w:rPr>
+    </w:lvl>
+    <w:lvl w:ilvl="4" w:tplc="04090003" w:tentative="1">
+      <w:start w:val="1"/>
+      <w:numFmt w:val="bullet"/>
+      <w:lvlText w:val="o"/>
+      <w:lvlJc w:val="left"/>
+      <w:pPr>
+        <w:ind w:left="3600" w:hanging="360"/>
+      </w:pPr>
+      <w:rPr>
+        <w:rFonts w:ascii="Courier New" w:hAnsi="Courier New" w:cs="Courier New" w:hint="default"/>
+      </w:rPr>
+    </w:lvl>
+    <w:lvl w:ilvl="5" w:tplc="04090005" w:tentative="1">
+      <w:start w:val="1"/>
+      <w:numFmt w:val="bullet"/>
+      <w:lvlText w:val=""/>
+      <w:lvlJc w:val="left"/>
+      <w:pPr>
+        <w:ind w:left="4320" w:hanging="360"/>
+      </w:pPr>
+      <w:rPr>
+        <w:rFonts w:ascii="Wingdings" w:hAnsi="Wingdings" w:hint="default"/>
+      </w:rPr>
+    </w:lvl>
+    <w:lvl w:ilvl="6" w:tplc="04090001" w:tentative="1">
+      <w:start w:val="1"/>
+      <w:numFmt w:val="bullet"/>
+      <w:lvlText w:val=""/>
+      <w:lvlJc w:val="left"/>
+      <w:pPr>
+        <w:ind w:left="5040" w:hanging="360"/>
+      </w:pPr>
+      <w:rPr>
+        <w:rFonts w:ascii="Symbol" w:hAnsi="Symbol" w:hint="default"/>
+      </w:rPr>
+    </w:lvl>
+    <w:lvl w:ilvl="7" w:tplc="04090003" w:tentative="1">
+      <w:start w:val="1"/>
+      <w:numFmt w:val="bullet"/>
+      <w:lvlText w:val="o"/>
+      <w:lvlJc w:val="left"/>
+      <w:pPr>
+        <w:ind w:left="5760" w:hanging="360"/>
+      </w:pPr>
+      <w:rPr>
+        <w:rFonts w:ascii="Courier New" w:hAnsi="Courier New" w:cs="Courier New" w:hint="default"/>
+      </w:rPr>
+    </w:lvl>
+    <w:lvl w:ilvl="8" w:tplc="04090005" w:tentative="1">
+      <w:start w:val="1"/>
+      <w:numFmt w:val="bullet"/>
+      <w:lvlText w:val=""/>
+      <w:lvlJc w:val="left"/>
+      <w:pPr>
+        <w:ind w:left="6480" w:hanging="360"/>
+      </w:pPr>
+      <w:rPr>
+        <w:rFonts w:ascii="Wingdings" w:hAnsi="Wingdings" w:hint="default"/>
+      </w:rPr>
+    </w:lvl>
+  </w:abstractNum>
+  <w:abstractNum w:abstractNumId="25" w15:restartNumberingAfterBreak="0">
+    <w:nsid w:val="3B2D6B23"/>
+    <w:multiLevelType w:val="hybridMultilevel"/>
+    <w:tmpl w:val="C3A41F0C"/>
+    <w:lvl w:ilvl="0" w:tplc="0409000F">
+      <w:start w:val="1"/>
+      <w:numFmt w:val="decimal"/>
+      <w:lvlText w:val="%1."/>
+      <w:lvlJc w:val="left"/>
+      <w:pPr>
+        <w:ind w:left="720" w:hanging="360"/>
+      </w:pPr>
+      <w:rPr>
+        <w:rFonts w:hint="default"/>
+      </w:rPr>
+    </w:lvl>
+    <w:lvl w:ilvl="1" w:tplc="04090019" w:tentative="1">
+      <w:start w:val="1"/>
+      <w:numFmt w:val="lowerLetter"/>
+      <w:lvlText w:val="%2."/>
+      <w:lvlJc w:val="left"/>
+      <w:pPr>
+        <w:ind w:left="1440" w:hanging="360"/>
+      </w:pPr>
+    </w:lvl>
+    <w:lvl w:ilvl="2" w:tplc="0409001B" w:tentative="1">
+      <w:start w:val="1"/>
+      <w:numFmt w:val="lowerRoman"/>
+      <w:lvlText w:val="%3."/>
+      <w:lvlJc w:val="right"/>
+      <w:pPr>
+        <w:ind w:left="2160" w:hanging="180"/>
+      </w:pPr>
+    </w:lvl>
+    <w:lvl w:ilvl="3" w:tplc="0409000F" w:tentative="1">
+      <w:start w:val="1"/>
+      <w:numFmt w:val="decimal"/>
+      <w:lvlText w:val="%4."/>
+      <w:lvlJc w:val="left"/>
+      <w:pPr>
+        <w:ind w:left="2880" w:hanging="360"/>
+      </w:pPr>
+    </w:lvl>
+    <w:lvl w:ilvl="4" w:tplc="04090019" w:tentative="1">
+      <w:start w:val="1"/>
+      <w:numFmt w:val="lowerLetter"/>
+      <w:lvlText w:val="%5."/>
+      <w:lvlJc w:val="left"/>
+      <w:pPr>
+        <w:ind w:left="3600" w:hanging="360"/>
+      </w:pPr>
+    </w:lvl>
+    <w:lvl w:ilvl="5" w:tplc="0409001B" w:tentative="1">
+      <w:start w:val="1"/>
+      <w:numFmt w:val="lowerRoman"/>
+      <w:lvlText w:val="%6."/>
+      <w:lvlJc w:val="right"/>
+      <w:pPr>
+        <w:ind w:left="4320" w:hanging="180"/>
+      </w:pPr>
+    </w:lvl>
+    <w:lvl w:ilvl="6" w:tplc="0409000F" w:tentative="1">
+      <w:start w:val="1"/>
+      <w:numFmt w:val="decimal"/>
+      <w:lvlText w:val="%7."/>
+      <w:lvlJc w:val="left"/>
+      <w:pPr>
+        <w:ind w:left="5040" w:hanging="360"/>
+      </w:pPr>
+    </w:lvl>
+    <w:lvl w:ilvl="7" w:tplc="04090019" w:tentative="1">
+      <w:start w:val="1"/>
+      <w:numFmt w:val="lowerLetter"/>
+      <w:lvlText w:val="%8."/>
+      <w:lvlJc w:val="left"/>
+      <w:pPr>
+        <w:ind w:left="5760" w:hanging="360"/>
+      </w:pPr>
+    </w:lvl>
+    <w:lvl w:ilvl="8" w:tplc="0409001B" w:tentative="1">
+      <w:start w:val="1"/>
+      <w:numFmt w:val="lowerRoman"/>
+      <w:lvlText w:val="%9."/>
+      <w:lvlJc w:val="right"/>
+      <w:pPr>
+        <w:ind w:left="6480" w:hanging="180"/>
+      </w:pPr>
+    </w:lvl>
+  </w:abstractNum>
+  <w:abstractNum w:abstractNumId="26" w15:restartNumberingAfterBreak="0">
     <w:nsid w:val="3B487EB5"/>
     <w:multiLevelType w:val="hybridMultilevel"/>
     <w:tmpl w:val="619E4C94"/>
@@ -10727,7 +13543,7 @@
       </w:rPr>
     </w:lvl>
   </w:abstractNum>
-  <w:abstractNum w:abstractNumId="20" w15:restartNumberingAfterBreak="0">
+  <w:abstractNum w:abstractNumId="27" w15:restartNumberingAfterBreak="0">
     <w:nsid w:val="3D6047EF"/>
     <w:multiLevelType w:val="hybridMultilevel"/>
     <w:tmpl w:val="A1D0375C"/>
@@ -10840,7 +13656,7 @@
       </w:rPr>
     </w:lvl>
   </w:abstractNum>
-  <w:abstractNum w:abstractNumId="21" w15:restartNumberingAfterBreak="0">
+  <w:abstractNum w:abstractNumId="28" w15:restartNumberingAfterBreak="0">
     <w:nsid w:val="43AC5519"/>
     <w:multiLevelType w:val="hybridMultilevel"/>
     <w:tmpl w:val="E3FA9A38"/>
@@ -10926,7 +13742,7 @@
       </w:pPr>
     </w:lvl>
   </w:abstractNum>
-  <w:abstractNum w:abstractNumId="22" w15:restartNumberingAfterBreak="0">
+  <w:abstractNum w:abstractNumId="29" w15:restartNumberingAfterBreak="0">
     <w:nsid w:val="483729B7"/>
     <w:multiLevelType w:val="hybridMultilevel"/>
     <w:tmpl w:val="12943428"/>
@@ -11015,7 +13831,7 @@
       </w:pPr>
     </w:lvl>
   </w:abstractNum>
-  <w:abstractNum w:abstractNumId="23" w15:restartNumberingAfterBreak="0">
+  <w:abstractNum w:abstractNumId="30" w15:restartNumberingAfterBreak="0">
     <w:nsid w:val="4F233AC8"/>
     <w:multiLevelType w:val="hybridMultilevel"/>
     <w:tmpl w:val="B3C0790E"/>
@@ -11128,7 +13944,7 @@
       </w:rPr>
     </w:lvl>
   </w:abstractNum>
-  <w:abstractNum w:abstractNumId="24" w15:restartNumberingAfterBreak="0">
+  <w:abstractNum w:abstractNumId="31" w15:restartNumberingAfterBreak="0">
     <w:nsid w:val="54F047D6"/>
     <w:multiLevelType w:val="hybridMultilevel"/>
     <w:tmpl w:val="4F34ED78"/>
@@ -11241,7 +14057,120 @@
       </w:rPr>
     </w:lvl>
   </w:abstractNum>
-  <w:abstractNum w:abstractNumId="25" w15:restartNumberingAfterBreak="0">
+  <w:abstractNum w:abstractNumId="32" w15:restartNumberingAfterBreak="0">
+    <w:nsid w:val="5F5E677D"/>
+    <w:multiLevelType w:val="hybridMultilevel"/>
+    <w:tmpl w:val="F43C2440"/>
+    <w:lvl w:ilvl="0" w:tplc="04090001">
+      <w:start w:val="1"/>
+      <w:numFmt w:val="bullet"/>
+      <w:lvlText w:val=""/>
+      <w:lvlJc w:val="left"/>
+      <w:pPr>
+        <w:ind w:left="720" w:hanging="360"/>
+      </w:pPr>
+      <w:rPr>
+        <w:rFonts w:ascii="Symbol" w:hAnsi="Symbol" w:hint="default"/>
+      </w:rPr>
+    </w:lvl>
+    <w:lvl w:ilvl="1" w:tplc="04090003" w:tentative="1">
+      <w:start w:val="1"/>
+      <w:numFmt w:val="bullet"/>
+      <w:lvlText w:val="o"/>
+      <w:lvlJc w:val="left"/>
+      <w:pPr>
+        <w:ind w:left="1440" w:hanging="360"/>
+      </w:pPr>
+      <w:rPr>
+        <w:rFonts w:ascii="Courier New" w:hAnsi="Courier New" w:cs="Courier New" w:hint="default"/>
+      </w:rPr>
+    </w:lvl>
+    <w:lvl w:ilvl="2" w:tplc="04090005" w:tentative="1">
+      <w:start w:val="1"/>
+      <w:numFmt w:val="bullet"/>
+      <w:lvlText w:val=""/>
+      <w:lvlJc w:val="left"/>
+      <w:pPr>
+        <w:ind w:left="2160" w:hanging="360"/>
+      </w:pPr>
+      <w:rPr>
+        <w:rFonts w:ascii="Wingdings" w:hAnsi="Wingdings" w:hint="default"/>
+      </w:rPr>
+    </w:lvl>
+    <w:lvl w:ilvl="3" w:tplc="04090001" w:tentative="1">
+      <w:start w:val="1"/>
+      <w:numFmt w:val="bullet"/>
+      <w:lvlText w:val=""/>
+      <w:lvlJc w:val="left"/>
+      <w:pPr>
+        <w:ind w:left="2880" w:hanging="360"/>
+      </w:pPr>
+      <w:rPr>
+        <w:rFonts w:ascii="Symbol" w:hAnsi="Symbol" w:hint="default"/>
+      </w:rPr>
+    </w:lvl>
+    <w:lvl w:ilvl="4" w:tplc="04090003" w:tentative="1">
+      <w:start w:val="1"/>
+      <w:numFmt w:val="bullet"/>
+      <w:lvlText w:val="o"/>
+      <w:lvlJc w:val="left"/>
+      <w:pPr>
+        <w:ind w:left="3600" w:hanging="360"/>
+      </w:pPr>
+      <w:rPr>
+        <w:rFonts w:ascii="Courier New" w:hAnsi="Courier New" w:cs="Courier New" w:hint="default"/>
+      </w:rPr>
+    </w:lvl>
+    <w:lvl w:ilvl="5" w:tplc="04090005" w:tentative="1">
+      <w:start w:val="1"/>
+      <w:numFmt w:val="bullet"/>
+      <w:lvlText w:val=""/>
+      <w:lvlJc w:val="left"/>
+      <w:pPr>
+        <w:ind w:left="4320" w:hanging="360"/>
+      </w:pPr>
+      <w:rPr>
+        <w:rFonts w:ascii="Wingdings" w:hAnsi="Wingdings" w:hint="default"/>
+      </w:rPr>
+    </w:lvl>
+    <w:lvl w:ilvl="6" w:tplc="04090001" w:tentative="1">
+      <w:start w:val="1"/>
+      <w:numFmt w:val="bullet"/>
+      <w:lvlText w:val=""/>
+      <w:lvlJc w:val="left"/>
+      <w:pPr>
+        <w:ind w:left="5040" w:hanging="360"/>
+      </w:pPr>
+      <w:rPr>
+        <w:rFonts w:ascii="Symbol" w:hAnsi="Symbol" w:hint="default"/>
+      </w:rPr>
+    </w:lvl>
+    <w:lvl w:ilvl="7" w:tplc="04090003" w:tentative="1">
+      <w:start w:val="1"/>
+      <w:numFmt w:val="bullet"/>
+      <w:lvlText w:val="o"/>
+      <w:lvlJc w:val="left"/>
+      <w:pPr>
+        <w:ind w:left="5760" w:hanging="360"/>
+      </w:pPr>
+      <w:rPr>
+        <w:rFonts w:ascii="Courier New" w:hAnsi="Courier New" w:cs="Courier New" w:hint="default"/>
+      </w:rPr>
+    </w:lvl>
+    <w:lvl w:ilvl="8" w:tplc="04090005" w:tentative="1">
+      <w:start w:val="1"/>
+      <w:numFmt w:val="bullet"/>
+      <w:lvlText w:val=""/>
+      <w:lvlJc w:val="left"/>
+      <w:pPr>
+        <w:ind w:left="6480" w:hanging="360"/>
+      </w:pPr>
+      <w:rPr>
+        <w:rFonts w:ascii="Wingdings" w:hAnsi="Wingdings" w:hint="default"/>
+      </w:rPr>
+    </w:lvl>
+  </w:abstractNum>
+  <w:abstractNum w:abstractNumId="33" w15:restartNumberingAfterBreak="0">
     <w:nsid w:val="62AE6F9B"/>
     <w:multiLevelType w:val="hybridMultilevel"/>
     <w:tmpl w:val="9768E416"/>
@@ -11354,7 +14283,120 @@
       </w:rPr>
     </w:lvl>
   </w:abstractNum>
-  <w:abstractNum w:abstractNumId="26" w15:restartNumberingAfterBreak="0">
+  <w:abstractNum w:abstractNumId="34" w15:restartNumberingAfterBreak="0">
+    <w:nsid w:val="64A721E4"/>
+    <w:multiLevelType w:val="hybridMultilevel"/>
+    <w:tmpl w:val="9BDE24B0"/>
+    <w:lvl w:ilvl="0" w:tplc="04090001">
+      <w:start w:val="1"/>
+      <w:numFmt w:val="bullet"/>
+      <w:lvlText w:val=""/>
+      <w:lvlJc w:val="left"/>
+      <w:pPr>
+        <w:ind w:left="2160" w:hanging="360"/>
+      </w:pPr>
+      <w:rPr>
+        <w:rFonts w:ascii="Symbol" w:hAnsi="Symbol" w:hint="default"/>
+      </w:rPr>
+    </w:lvl>
+    <w:lvl w:ilvl="1" w:tplc="04090003" w:tentative="1">
+      <w:start w:val="1"/>
+      <w:numFmt w:val="bullet"/>
+      <w:lvlText w:val="o"/>
+      <w:lvlJc w:val="left"/>
+      <w:pPr>
+        <w:ind w:left="2880" w:hanging="360"/>
+      </w:pPr>
+      <w:rPr>
+        <w:rFonts w:ascii="Courier New" w:hAnsi="Courier New" w:cs="Courier New" w:hint="default"/>
+      </w:rPr>
+    </w:lvl>
+    <w:lvl w:ilvl="2" w:tplc="04090005" w:tentative="1">
+      <w:start w:val="1"/>
+      <w:numFmt w:val="bullet"/>
+      <w:lvlText w:val=""/>
+      <w:lvlJc w:val="left"/>
+      <w:pPr>
+        <w:ind w:left="3600" w:hanging="360"/>
+      </w:pPr>
+      <w:rPr>
+        <w:rFonts w:ascii="Wingdings" w:hAnsi="Wingdings" w:hint="default"/>
+      </w:rPr>
+    </w:lvl>
+    <w:lvl w:ilvl="3" w:tplc="04090001" w:tentative="1">
+      <w:start w:val="1"/>
+      <w:numFmt w:val="bullet"/>
+      <w:lvlText w:val=""/>
+      <w:lvlJc w:val="left"/>
+      <w:pPr>
+        <w:ind w:left="4320" w:hanging="360"/>
+      </w:pPr>
+      <w:rPr>
+        <w:rFonts w:ascii="Symbol" w:hAnsi="Symbol" w:hint="default"/>
+      </w:rPr>
+    </w:lvl>
+    <w:lvl w:ilvl="4" w:tplc="04090003" w:tentative="1">
+      <w:start w:val="1"/>
+      <w:numFmt w:val="bullet"/>
+      <w:lvlText w:val="o"/>
+      <w:lvlJc w:val="left"/>
+      <w:pPr>
+        <w:ind w:left="5040" w:hanging="360"/>
+      </w:pPr>
+      <w:rPr>
+        <w:rFonts w:ascii="Courier New" w:hAnsi="Courier New" w:cs="Courier New" w:hint="default"/>
+      </w:rPr>
+    </w:lvl>
+    <w:lvl w:ilvl="5" w:tplc="04090005" w:tentative="1">
+      <w:start w:val="1"/>
+      <w:numFmt w:val="bullet"/>
+      <w:lvlText w:val=""/>
+      <w:lvlJc w:val="left"/>
+      <w:pPr>
+        <w:ind w:left="5760" w:hanging="360"/>
+      </w:pPr>
+      <w:rPr>
+        <w:rFonts w:ascii="Wingdings" w:hAnsi="Wingdings" w:hint="default"/>
+      </w:rPr>
+    </w:lvl>
+    <w:lvl w:ilvl="6" w:tplc="04090001" w:tentative="1">
+      <w:start w:val="1"/>
+      <w:numFmt w:val="bullet"/>
+      <w:lvlText w:val=""/>
+      <w:lvlJc w:val="left"/>
+      <w:pPr>
+        <w:ind w:left="6480" w:hanging="360"/>
+      </w:pPr>
+      <w:rPr>
+        <w:rFonts w:ascii="Symbol" w:hAnsi="Symbol" w:hint="default"/>
+      </w:rPr>
+    </w:lvl>
+    <w:lvl w:ilvl="7" w:tplc="04090003" w:tentative="1">
+      <w:start w:val="1"/>
+      <w:numFmt w:val="bullet"/>
+      <w:lvlText w:val="o"/>
+      <w:lvlJc w:val="left"/>
+      <w:pPr>
+        <w:ind w:left="7200" w:hanging="360"/>
+      </w:pPr>
+      <w:rPr>
+        <w:rFonts w:ascii="Courier New" w:hAnsi="Courier New" w:cs="Courier New" w:hint="default"/>
+      </w:rPr>
+    </w:lvl>
+    <w:lvl w:ilvl="8" w:tplc="04090005" w:tentative="1">
+      <w:start w:val="1"/>
+      <w:numFmt w:val="bullet"/>
+      <w:lvlText w:val=""/>
+      <w:lvlJc w:val="left"/>
+      <w:pPr>
+        <w:ind w:left="7920" w:hanging="360"/>
+      </w:pPr>
+      <w:rPr>
+        <w:rFonts w:ascii="Wingdings" w:hAnsi="Wingdings" w:hint="default"/>
+      </w:rPr>
+    </w:lvl>
+  </w:abstractNum>
+  <w:abstractNum w:abstractNumId="35" w15:restartNumberingAfterBreak="0">
     <w:nsid w:val="69996BB6"/>
     <w:multiLevelType w:val="hybridMultilevel"/>
     <w:tmpl w:val="D68AF154"/>
@@ -11467,7 +14509,7 @@
       </w:rPr>
     </w:lvl>
   </w:abstractNum>
-  <w:abstractNum w:abstractNumId="27" w15:restartNumberingAfterBreak="0">
+  <w:abstractNum w:abstractNumId="36" w15:restartNumberingAfterBreak="0">
     <w:nsid w:val="724213E5"/>
     <w:multiLevelType w:val="hybridMultilevel"/>
     <w:tmpl w:val="C63EADFE"/>
@@ -11580,7 +14622,7 @@
       </w:rPr>
     </w:lvl>
   </w:abstractNum>
-  <w:abstractNum w:abstractNumId="28" w15:restartNumberingAfterBreak="0">
+  <w:abstractNum w:abstractNumId="37" w15:restartNumberingAfterBreak="0">
     <w:nsid w:val="75923E11"/>
     <w:multiLevelType w:val="hybridMultilevel"/>
     <w:tmpl w:val="3DE4B988"/>
@@ -11693,7 +14735,120 @@
       </w:rPr>
     </w:lvl>
   </w:abstractNum>
-  <w:abstractNum w:abstractNumId="29" w15:restartNumberingAfterBreak="0">
+  <w:abstractNum w:abstractNumId="38" w15:restartNumberingAfterBreak="0">
+    <w:nsid w:val="778C08E9"/>
+    <w:multiLevelType w:val="hybridMultilevel"/>
+    <w:tmpl w:val="F392B09C"/>
+    <w:lvl w:ilvl="0" w:tplc="04090001">
+      <w:start w:val="1"/>
+      <w:numFmt w:val="bullet"/>
+      <w:lvlText w:val=""/>
+      <w:lvlJc w:val="left"/>
+      <w:pPr>
+        <w:ind w:left="720" w:hanging="360"/>
+      </w:pPr>
+      <w:rPr>
+        <w:rFonts w:ascii="Symbol" w:hAnsi="Symbol" w:hint="default"/>
+      </w:rPr>
+    </w:lvl>
+    <w:lvl w:ilvl="1" w:tplc="04090003" w:tentative="1">
+      <w:start w:val="1"/>
+      <w:numFmt w:val="bullet"/>
+      <w:lvlText w:val="o"/>
+      <w:lvlJc w:val="left"/>
+      <w:pPr>
+        <w:ind w:left="1440" w:hanging="360"/>
+      </w:pPr>
+      <w:rPr>
+        <w:rFonts w:ascii="Courier New" w:hAnsi="Courier New" w:cs="Courier New" w:hint="default"/>
+      </w:rPr>
+    </w:lvl>
+    <w:lvl w:ilvl="2" w:tplc="04090005" w:tentative="1">
+      <w:start w:val="1"/>
+      <w:numFmt w:val="bullet"/>
+      <w:lvlText w:val=""/>
+      <w:lvlJc w:val="left"/>
+      <w:pPr>
+        <w:ind w:left="2160" w:hanging="360"/>
+      </w:pPr>
+      <w:rPr>
+        <w:rFonts w:ascii="Wingdings" w:hAnsi="Wingdings" w:hint="default"/>
+      </w:rPr>
+    </w:lvl>
+    <w:lvl w:ilvl="3" w:tplc="04090001" w:tentative="1">
+      <w:start w:val="1"/>
+      <w:numFmt w:val="bullet"/>
+      <w:lvlText w:val=""/>
+      <w:lvlJc w:val="left"/>
+      <w:pPr>
+        <w:ind w:left="2880" w:hanging="360"/>
+      </w:pPr>
+      <w:rPr>
+        <w:rFonts w:ascii="Symbol" w:hAnsi="Symbol" w:hint="default"/>
+      </w:rPr>
+    </w:lvl>
+    <w:lvl w:ilvl="4" w:tplc="04090003" w:tentative="1">
+      <w:start w:val="1"/>
+      <w:numFmt w:val="bullet"/>
+      <w:lvlText w:val="o"/>
+      <w:lvlJc w:val="left"/>
+      <w:pPr>
+        <w:ind w:left="3600" w:hanging="360"/>
+      </w:pPr>
+      <w:rPr>
+        <w:rFonts w:ascii="Courier New" w:hAnsi="Courier New" w:cs="Courier New" w:hint="default"/>
+      </w:rPr>
+    </w:lvl>
+    <w:lvl w:ilvl="5" w:tplc="04090005" w:tentative="1">
+      <w:start w:val="1"/>
+      <w:numFmt w:val="bullet"/>
+      <w:lvlText w:val=""/>
+      <w:lvlJc w:val="left"/>
+      <w:pPr>
+        <w:ind w:left="4320" w:hanging="360"/>
+      </w:pPr>
+      <w:rPr>
+        <w:rFonts w:ascii="Wingdings" w:hAnsi="Wingdings" w:hint="default"/>
+      </w:rPr>
+    </w:lvl>
+    <w:lvl w:ilvl="6" w:tplc="04090001" w:tentative="1">
+      <w:start w:val="1"/>
+      <w:numFmt w:val="bullet"/>
+      <w:lvlText w:val=""/>
+      <w:lvlJc w:val="left"/>
+      <w:pPr>
+        <w:ind w:left="5040" w:hanging="360"/>
+      </w:pPr>
+      <w:rPr>
+        <w:rFonts w:ascii="Symbol" w:hAnsi="Symbol" w:hint="default"/>
+      </w:rPr>
+    </w:lvl>
+    <w:lvl w:ilvl="7" w:tplc="04090003" w:tentative="1">
+      <w:start w:val="1"/>
+      <w:numFmt w:val="bullet"/>
+      <w:lvlText w:val="o"/>
+      <w:lvlJc w:val="left"/>
+      <w:pPr>
+        <w:ind w:left="5760" w:hanging="360"/>
+      </w:pPr>
+      <w:rPr>
+        <w:rFonts w:ascii="Courier New" w:hAnsi="Courier New" w:cs="Courier New" w:hint="default"/>
+      </w:rPr>
+    </w:lvl>
+    <w:lvl w:ilvl="8" w:tplc="04090005" w:tentative="1">
+      <w:start w:val="1"/>
+      <w:numFmt w:val="bullet"/>
+      <w:lvlText w:val=""/>
+      <w:lvlJc w:val="left"/>
+      <w:pPr>
+        <w:ind w:left="6480" w:hanging="360"/>
+      </w:pPr>
+      <w:rPr>
+        <w:rFonts w:ascii="Wingdings" w:hAnsi="Wingdings" w:hint="default"/>
+      </w:rPr>
+    </w:lvl>
+  </w:abstractNum>
+  <w:abstractNum w:abstractNumId="39" w15:restartNumberingAfterBreak="0">
     <w:nsid w:val="77AF54D8"/>
     <w:multiLevelType w:val="hybridMultilevel"/>
     <w:tmpl w:val="0AE0A32C"/>
@@ -11806,7 +14961,93 @@
       </w:rPr>
     </w:lvl>
   </w:abstractNum>
-  <w:abstractNum w:abstractNumId="30" w15:restartNumberingAfterBreak="0">
+  <w:abstractNum w:abstractNumId="40" w15:restartNumberingAfterBreak="0">
+    <w:nsid w:val="790036C0"/>
+    <w:multiLevelType w:val="hybridMultilevel"/>
+    <w:tmpl w:val="3E243C1A"/>
+    <w:lvl w:ilvl="0" w:tplc="0409000F">
+      <w:start w:val="1"/>
+      <w:numFmt w:val="decimal"/>
+      <w:lvlText w:val="%1."/>
+      <w:lvlJc w:val="left"/>
+      <w:pPr>
+        <w:ind w:left="720" w:hanging="360"/>
+      </w:pPr>
+    </w:lvl>
+    <w:lvl w:ilvl="1" w:tplc="04090019">
+      <w:start w:val="1"/>
+      <w:numFmt w:val="lowerLetter"/>
+      <w:lvlText w:val="%2."/>
+      <w:lvlJc w:val="left"/>
+      <w:pPr>
+        <w:ind w:left="1440" w:hanging="360"/>
+      </w:pPr>
+    </w:lvl>
+    <w:lvl w:ilvl="2" w:tplc="0409001B" w:tentative="1">
+      <w:start w:val="1"/>
+      <w:numFmt w:val="lowerRoman"/>
+      <w:lvlText w:val="%3."/>
+      <w:lvlJc w:val="right"/>
+      <w:pPr>
+        <w:ind w:left="2160" w:hanging="180"/>
+      </w:pPr>
+    </w:lvl>
+    <w:lvl w:ilvl="3" w:tplc="0409000F" w:tentative="1">
+      <w:start w:val="1"/>
+      <w:numFmt w:val="decimal"/>
+      <w:lvlText w:val="%4."/>
+      <w:lvlJc w:val="left"/>
+      <w:pPr>
+        <w:ind w:left="2880" w:hanging="360"/>
+      </w:pPr>
+    </w:lvl>
+    <w:lvl w:ilvl="4" w:tplc="04090019" w:tentative="1">
+      <w:start w:val="1"/>
+      <w:numFmt w:val="lowerLetter"/>
+      <w:lvlText w:val="%5."/>
+      <w:lvlJc w:val="left"/>
+      <w:pPr>
+        <w:ind w:left="3600" w:hanging="360"/>
+      </w:pPr>
+    </w:lvl>
+    <w:lvl w:ilvl="5" w:tplc="0409001B" w:tentative="1">
+      <w:start w:val="1"/>
+      <w:numFmt w:val="lowerRoman"/>
+      <w:lvlText w:val="%6."/>
+      <w:lvlJc w:val="right"/>
+      <w:pPr>
+        <w:ind w:left="4320" w:hanging="180"/>
+      </w:pPr>
+    </w:lvl>
+    <w:lvl w:ilvl="6" w:tplc="0409000F" w:tentative="1">
+      <w:start w:val="1"/>
+      <w:numFmt w:val="decimal"/>
+      <w:lvlText w:val="%7."/>
+      <w:lvlJc w:val="left"/>
+      <w:pPr>
+        <w:ind w:left="5040" w:hanging="360"/>
+      </w:pPr>
+    </w:lvl>
+    <w:lvl w:ilvl="7" w:tplc="04090019" w:tentative="1">
+      <w:start w:val="1"/>
+      <w:numFmt w:val="lowerLetter"/>
+      <w:lvlText w:val="%8."/>
+      <w:lvlJc w:val="left"/>
+      <w:pPr>
+        <w:ind w:left="5760" w:hanging="360"/>
+      </w:pPr>
+    </w:lvl>
+    <w:lvl w:ilvl="8" w:tplc="0409001B" w:tentative="1">
+      <w:start w:val="1"/>
+      <w:numFmt w:val="lowerRoman"/>
+      <w:lvlText w:val="%9."/>
+      <w:lvlJc w:val="right"/>
+      <w:pPr>
+        <w:ind w:left="6480" w:hanging="180"/>
+      </w:pPr>
+    </w:lvl>
+  </w:abstractNum>
+  <w:abstractNum w:abstractNumId="41" w15:restartNumberingAfterBreak="0">
     <w:nsid w:val="7E44450E"/>
     <w:multiLevelType w:val="hybridMultilevel"/>
     <w:tmpl w:val="582CE60A"/>
@@ -11896,97 +15137,130 @@
     </w:lvl>
   </w:abstractNum>
   <w:num w:numId="1">
-    <w:abstractNumId w:val="30"/>
+    <w:abstractNumId w:val="41"/>
   </w:num>
   <w:num w:numId="2">
+    <w:abstractNumId w:val="23"/>
+  </w:num>
+  <w:num w:numId="3">
+    <w:abstractNumId w:val="29"/>
+  </w:num>
+  <w:num w:numId="4">
     <w:abstractNumId w:val="18"/>
   </w:num>
-  <w:num w:numId="3">
+  <w:num w:numId="5">
     <w:abstractNumId w:val="22"/>
   </w:num>
-  <w:num w:numId="4">
-    <w:abstractNumId w:val="14"/>
-  </w:num>
-  <w:num w:numId="5">
+  <w:num w:numId="6">
     <w:abstractNumId w:val="17"/>
   </w:num>
-  <w:num w:numId="6">
-    <w:abstractNumId w:val="13"/>
-  </w:num>
   <w:num w:numId="7">
-    <w:abstractNumId w:val="19"/>
+    <w:abstractNumId w:val="26"/>
   </w:num>
   <w:num w:numId="8">
     <w:abstractNumId w:val="0"/>
   </w:num>
   <w:num w:numId="9">
+    <w:abstractNumId w:val="16"/>
+  </w:num>
+  <w:num w:numId="10">
+    <w:abstractNumId w:val="35"/>
+  </w:num>
+  <w:num w:numId="11">
+    <w:abstractNumId w:val="19"/>
+  </w:num>
+  <w:num w:numId="12">
+    <w:abstractNumId w:val="13"/>
+  </w:num>
+  <w:num w:numId="13">
+    <w:abstractNumId w:val="11"/>
+  </w:num>
+  <w:num w:numId="14">
     <w:abstractNumId w:val="12"/>
   </w:num>
-  <w:num w:numId="10">
-    <w:abstractNumId w:val="26"/>
+  <w:num w:numId="15">
+    <w:abstractNumId w:val="39"/>
   </w:num>
-  <w:num w:numId="11">
+  <w:num w:numId="16">
+    <w:abstractNumId w:val="37"/>
+  </w:num>
+  <w:num w:numId="17">
+    <w:abstractNumId w:val="30"/>
+  </w:num>
+  <w:num w:numId="18">
+    <w:abstractNumId w:val="8"/>
+  </w:num>
+  <w:num w:numId="19">
+    <w:abstractNumId w:val="5"/>
+  </w:num>
+  <w:num w:numId="20">
+    <w:abstractNumId w:val="2"/>
+  </w:num>
+  <w:num w:numId="21">
     <w:abstractNumId w:val="15"/>
   </w:num>
-  <w:num w:numId="12">
+  <w:num w:numId="22">
+    <w:abstractNumId w:val="31"/>
+  </w:num>
+  <w:num w:numId="23">
+    <w:abstractNumId w:val="33"/>
+  </w:num>
+  <w:num w:numId="24">
+    <w:abstractNumId w:val="27"/>
+  </w:num>
+  <w:num w:numId="25">
+    <w:abstractNumId w:val="28"/>
+  </w:num>
+  <w:num w:numId="26">
+    <w:abstractNumId w:val="3"/>
+  </w:num>
+  <w:num w:numId="27">
     <w:abstractNumId w:val="10"/>
   </w:num>
-  <w:num w:numId="13">
-    <w:abstractNumId w:val="8"/>
+  <w:num w:numId="28">
+    <w:abstractNumId w:val="6"/>
   </w:num>
-  <w:num w:numId="14">
+  <w:num w:numId="29">
+    <w:abstractNumId w:val="36"/>
+  </w:num>
+  <w:num w:numId="30">
+    <w:abstractNumId w:val="20"/>
+  </w:num>
+  <w:num w:numId="31">
+    <w:abstractNumId w:val="7"/>
+  </w:num>
+  <w:num w:numId="32">
+    <w:abstractNumId w:val="40"/>
+  </w:num>
+  <w:num w:numId="33">
+    <w:abstractNumId w:val="14"/>
+  </w:num>
+  <w:num w:numId="34">
+    <w:abstractNumId w:val="34"/>
+  </w:num>
+  <w:num w:numId="35">
+    <w:abstractNumId w:val="25"/>
+  </w:num>
+  <w:num w:numId="36">
+    <w:abstractNumId w:val="1"/>
+  </w:num>
+  <w:num w:numId="37">
+    <w:abstractNumId w:val="38"/>
+  </w:num>
+  <w:num w:numId="38">
+    <w:abstractNumId w:val="32"/>
+  </w:num>
+  <w:num w:numId="39">
     <w:abstractNumId w:val="9"/>
   </w:num>
-  <w:num w:numId="15">
-    <w:abstractNumId w:val="29"/>
-  </w:num>
-  <w:num w:numId="16">
-    <w:abstractNumId w:val="28"/>
-  </w:num>
-  <w:num w:numId="17">
-    <w:abstractNumId w:val="23"/>
-  </w:num>
-  <w:num w:numId="18">
-    <w:abstractNumId w:val="6"/>
-  </w:num>
-  <w:num w:numId="19">
-    <w:abstractNumId w:val="3"/>
-  </w:num>
-  <w:num w:numId="20">
-    <w:abstractNumId w:val="1"/>
-  </w:num>
-  <w:num w:numId="21">
-    <w:abstractNumId w:val="11"/>
-  </w:num>
-  <w:num w:numId="22">
+  <w:num w:numId="40">
     <w:abstractNumId w:val="24"/>
   </w:num>
-  <w:num w:numId="23">
-    <w:abstractNumId w:val="25"/>
-  </w:num>
-  <w:num w:numId="24">
-    <w:abstractNumId w:val="20"/>
-  </w:num>
-  <w:num w:numId="25">
+  <w:num w:numId="41">
     <w:abstractNumId w:val="21"/>
   </w:num>
-  <w:num w:numId="26">
-    <w:abstractNumId w:val="2"/>
-  </w:num>
-  <w:num w:numId="27">
-    <w:abstractNumId w:val="7"/>
-  </w:num>
-  <w:num w:numId="28">
+  <w:num w:numId="42">
     <w:abstractNumId w:val="4"/>
-  </w:num>
-  <w:num w:numId="29">
-    <w:abstractNumId w:val="27"/>
-  </w:num>
-  <w:num w:numId="30">
-    <w:abstractNumId w:val="16"/>
-  </w:num>
-  <w:num w:numId="31">
-    <w:abstractNumId w:val="5"/>
   </w:num>
 </w:numbering>
 </file>
@@ -12427,7 +15701,6 @@
     <w:name w:val="Hyperlink"/>
     <w:basedOn w:val="DefaultParagraphFont"/>
     <w:uiPriority w:val="99"/>
-    <w:semiHidden/>
     <w:unhideWhenUsed/>
     <w:rsid w:val="00A04A94"/>
     <w:rPr>
@@ -12453,6 +15726,22 @@
         <w:insideV w:val="single" w:sz="4" w:space="0" w:color="auto"/>
       </w:tblBorders>
     </w:tblPr>
+  </w:style>
+  <w:style w:type="paragraph" w:styleId="NormalWeb">
+    <w:name w:val="Normal (Web)"/>
+    <w:basedOn w:val="Normal"/>
+    <w:uiPriority w:val="99"/>
+    <w:semiHidden/>
+    <w:unhideWhenUsed/>
+    <w:rsid w:val="0098635A"/>
+    <w:pPr>
+      <w:spacing w:before="100" w:beforeAutospacing="1" w:after="100" w:afterAutospacing="1" w:line="240" w:lineRule="auto"/>
+    </w:pPr>
+    <w:rPr>
+      <w:rFonts w:ascii="Times New Roman" w:eastAsia="Times New Roman" w:hAnsi="Times New Roman" w:cs="Times New Roman"/>
+      <w:sz w:val="24"/>
+      <w:szCs w:val="24"/>
+    </w:rPr>
   </w:style>
 </w:styles>
 </file>

</xml_diff>

<commit_message>
11th Jan 2024 java docs
</commit_message>
<xml_diff>
--- a/Java-8-Streams.docx
+++ b/Java-8-Streams.docx
@@ -20533,10 +20533,8 @@
       </w:r>
       <w:r>
         <w:rPr>
-          <w:b/>
           <w:sz w:val="26"/>
           <w:szCs w:val="26"/>
-          <w:u w:val="single"/>
         </w:rPr>
         <w:t xml:space="preserve"> </w:t>
       </w:r>
@@ -20545,7 +20543,22 @@
           <w:sz w:val="24"/>
           <w:szCs w:val="24"/>
         </w:rPr>
-        <w:t>Java 8 Stream intermediate operations return another Stream which allows you to call multiple operations in the form of a query.</w:t>
+        <w:t xml:space="preserve">Java 8 Stream intermediate operations return another Stream which allows you to call multiple operations in the form of a </w:t>
+      </w:r>
+      <w:r>
+        <w:rPr>
+          <w:b/>
+          <w:sz w:val="24"/>
+          <w:szCs w:val="24"/>
+        </w:rPr>
+        <w:t>query</w:t>
+      </w:r>
+      <w:r>
+        <w:rPr>
+          <w:sz w:val="24"/>
+          <w:szCs w:val="24"/>
+        </w:rPr>
+        <w:t>.</w:t>
       </w:r>
     </w:p>
     <w:tbl>
@@ -21201,6 +21214,23 @@
                 <w:szCs w:val="24"/>
               </w:rPr>
             </w:pPr>
+            <w:r>
+              <w:rPr>
+                <w:sz w:val="24"/>
+                <w:szCs w:val="24"/>
+              </w:rPr>
+              <w:t xml:space="preserve">Reference Link: </w:t>
+            </w:r>
+            <w:hyperlink r:id="rId18" w:history="1">
+              <w:r>
+                <w:rPr>
+                  <w:rStyle w:val="Hyperlink"/>
+                  <w:sz w:val="24"/>
+                  <w:szCs w:val="24"/>
+                </w:rPr>
+                <w:t>https://howtodoinjava.com/java8/stream-flatmap-example/</w:t>
+              </w:r>
+            </w:hyperlink>
           </w:p>
         </w:tc>
         <w:tc>
@@ -22563,6 +22593,28 @@
               </w:rPr>
               <w:t>Based the object equals and hascode method</w:t>
             </w:r>
+            <w:r>
+              <w:rPr>
+                <w:sz w:val="24"/>
+                <w:szCs w:val="24"/>
+              </w:rPr>
+              <w:t>.</w:t>
+            </w:r>
+          </w:p>
+          <w:p>
+            <w:pPr>
+              <w:rPr>
+                <w:sz w:val="24"/>
+                <w:szCs w:val="24"/>
+              </w:rPr>
+            </w:pPr>
+            <w:r>
+              <w:rPr>
+                <w:sz w:val="24"/>
+                <w:szCs w:val="24"/>
+              </w:rPr>
+              <w:t>Note: If we want to apply distinct() method to remove list of custom objects then we must override equals and hascode methods , based on that comparision only distinct() method weill decide which is duplicate.</w:t>
+            </w:r>
           </w:p>
         </w:tc>
         <w:tc>
@@ -22822,7 +22874,326 @@
           <w:szCs w:val="24"/>
           <w:u w:val="single"/>
         </w:rPr>
-        <w:t>Terminal Methods:</w:t>
+        <w:t xml:space="preserve">What is thedifference between </w:t>
+      </w:r>
+      <w:proofErr w:type="gramStart"/>
+      <w:r>
+        <w:rPr>
+          <w:b/>
+          <w:sz w:val="24"/>
+          <w:szCs w:val="24"/>
+          <w:u w:val="single"/>
+        </w:rPr>
+        <w:t>map(</w:t>
+      </w:r>
+      <w:proofErr w:type="gramEnd"/>
+      <w:r>
+        <w:rPr>
+          <w:b/>
+          <w:sz w:val="24"/>
+          <w:szCs w:val="24"/>
+          <w:u w:val="single"/>
+        </w:rPr>
+        <w:t>) and flatmap() stream method:</w:t>
+      </w:r>
+    </w:p>
+    <w:p>
+      <w:pPr>
+        <w:rPr>
+          <w:sz w:val="24"/>
+          <w:szCs w:val="24"/>
+        </w:rPr>
+      </w:pPr>
+      <w:proofErr w:type="gramStart"/>
+      <w:r>
+        <w:rPr>
+          <w:sz w:val="24"/>
+          <w:szCs w:val="24"/>
+        </w:rPr>
+        <w:t>map(</w:t>
+      </w:r>
+      <w:proofErr w:type="gramEnd"/>
+      <w:r>
+        <w:rPr>
+          <w:sz w:val="24"/>
+          <w:szCs w:val="24"/>
+        </w:rPr>
+        <w:t>) produces a Stream consisting of the results of applying the Functional Function interface refrence/lamda expresion</w:t>
+      </w:r>
+    </w:p>
+    <w:p>
+      <w:pPr>
+        <w:rPr>
+          <w:sz w:val="24"/>
+          <w:szCs w:val="24"/>
+        </w:rPr>
+      </w:pPr>
+      <w:proofErr w:type="gramStart"/>
+      <w:r>
+        <w:rPr>
+          <w:sz w:val="24"/>
+          <w:szCs w:val="24"/>
+        </w:rPr>
+        <w:t>Example :</w:t>
+      </w:r>
+      <w:proofErr w:type="gramEnd"/>
+      <w:r>
+        <w:rPr>
+          <w:sz w:val="24"/>
+          <w:szCs w:val="24"/>
+        </w:rPr>
+        <w:t xml:space="preserve"> List&lt;String&gt; myList = Stream.of("a", "b") .map(String::toUpperCase) .collect(Collectors.toList());</w:t>
+      </w:r>
+    </w:p>
+    <w:p>
+      <w:pPr>
+        <w:rPr>
+          <w:sz w:val="24"/>
+          <w:szCs w:val="24"/>
+        </w:rPr>
+      </w:pPr>
+      <w:r>
+        <w:rPr>
+          <w:sz w:val="24"/>
+          <w:szCs w:val="24"/>
+        </w:rPr>
+        <w:t xml:space="preserve">By applying the </w:t>
+      </w:r>
+      <w:proofErr w:type="gramStart"/>
+      <w:r>
+        <w:rPr>
+          <w:sz w:val="24"/>
+          <w:szCs w:val="24"/>
+        </w:rPr>
+        <w:t>toUpperCase(</w:t>
+      </w:r>
+      <w:proofErr w:type="gramEnd"/>
+      <w:r>
+        <w:rPr>
+          <w:sz w:val="24"/>
+          <w:szCs w:val="24"/>
+        </w:rPr>
+        <w:t>) method to the elements of the input Stream</w:t>
+      </w:r>
+    </w:p>
+    <w:p>
+      <w:pPr>
+        <w:rPr>
+          <w:sz w:val="24"/>
+          <w:szCs w:val="24"/>
+        </w:rPr>
+      </w:pPr>
+      <w:proofErr w:type="gramStart"/>
+      <w:r>
+        <w:rPr>
+          <w:sz w:val="24"/>
+          <w:szCs w:val="24"/>
+        </w:rPr>
+        <w:t>map(</w:t>
+      </w:r>
+      <w:proofErr w:type="gramEnd"/>
+      <w:r>
+        <w:rPr>
+          <w:sz w:val="24"/>
+          <w:szCs w:val="24"/>
+        </w:rPr>
+        <w:t>) works pretty well in such a simple case. But what if we have something more complex, such as a list of lists as an input?</w:t>
+      </w:r>
+    </w:p>
+    <w:p>
+      <w:pPr>
+        <w:rPr>
+          <w:sz w:val="24"/>
+          <w:szCs w:val="24"/>
+        </w:rPr>
+      </w:pPr>
+      <w:r>
+        <w:rPr>
+          <w:sz w:val="24"/>
+          <w:szCs w:val="24"/>
+        </w:rPr>
+        <w:t>List&lt;List&lt;String&gt;&gt; list = Arrays.asList(Arrays.asList("a"), Arrays.asList("b"));</w:t>
+      </w:r>
+    </w:p>
+    <w:p>
+      <w:pPr>
+        <w:rPr>
+          <w:sz w:val="24"/>
+          <w:szCs w:val="24"/>
+        </w:rPr>
+      </w:pPr>
+      <w:r>
+        <w:rPr>
+          <w:b/>
+          <w:sz w:val="24"/>
+          <w:szCs w:val="24"/>
+          <w:u w:val="single"/>
+        </w:rPr>
+        <w:t>output</w:t>
+      </w:r>
+      <w:r>
+        <w:rPr>
+          <w:sz w:val="24"/>
+          <w:szCs w:val="24"/>
+        </w:rPr>
+        <w:t>: [[</w:t>
+      </w:r>
+      <w:proofErr w:type="gramStart"/>
+      <w:r>
+        <w:rPr>
+          <w:sz w:val="24"/>
+          <w:szCs w:val="24"/>
+        </w:rPr>
+        <w:t>a,b</w:t>
+      </w:r>
+      <w:proofErr w:type="gramEnd"/>
+      <w:r>
+        <w:rPr>
+          <w:sz w:val="24"/>
+          <w:szCs w:val="24"/>
+        </w:rPr>
+        <w:t>]]</w:t>
+      </w:r>
+    </w:p>
+    <w:p>
+      <w:pPr>
+        <w:rPr>
+          <w:sz w:val="24"/>
+          <w:szCs w:val="24"/>
+        </w:rPr>
+      </w:pPr>
+      <w:r>
+        <w:rPr>
+          <w:sz w:val="24"/>
+          <w:szCs w:val="24"/>
+        </w:rPr>
+        <w:t>System.out.println(</w:t>
+      </w:r>
+      <w:proofErr w:type="gramStart"/>
+      <w:r>
+        <w:rPr>
+          <w:sz w:val="24"/>
+          <w:szCs w:val="24"/>
+        </w:rPr>
+        <w:t>list.stream</w:t>
+      </w:r>
+      <w:proofErr w:type="gramEnd"/>
+      <w:r>
+        <w:rPr>
+          <w:sz w:val="24"/>
+          <w:szCs w:val="24"/>
+        </w:rPr>
+        <w:t>() .flatMap(Collection::stream).collect(Collectors.toList()));</w:t>
+      </w:r>
+    </w:p>
+    <w:p>
+      <w:pPr>
+        <w:rPr>
+          <w:sz w:val="24"/>
+          <w:szCs w:val="24"/>
+        </w:rPr>
+      </w:pPr>
+      <w:r>
+        <w:rPr>
+          <w:b/>
+          <w:sz w:val="24"/>
+          <w:szCs w:val="24"/>
+          <w:u w:val="single"/>
+        </w:rPr>
+        <w:t>output</w:t>
+      </w:r>
+      <w:r>
+        <w:rPr>
+          <w:sz w:val="24"/>
+          <w:szCs w:val="24"/>
+        </w:rPr>
+        <w:t>: The result of such a snippet will be flattened to [a, b].</w:t>
+      </w:r>
+    </w:p>
+    <w:p>
+      <w:pPr>
+        <w:rPr>
+          <w:sz w:val="24"/>
+          <w:szCs w:val="24"/>
+        </w:rPr>
+      </w:pPr>
+      <w:r>
+        <w:rPr>
+          <w:sz w:val="24"/>
+          <w:szCs w:val="24"/>
+        </w:rPr>
+        <w:t xml:space="preserve">The </w:t>
+      </w:r>
+      <w:proofErr w:type="gramStart"/>
+      <w:r>
+        <w:rPr>
+          <w:sz w:val="24"/>
+          <w:szCs w:val="24"/>
+        </w:rPr>
+        <w:t>flatMap(</w:t>
+      </w:r>
+      <w:proofErr w:type="gramEnd"/>
+      <w:r>
+        <w:rPr>
+          <w:sz w:val="24"/>
+          <w:szCs w:val="24"/>
+        </w:rPr>
+        <w:t xml:space="preserve">) method first flattens the input Stream of Streams to a Stream of Strings (for more about flattening, see this article). Thereafter, it works similarly to the </w:t>
+      </w:r>
+      <w:proofErr w:type="gramStart"/>
+      <w:r>
+        <w:rPr>
+          <w:sz w:val="24"/>
+          <w:szCs w:val="24"/>
+        </w:rPr>
+        <w:t>map(</w:t>
+      </w:r>
+      <w:proofErr w:type="gramEnd"/>
+      <w:r>
+        <w:rPr>
+          <w:sz w:val="24"/>
+          <w:szCs w:val="24"/>
+        </w:rPr>
+        <w:t>) method.</w:t>
+      </w:r>
+    </w:p>
+    <w:p>
+      <w:pPr>
+        <w:rPr>
+          <w:b/>
+          <w:sz w:val="24"/>
+          <w:szCs w:val="24"/>
+          <w:u w:val="single"/>
+        </w:rPr>
+      </w:pPr>
+      <w:r>
+        <w:rPr>
+          <w:b/>
+          <w:sz w:val="24"/>
+          <w:szCs w:val="24"/>
+          <w:u w:val="single"/>
+        </w:rPr>
+        <w:t xml:space="preserve">What will heppend when we give different type of streams for </w:t>
+      </w:r>
+      <w:proofErr w:type="gramStart"/>
+      <w:r>
+        <w:rPr>
+          <w:b/>
+          <w:sz w:val="24"/>
+          <w:szCs w:val="24"/>
+          <w:u w:val="single"/>
+        </w:rPr>
+        <w:t>flatmap(</w:t>
+      </w:r>
+      <w:proofErr w:type="gramEnd"/>
+      <w:r>
+        <w:rPr>
+          <w:b/>
+          <w:sz w:val="24"/>
+          <w:szCs w:val="24"/>
+          <w:u w:val="single"/>
+        </w:rPr>
+        <w:t>):</w:t>
       </w:r>
     </w:p>
     <w:tbl>
@@ -22832,11 +23203,476 @@
         <w:tblLook w:val="04A0" w:firstRow="1" w:lastRow="0" w:firstColumn="1" w:lastColumn="0" w:noHBand="0" w:noVBand="1"/>
       </w:tblPr>
       <w:tblGrid>
-        <w:gridCol w:w="479"/>
-        <w:gridCol w:w="1923"/>
-        <w:gridCol w:w="3552"/>
-        <w:gridCol w:w="3907"/>
-        <w:gridCol w:w="6586"/>
+        <w:gridCol w:w="9350"/>
+      </w:tblGrid>
+      <w:tr>
+        <w:tc>
+          <w:tcPr>
+            <w:tcW w:w="9350" w:type="dxa"/>
+          </w:tcPr>
+          <w:p>
+            <w:pPr>
+              <w:rPr>
+                <w:sz w:val="24"/>
+                <w:szCs w:val="24"/>
+              </w:rPr>
+            </w:pPr>
+            <w:r>
+              <w:rPr>
+                <w:sz w:val="24"/>
+                <w:szCs w:val="24"/>
+              </w:rPr>
+              <w:t>List&lt;String&gt; stringList1 = Arrays.asList("a");</w:t>
+            </w:r>
+          </w:p>
+          <w:p>
+            <w:pPr>
+              <w:rPr>
+                <w:sz w:val="24"/>
+                <w:szCs w:val="24"/>
+              </w:rPr>
+            </w:pPr>
+            <w:r>
+              <w:rPr>
+                <w:sz w:val="24"/>
+                <w:szCs w:val="24"/>
+              </w:rPr>
+              <w:t>List&lt;Integer&gt; intList1 = Arrays.asList(1, 2, 3, 4, 5, 6);</w:t>
+            </w:r>
+          </w:p>
+          <w:p>
+            <w:pPr>
+              <w:rPr>
+                <w:sz w:val="24"/>
+                <w:szCs w:val="24"/>
+              </w:rPr>
+            </w:pPr>
+            <w:r>
+              <w:rPr>
+                <w:sz w:val="24"/>
+                <w:szCs w:val="24"/>
+              </w:rPr>
+              <w:t>List&lt;Integer&gt; intListt2 = Arrays.asList(1, 2, 3, 4, 5, 6);</w:t>
+            </w:r>
+          </w:p>
+          <w:p>
+            <w:pPr>
+              <w:rPr>
+                <w:sz w:val="24"/>
+                <w:szCs w:val="24"/>
+              </w:rPr>
+            </w:pPr>
+            <w:r>
+              <w:rPr>
+                <w:sz w:val="24"/>
+                <w:szCs w:val="24"/>
+              </w:rPr>
+              <w:t>List&lt;List&lt;? extends Object&gt;&gt; differentTyPesOfList = Arrays.asList(intList1, intListt2, stringList1);</w:t>
+            </w:r>
+          </w:p>
+          <w:p>
+            <w:pPr>
+              <w:rPr>
+                <w:sz w:val="24"/>
+                <w:szCs w:val="24"/>
+              </w:rPr>
+            </w:pPr>
+            <w:r>
+              <w:rPr>
+                <w:b/>
+                <w:sz w:val="24"/>
+                <w:szCs w:val="24"/>
+                <w:highlight w:val="yellow"/>
+              </w:rPr>
+              <w:t>List&lt;? extends Object&gt;</w:t>
+            </w:r>
+            <w:r>
+              <w:rPr>
+                <w:sz w:val="24"/>
+                <w:szCs w:val="24"/>
+                <w:highlight w:val="yellow"/>
+              </w:rPr>
+              <w:t xml:space="preserve"> result1</w:t>
+            </w:r>
+            <w:r>
+              <w:rPr>
+                <w:sz w:val="24"/>
+                <w:szCs w:val="24"/>
+              </w:rPr>
+              <w:t xml:space="preserve"> = differentTyPesOfList.stream(</w:t>
+            </w:r>
+            <w:proofErr w:type="gramStart"/>
+            <w:r>
+              <w:rPr>
+                <w:sz w:val="24"/>
+                <w:szCs w:val="24"/>
+              </w:rPr>
+              <w:t>).flatMap</w:t>
+            </w:r>
+            <w:proofErr w:type="gramEnd"/>
+            <w:r>
+              <w:rPr>
+                <w:sz w:val="24"/>
+                <w:szCs w:val="24"/>
+              </w:rPr>
+              <w:t>(f -&gt; f.stream()).collect(Collectors.toList());</w:t>
+            </w:r>
+          </w:p>
+          <w:p>
+            <w:pPr>
+              <w:rPr>
+                <w:sz w:val="24"/>
+                <w:szCs w:val="24"/>
+              </w:rPr>
+            </w:pPr>
+          </w:p>
+        </w:tc>
+      </w:tr>
+    </w:tbl>
+    <w:p>
+      <w:pPr>
+        <w:rPr>
+          <w:sz w:val="24"/>
+          <w:szCs w:val="24"/>
+        </w:rPr>
+      </w:pPr>
+    </w:p>
+    <w:p>
+      <w:pPr>
+        <w:rPr>
+          <w:sz w:val="24"/>
+          <w:szCs w:val="24"/>
+        </w:rPr>
+      </w:pPr>
+    </w:p>
+    <w:p>
+      <w:pPr>
+        <w:rPr>
+          <w:sz w:val="24"/>
+          <w:szCs w:val="24"/>
+        </w:rPr>
+      </w:pPr>
+      <w:r>
+        <w:rPr>
+          <w:sz w:val="24"/>
+          <w:szCs w:val="24"/>
+        </w:rPr>
+        <w:t>Java 8 Stream.flatMap() method is used to flatten a Stream of collections to a Stream of objects. During the flattening operation, the objects from all the collections in the original Stream are combined into a single collection</w:t>
+      </w:r>
+    </w:p>
+    <w:p>
+      <w:pPr>
+        <w:rPr>
+          <w:b/>
+          <w:sz w:val="24"/>
+          <w:szCs w:val="24"/>
+        </w:rPr>
+      </w:pPr>
+      <w:r>
+        <w:rPr>
+          <w:b/>
+          <w:sz w:val="24"/>
+          <w:szCs w:val="24"/>
+        </w:rPr>
+        <w:t xml:space="preserve">Stream&lt;Collection&lt;Item&gt;&gt; —-&gt; </w:t>
+      </w:r>
+      <w:proofErr w:type="gramStart"/>
+      <w:r>
+        <w:rPr>
+          <w:b/>
+          <w:sz w:val="24"/>
+          <w:szCs w:val="24"/>
+        </w:rPr>
+        <w:t>flatMap(</w:t>
+      </w:r>
+      <w:proofErr w:type="gramEnd"/>
+      <w:r>
+        <w:rPr>
+          <w:b/>
+          <w:sz w:val="24"/>
+          <w:szCs w:val="24"/>
+        </w:rPr>
+        <w:t>) —-&gt; Stream&lt;Item&gt;</w:t>
+      </w:r>
+    </w:p>
+    <w:tbl>
+      <w:tblPr>
+        <w:tblStyle w:val="TableGrid"/>
+        <w:tblW w:w="0" w:type="auto"/>
+        <w:tblLook w:val="04A0" w:firstRow="1" w:lastRow="0" w:firstColumn="1" w:lastColumn="0" w:noHBand="0" w:noVBand="1"/>
+      </w:tblPr>
+      <w:tblGrid>
+        <w:gridCol w:w="9350"/>
+      </w:tblGrid>
+      <w:tr>
+        <w:tc>
+          <w:tcPr>
+            <w:tcW w:w="9350" w:type="dxa"/>
+          </w:tcPr>
+          <w:p>
+            <w:pPr>
+              <w:rPr>
+                <w:sz w:val="24"/>
+                <w:szCs w:val="24"/>
+              </w:rPr>
+            </w:pPr>
+            <w:r>
+              <w:rPr>
+                <w:sz w:val="24"/>
+                <w:szCs w:val="24"/>
+              </w:rPr>
+              <w:t>List&lt;List&lt;Integer&gt;&gt; listOfLists = Arrays.asList(</w:t>
+            </w:r>
+          </w:p>
+          <w:p>
+            <w:pPr>
+              <w:rPr>
+                <w:sz w:val="24"/>
+                <w:szCs w:val="24"/>
+              </w:rPr>
+            </w:pPr>
+            <w:r>
+              <w:rPr>
+                <w:sz w:val="24"/>
+                <w:szCs w:val="24"/>
+              </w:rPr>
+              <w:t xml:space="preserve">  Arrays.asList(1, 2, 3),</w:t>
+            </w:r>
+          </w:p>
+          <w:p>
+            <w:pPr>
+              <w:rPr>
+                <w:sz w:val="24"/>
+                <w:szCs w:val="24"/>
+              </w:rPr>
+            </w:pPr>
+            <w:r>
+              <w:rPr>
+                <w:sz w:val="24"/>
+                <w:szCs w:val="24"/>
+              </w:rPr>
+              <w:t xml:space="preserve">  Arrays.asList(4, 5),</w:t>
+            </w:r>
+          </w:p>
+          <w:p>
+            <w:pPr>
+              <w:rPr>
+                <w:sz w:val="24"/>
+                <w:szCs w:val="24"/>
+              </w:rPr>
+            </w:pPr>
+            <w:r>
+              <w:rPr>
+                <w:sz w:val="24"/>
+                <w:szCs w:val="24"/>
+              </w:rPr>
+              <w:t xml:space="preserve">  Arrays.asList(6, 7, 8)</w:t>
+            </w:r>
+          </w:p>
+          <w:p>
+            <w:pPr>
+              <w:rPr>
+                <w:sz w:val="24"/>
+                <w:szCs w:val="24"/>
+              </w:rPr>
+            </w:pPr>
+            <w:r>
+              <w:rPr>
+                <w:sz w:val="24"/>
+                <w:szCs w:val="24"/>
+              </w:rPr>
+              <w:t>);</w:t>
+            </w:r>
+          </w:p>
+          <w:p>
+            <w:pPr>
+              <w:rPr>
+                <w:sz w:val="24"/>
+                <w:szCs w:val="24"/>
+              </w:rPr>
+            </w:pPr>
+          </w:p>
+          <w:p>
+            <w:pPr>
+              <w:rPr>
+                <w:sz w:val="24"/>
+                <w:szCs w:val="24"/>
+              </w:rPr>
+            </w:pPr>
+            <w:r>
+              <w:rPr>
+                <w:sz w:val="24"/>
+                <w:szCs w:val="24"/>
+              </w:rPr>
+              <w:t>List&lt;Integer&gt; flattenedList = listOfLists.stream()</w:t>
+            </w:r>
+          </w:p>
+          <w:p>
+            <w:pPr>
+              <w:rPr>
+                <w:sz w:val="24"/>
+                <w:szCs w:val="24"/>
+              </w:rPr>
+            </w:pPr>
+            <w:r>
+              <w:rPr>
+                <w:sz w:val="24"/>
+                <w:szCs w:val="24"/>
+              </w:rPr>
+              <w:t xml:space="preserve">  </w:t>
+            </w:r>
+            <w:proofErr w:type="gramStart"/>
+            <w:r>
+              <w:rPr>
+                <w:sz w:val="24"/>
+                <w:szCs w:val="24"/>
+              </w:rPr>
+              <w:t>.flatMap</w:t>
+            </w:r>
+            <w:proofErr w:type="gramEnd"/>
+            <w:r>
+              <w:rPr>
+                <w:sz w:val="24"/>
+                <w:szCs w:val="24"/>
+              </w:rPr>
+              <w:t>(list -&gt; list.stream())  // Flattening step</w:t>
+            </w:r>
+          </w:p>
+          <w:p>
+            <w:pPr>
+              <w:rPr>
+                <w:sz w:val="24"/>
+                <w:szCs w:val="24"/>
+              </w:rPr>
+            </w:pPr>
+            <w:r>
+              <w:rPr>
+                <w:sz w:val="24"/>
+                <w:szCs w:val="24"/>
+              </w:rPr>
+              <w:t xml:space="preserve">  </w:t>
+            </w:r>
+            <w:proofErr w:type="gramStart"/>
+            <w:r>
+              <w:rPr>
+                <w:sz w:val="24"/>
+                <w:szCs w:val="24"/>
+              </w:rPr>
+              <w:t>.toList</w:t>
+            </w:r>
+            <w:proofErr w:type="gramEnd"/>
+            <w:r>
+              <w:rPr>
+                <w:sz w:val="24"/>
+                <w:szCs w:val="24"/>
+              </w:rPr>
+              <w:t>();</w:t>
+            </w:r>
+          </w:p>
+          <w:p>
+            <w:pPr>
+              <w:rPr>
+                <w:sz w:val="24"/>
+                <w:szCs w:val="24"/>
+              </w:rPr>
+            </w:pPr>
+          </w:p>
+          <w:p>
+            <w:pPr>
+              <w:rPr>
+                <w:sz w:val="24"/>
+                <w:szCs w:val="24"/>
+              </w:rPr>
+            </w:pPr>
+            <w:r>
+              <w:rPr>
+                <w:sz w:val="24"/>
+                <w:szCs w:val="24"/>
+              </w:rPr>
+              <w:t>//Prints [1, 2, 3, 4, 5, 6, 7, 8]</w:t>
+            </w:r>
+          </w:p>
+          <w:p>
+            <w:pPr>
+              <w:rPr>
+                <w:b/>
+                <w:sz w:val="24"/>
+                <w:szCs w:val="24"/>
+                <w:u w:val="single"/>
+              </w:rPr>
+            </w:pPr>
+            <w:r>
+              <w:rPr>
+                <w:sz w:val="24"/>
+                <w:szCs w:val="24"/>
+              </w:rPr>
+              <w:t>System.out.println("Flattened list: " + flattenedList);</w:t>
+            </w:r>
+          </w:p>
+        </w:tc>
+      </w:tr>
+    </w:tbl>
+    <w:p>
+      <w:pPr>
+        <w:rPr>
+          <w:b/>
+          <w:sz w:val="24"/>
+          <w:szCs w:val="24"/>
+          <w:u w:val="single"/>
+        </w:rPr>
+      </w:pPr>
+    </w:p>
+    <w:p>
+      <w:pPr>
+        <w:rPr>
+          <w:b/>
+          <w:sz w:val="24"/>
+          <w:szCs w:val="24"/>
+          <w:u w:val="single"/>
+        </w:rPr>
+      </w:pPr>
+    </w:p>
+    <w:p>
+      <w:pPr>
+        <w:rPr>
+          <w:b/>
+          <w:sz w:val="24"/>
+          <w:szCs w:val="24"/>
+          <w:u w:val="single"/>
+        </w:rPr>
+      </w:pPr>
+    </w:p>
+    <w:p>
+      <w:pPr>
+        <w:rPr>
+          <w:b/>
+          <w:sz w:val="24"/>
+          <w:szCs w:val="24"/>
+          <w:u w:val="single"/>
+        </w:rPr>
+      </w:pPr>
+      <w:r>
+        <w:rPr>
+          <w:b/>
+          <w:sz w:val="24"/>
+          <w:szCs w:val="24"/>
+          <w:u w:val="single"/>
+        </w:rPr>
+        <w:t>Terminal Methods:</w:t>
+      </w:r>
+    </w:p>
+    <w:tbl>
+      <w:tblPr>
+        <w:tblStyle w:val="TableGrid"/>
+        <w:tblW w:w="0" w:type="auto"/>
+        <w:tblLook w:val="04A0" w:firstRow="1" w:lastRow="0" w:firstColumn="1" w:lastColumn="0" w:noHBand="0" w:noVBand="1"/>
+      </w:tblPr>
+      <w:tblGrid>
+        <w:gridCol w:w="393"/>
+        <w:gridCol w:w="1381"/>
+        <w:gridCol w:w="1495"/>
+        <w:gridCol w:w="1520"/>
+        <w:gridCol w:w="4561"/>
       </w:tblGrid>
       <w:tr>
         <w:tc>
@@ -23878,6 +24714,28 @@
                 <w:szCs w:val="24"/>
               </w:rPr>
             </w:pPr>
+            <w:r>
+              <w:rPr>
+                <w:sz w:val="24"/>
+                <w:szCs w:val="24"/>
+              </w:rPr>
+              <w:t xml:space="preserve">    T reduce(T identity, </w:t>
+            </w:r>
+            <w:r>
+              <w:rPr>
+                <w:b/>
+                <w:sz w:val="24"/>
+                <w:szCs w:val="24"/>
+              </w:rPr>
+              <w:t>BinaryOperator&lt;T&gt; accumulator</w:t>
+            </w:r>
+            <w:r>
+              <w:rPr>
+                <w:sz w:val="24"/>
+                <w:szCs w:val="24"/>
+              </w:rPr>
+              <w:t>);</w:t>
+            </w:r>
           </w:p>
         </w:tc>
         <w:tc>
@@ -25356,7 +26214,7 @@
                     </pic:cNvPicPr>
                   </pic:nvPicPr>
                   <pic:blipFill>
-                    <a:blip r:embed="rId18">
+                    <a:blip r:embed="rId19">
                       <a:extLst>
                         <a:ext uri="{28A0092B-C50C-407E-A947-70E740481C1C}">
                           <a14:useLocalDpi xmlns:a14="http://schemas.microsoft.com/office/drawing/2010/main" val="0"/>
@@ -29396,11 +30254,11 @@
         <w:tblLook w:val="04A0" w:firstRow="1" w:lastRow="0" w:firstColumn="1" w:lastColumn="0" w:noHBand="0" w:noVBand="1"/>
       </w:tblPr>
       <w:tblGrid>
-        <w:gridCol w:w="2389"/>
-        <w:gridCol w:w="1870"/>
-        <w:gridCol w:w="3201"/>
-        <w:gridCol w:w="999"/>
-        <w:gridCol w:w="7025"/>
+        <w:gridCol w:w="1623"/>
+        <w:gridCol w:w="723"/>
+        <w:gridCol w:w="1661"/>
+        <w:gridCol w:w="723"/>
+        <w:gridCol w:w="4620"/>
       </w:tblGrid>
       <w:tr>
         <w:tc>
@@ -32579,7 +33437,7 @@
                     </pic:cNvPicPr>
                   </pic:nvPicPr>
                   <pic:blipFill>
-                    <a:blip r:embed="rId19">
+                    <a:blip r:embed="rId20">
                       <a:extLst>
                         <a:ext uri="{28A0092B-C50C-407E-A947-70E740481C1C}">
                           <a14:useLocalDpi xmlns:a14="http://schemas.microsoft.com/office/drawing/2010/main" val="0"/>
@@ -32640,7 +33498,7 @@
                     </pic:cNvPicPr>
                   </pic:nvPicPr>
                   <pic:blipFill>
-                    <a:blip r:embed="rId20">
+                    <a:blip r:embed="rId21">
                       <a:extLst>
                         <a:ext uri="{28A0092B-C50C-407E-A947-70E740481C1C}">
                           <a14:useLocalDpi xmlns:a14="http://schemas.microsoft.com/office/drawing/2010/main" val="0"/>
@@ -32701,7 +33559,7 @@
                     </pic:cNvPicPr>
                   </pic:nvPicPr>
                   <pic:blipFill>
-                    <a:blip r:embed="rId21">
+                    <a:blip r:embed="rId22">
                       <a:extLst>
                         <a:ext uri="{28A0092B-C50C-407E-A947-70E740481C1C}">
                           <a14:useLocalDpi xmlns:a14="http://schemas.microsoft.com/office/drawing/2010/main" val="0"/>
@@ -32762,7 +33620,7 @@
                     </pic:cNvPicPr>
                   </pic:nvPicPr>
                   <pic:blipFill>
-                    <a:blip r:embed="rId22">
+                    <a:blip r:embed="rId23">
                       <a:extLst>
                         <a:ext uri="{28A0092B-C50C-407E-A947-70E740481C1C}">
                           <a14:useLocalDpi xmlns:a14="http://schemas.microsoft.com/office/drawing/2010/main" val="0"/>
@@ -32823,7 +33681,7 @@
                     </pic:cNvPicPr>
                   </pic:nvPicPr>
                   <pic:blipFill>
-                    <a:blip r:embed="rId23">
+                    <a:blip r:embed="rId24">
                       <a:extLst>
                         <a:ext uri="{28A0092B-C50C-407E-A947-70E740481C1C}">
                           <a14:useLocalDpi xmlns:a14="http://schemas.microsoft.com/office/drawing/2010/main" val="0"/>
@@ -32862,8 +33720,6 @@
           <w:szCs w:val="24"/>
         </w:rPr>
       </w:pPr>
-      <w:bookmarkStart w:id="0" w:name="_GoBack"/>
-      <w:bookmarkEnd w:id="0"/>
     </w:p>
     <w:p>
       <w:pPr>
@@ -32892,6 +33748,21 @@
           <w:u w:val="single"/>
         </w:rPr>
         <w:t>Collectors Methods:</w:t>
+      </w:r>
+    </w:p>
+    <w:p>
+      <w:pPr>
+        <w:rPr>
+          <w:sz w:val="24"/>
+          <w:szCs w:val="24"/>
+        </w:rPr>
+      </w:pPr>
+      <w:r>
+        <w:rPr>
+          <w:sz w:val="24"/>
+          <w:szCs w:val="24"/>
+        </w:rPr>
+        <w:t>Collectors is a final class that extends the Object class. It provides reduction operations, such as accumulating elements into collections, summarizing elements according to various criteria, etc. Java Collectors class provides various methods to deal with elements.</w:t>
       </w:r>
     </w:p>
     <w:p>
@@ -34328,6 +35199,65 @@
               </w:rPr>
             </w:pPr>
           </w:p>
+          <w:p>
+            <w:pPr>
+              <w:rPr>
+                <w:sz w:val="24"/>
+                <w:szCs w:val="24"/>
+              </w:rPr>
+            </w:pPr>
+            <w:r>
+              <w:rPr>
+                <w:sz w:val="24"/>
+                <w:szCs w:val="24"/>
+              </w:rPr>
+              <w:t>Map&lt;Boolean, Set&lt;Integer&gt;&gt; partitionedByEvenNumbers = integersList.stream()</w:t>
+            </w:r>
+          </w:p>
+          <w:p>
+            <w:pPr>
+              <w:rPr>
+                <w:sz w:val="24"/>
+                <w:szCs w:val="24"/>
+              </w:rPr>
+            </w:pPr>
+            <w:r>
+              <w:rPr>
+                <w:sz w:val="24"/>
+                <w:szCs w:val="24"/>
+              </w:rPr>
+              <w:tab/>
+            </w:r>
+            <w:r>
+              <w:rPr>
+                <w:sz w:val="24"/>
+                <w:szCs w:val="24"/>
+              </w:rPr>
+              <w:tab/>
+            </w:r>
+            <w:r>
+              <w:rPr>
+                <w:sz w:val="24"/>
+                <w:szCs w:val="24"/>
+              </w:rPr>
+              <w:tab/>
+            </w:r>
+            <w:r>
+              <w:rPr>
+                <w:sz w:val="24"/>
+                <w:szCs w:val="24"/>
+              </w:rPr>
+              <w:tab/>
+              <w:t>.collect(Collectors.partiti</w:t>
+            </w:r>
+            <w:r>
+              <w:rPr>
+                <w:sz w:val="24"/>
+                <w:szCs w:val="24"/>
+              </w:rPr>
+              <w:t>oningBy(i -&gt; i%2==0);</w:t>
+            </w:r>
+          </w:p>
         </w:tc>
       </w:tr>
       <w:tr>
@@ -34395,6 +35325,334 @@
                 <w:szCs w:val="24"/>
               </w:rPr>
             </w:pPr>
+            <w:r>
+              <w:rPr>
+                <w:sz w:val="24"/>
+                <w:szCs w:val="24"/>
+              </w:rPr>
+              <w:t>List&lt;Integer&gt; integersList = Arrays.asList(1,2,3,4,5,6,7,8,9,10,11,12,13,14,15, 12,2,5,3,7,0);</w:t>
+            </w:r>
+            <w:r>
+              <w:rPr>
+                <w:sz w:val="24"/>
+                <w:szCs w:val="24"/>
+              </w:rPr>
+              <w:tab/>
+            </w:r>
+            <w:r>
+              <w:rPr>
+                <w:sz w:val="24"/>
+                <w:szCs w:val="24"/>
+              </w:rPr>
+              <w:tab/>
+            </w:r>
+          </w:p>
+          <w:p>
+            <w:pPr>
+              <w:rPr>
+                <w:sz w:val="24"/>
+                <w:szCs w:val="24"/>
+              </w:rPr>
+            </w:pPr>
+            <w:r>
+              <w:rPr>
+                <w:sz w:val="24"/>
+                <w:szCs w:val="24"/>
+              </w:rPr>
+              <w:t>Map&lt;Boolean, Set&lt;Integer&gt;&gt; partitionedByEvenNumbers = integersList.stream()</w:t>
+            </w:r>
+          </w:p>
+          <w:p>
+            <w:pPr>
+              <w:rPr>
+                <w:sz w:val="24"/>
+                <w:szCs w:val="24"/>
+              </w:rPr>
+            </w:pPr>
+            <w:r>
+              <w:rPr>
+                <w:sz w:val="24"/>
+                <w:szCs w:val="24"/>
+              </w:rPr>
+              <w:tab/>
+            </w:r>
+            <w:r>
+              <w:rPr>
+                <w:sz w:val="24"/>
+                <w:szCs w:val="24"/>
+              </w:rPr>
+              <w:tab/>
+            </w:r>
+            <w:r>
+              <w:rPr>
+                <w:sz w:val="24"/>
+                <w:szCs w:val="24"/>
+              </w:rPr>
+              <w:tab/>
+            </w:r>
+            <w:r>
+              <w:rPr>
+                <w:sz w:val="24"/>
+                <w:szCs w:val="24"/>
+              </w:rPr>
+              <w:tab/>
+            </w:r>
+            <w:proofErr w:type="gramStart"/>
+            <w:r>
+              <w:rPr>
+                <w:sz w:val="24"/>
+                <w:szCs w:val="24"/>
+              </w:rPr>
+              <w:t>.collect</w:t>
+            </w:r>
+            <w:proofErr w:type="gramEnd"/>
+            <w:r>
+              <w:rPr>
+                <w:sz w:val="24"/>
+                <w:szCs w:val="24"/>
+              </w:rPr>
+              <w:t>(Collectors.partitioningBy(i -&gt; i%2==0, Collectors.toSet()));</w:t>
+            </w:r>
+          </w:p>
+          <w:p>
+            <w:pPr>
+              <w:rPr>
+                <w:sz w:val="24"/>
+                <w:szCs w:val="24"/>
+              </w:rPr>
+            </w:pPr>
+            <w:r>
+              <w:rPr>
+                <w:sz w:val="24"/>
+                <w:szCs w:val="24"/>
+              </w:rPr>
+              <w:t>Even numbers:</w:t>
+            </w:r>
+          </w:p>
+          <w:p>
+            <w:pPr>
+              <w:rPr>
+                <w:sz w:val="24"/>
+                <w:szCs w:val="24"/>
+              </w:rPr>
+            </w:pPr>
+            <w:r>
+              <w:rPr>
+                <w:sz w:val="24"/>
+                <w:szCs w:val="24"/>
+              </w:rPr>
+              <w:t>2</w:t>
+            </w:r>
+          </w:p>
+          <w:p>
+            <w:pPr>
+              <w:rPr>
+                <w:sz w:val="24"/>
+                <w:szCs w:val="24"/>
+              </w:rPr>
+            </w:pPr>
+            <w:r>
+              <w:rPr>
+                <w:sz w:val="24"/>
+                <w:szCs w:val="24"/>
+              </w:rPr>
+              <w:t>4</w:t>
+            </w:r>
+          </w:p>
+          <w:p>
+            <w:pPr>
+              <w:rPr>
+                <w:sz w:val="24"/>
+                <w:szCs w:val="24"/>
+              </w:rPr>
+            </w:pPr>
+            <w:r>
+              <w:rPr>
+                <w:sz w:val="24"/>
+                <w:szCs w:val="24"/>
+              </w:rPr>
+              <w:t>6</w:t>
+            </w:r>
+          </w:p>
+          <w:p>
+            <w:pPr>
+              <w:rPr>
+                <w:sz w:val="24"/>
+                <w:szCs w:val="24"/>
+              </w:rPr>
+            </w:pPr>
+            <w:r>
+              <w:rPr>
+                <w:sz w:val="24"/>
+                <w:szCs w:val="24"/>
+              </w:rPr>
+              <w:t>8</w:t>
+            </w:r>
+          </w:p>
+          <w:p>
+            <w:pPr>
+              <w:rPr>
+                <w:sz w:val="24"/>
+                <w:szCs w:val="24"/>
+              </w:rPr>
+            </w:pPr>
+            <w:r>
+              <w:rPr>
+                <w:sz w:val="24"/>
+                <w:szCs w:val="24"/>
+              </w:rPr>
+              <w:t>10</w:t>
+            </w:r>
+          </w:p>
+          <w:p>
+            <w:pPr>
+              <w:rPr>
+                <w:sz w:val="24"/>
+                <w:szCs w:val="24"/>
+              </w:rPr>
+            </w:pPr>
+            <w:r>
+              <w:rPr>
+                <w:sz w:val="24"/>
+                <w:szCs w:val="24"/>
+              </w:rPr>
+              <w:t>12</w:t>
+            </w:r>
+          </w:p>
+          <w:p>
+            <w:pPr>
+              <w:rPr>
+                <w:sz w:val="24"/>
+                <w:szCs w:val="24"/>
+              </w:rPr>
+            </w:pPr>
+            <w:r>
+              <w:rPr>
+                <w:sz w:val="24"/>
+                <w:szCs w:val="24"/>
+              </w:rPr>
+              <w:t>14</w:t>
+            </w:r>
+          </w:p>
+          <w:p>
+            <w:pPr>
+              <w:rPr>
+                <w:sz w:val="24"/>
+                <w:szCs w:val="24"/>
+              </w:rPr>
+            </w:pPr>
+            <w:r>
+              <w:rPr>
+                <w:sz w:val="24"/>
+                <w:szCs w:val="24"/>
+              </w:rPr>
+              <w:t>Odd numbers:</w:t>
+            </w:r>
+          </w:p>
+          <w:p>
+            <w:pPr>
+              <w:rPr>
+                <w:sz w:val="24"/>
+                <w:szCs w:val="24"/>
+              </w:rPr>
+            </w:pPr>
+            <w:r>
+              <w:rPr>
+                <w:sz w:val="24"/>
+                <w:szCs w:val="24"/>
+              </w:rPr>
+              <w:t>1</w:t>
+            </w:r>
+          </w:p>
+          <w:p>
+            <w:pPr>
+              <w:rPr>
+                <w:sz w:val="24"/>
+                <w:szCs w:val="24"/>
+              </w:rPr>
+            </w:pPr>
+            <w:r>
+              <w:rPr>
+                <w:sz w:val="24"/>
+                <w:szCs w:val="24"/>
+              </w:rPr>
+              <w:t>3</w:t>
+            </w:r>
+          </w:p>
+          <w:p>
+            <w:pPr>
+              <w:rPr>
+                <w:sz w:val="24"/>
+                <w:szCs w:val="24"/>
+              </w:rPr>
+            </w:pPr>
+            <w:r>
+              <w:rPr>
+                <w:sz w:val="24"/>
+                <w:szCs w:val="24"/>
+              </w:rPr>
+              <w:t>5</w:t>
+            </w:r>
+          </w:p>
+          <w:p>
+            <w:pPr>
+              <w:rPr>
+                <w:sz w:val="24"/>
+                <w:szCs w:val="24"/>
+              </w:rPr>
+            </w:pPr>
+            <w:r>
+              <w:rPr>
+                <w:sz w:val="24"/>
+                <w:szCs w:val="24"/>
+              </w:rPr>
+              <w:t>7</w:t>
+            </w:r>
+          </w:p>
+          <w:p>
+            <w:pPr>
+              <w:rPr>
+                <w:sz w:val="24"/>
+                <w:szCs w:val="24"/>
+              </w:rPr>
+            </w:pPr>
+            <w:r>
+              <w:rPr>
+                <w:sz w:val="24"/>
+                <w:szCs w:val="24"/>
+              </w:rPr>
+              <w:t>9</w:t>
+            </w:r>
+          </w:p>
+          <w:p>
+            <w:pPr>
+              <w:rPr>
+                <w:sz w:val="24"/>
+                <w:szCs w:val="24"/>
+              </w:rPr>
+            </w:pPr>
+            <w:r>
+              <w:rPr>
+                <w:sz w:val="24"/>
+                <w:szCs w:val="24"/>
+              </w:rPr>
+              <w:t>11</w:t>
+            </w:r>
+          </w:p>
+          <w:p>
+            <w:pPr>
+              <w:rPr>
+                <w:sz w:val="24"/>
+                <w:szCs w:val="24"/>
+              </w:rPr>
+            </w:pPr>
+            <w:r>
+              <w:rPr>
+                <w:sz w:val="24"/>
+                <w:szCs w:val="24"/>
+              </w:rPr>
+              <w:t>13</w:t>
+            </w:r>
           </w:p>
         </w:tc>
       </w:tr>
@@ -34737,7 +35995,7 @@
                 <w:sz w:val="24"/>
                 <w:szCs w:val="24"/>
               </w:rPr>
-              <w:t>toList()</w:t>
+              <w:t>Creating list: toList()</w:t>
             </w:r>
           </w:p>
         </w:tc>
@@ -34752,6 +36010,13 @@
                 <w:szCs w:val="24"/>
               </w:rPr>
             </w:pPr>
+            <w:r>
+              <w:rPr>
+                <w:sz w:val="24"/>
+                <w:szCs w:val="24"/>
+              </w:rPr>
+              <w:t>It is used to accumulate elements into a list. It will create a new list (It will not change the current list).</w:t>
+            </w:r>
           </w:p>
         </w:tc>
         <w:tc>
@@ -34765,6 +36030,52 @@
                 <w:szCs w:val="24"/>
               </w:rPr>
             </w:pPr>
+            <w:r>
+              <w:rPr>
+                <w:sz w:val="24"/>
+                <w:szCs w:val="24"/>
+              </w:rPr>
+              <w:t>List&lt;Integer&gt; integers = Arrays.asList(1,2,3,4,5,6,6);</w:t>
+            </w:r>
+          </w:p>
+          <w:p>
+            <w:pPr>
+              <w:rPr>
+                <w:sz w:val="24"/>
+                <w:szCs w:val="24"/>
+              </w:rPr>
+            </w:pPr>
+            <w:proofErr w:type="gramStart"/>
+            <w:r>
+              <w:rPr>
+                <w:sz w:val="24"/>
+                <w:szCs w:val="24"/>
+              </w:rPr>
+              <w:t>integers.stream</w:t>
+            </w:r>
+            <w:proofErr w:type="gramEnd"/>
+            <w:r>
+              <w:rPr>
+                <w:sz w:val="24"/>
+                <w:szCs w:val="24"/>
+              </w:rPr>
+              <w:t>().map(x -&gt; x*x).collect(Collectors.toList());</w:t>
+            </w:r>
+          </w:p>
+          <w:p>
+            <w:pPr>
+              <w:rPr>
+                <w:sz w:val="24"/>
+                <w:szCs w:val="24"/>
+              </w:rPr>
+            </w:pPr>
+            <w:r>
+              <w:rPr>
+                <w:sz w:val="24"/>
+                <w:szCs w:val="24"/>
+              </w:rPr>
+              <w:t>// output: [1,4,9,16,25,36,36]</w:t>
+            </w:r>
           </w:p>
         </w:tc>
       </w:tr>
@@ -34805,7 +36116,7 @@
                 <w:sz w:val="24"/>
                 <w:szCs w:val="24"/>
               </w:rPr>
-              <w:t>toSet()</w:t>
+              <w:t>Creating set: toSet()</w:t>
             </w:r>
           </w:p>
         </w:tc>
@@ -34820,6 +36131,13 @@
                 <w:szCs w:val="24"/>
               </w:rPr>
             </w:pPr>
+            <w:r>
+              <w:rPr>
+                <w:sz w:val="24"/>
+                <w:szCs w:val="24"/>
+              </w:rPr>
+              <w:t>It is used to accumulate elements into a set, It will remove all the duplicate entries.</w:t>
+            </w:r>
           </w:p>
         </w:tc>
         <w:tc>
@@ -34833,6 +36151,52 @@
                 <w:szCs w:val="24"/>
               </w:rPr>
             </w:pPr>
+            <w:r>
+              <w:rPr>
+                <w:sz w:val="24"/>
+                <w:szCs w:val="24"/>
+              </w:rPr>
+              <w:t>List&lt;Integer&gt; integers = Arrays.asList(1,2,3,4,5,6,6);</w:t>
+            </w:r>
+          </w:p>
+          <w:p>
+            <w:pPr>
+              <w:rPr>
+                <w:sz w:val="24"/>
+                <w:szCs w:val="24"/>
+              </w:rPr>
+            </w:pPr>
+            <w:proofErr w:type="gramStart"/>
+            <w:r>
+              <w:rPr>
+                <w:sz w:val="24"/>
+                <w:szCs w:val="24"/>
+              </w:rPr>
+              <w:t>integers.stream</w:t>
+            </w:r>
+            <w:proofErr w:type="gramEnd"/>
+            <w:r>
+              <w:rPr>
+                <w:sz w:val="24"/>
+                <w:szCs w:val="24"/>
+              </w:rPr>
+              <w:t>().map(x -&gt; x*x).collect(Collectors.toSet());</w:t>
+            </w:r>
+          </w:p>
+          <w:p>
+            <w:pPr>
+              <w:rPr>
+                <w:sz w:val="24"/>
+                <w:szCs w:val="24"/>
+              </w:rPr>
+            </w:pPr>
+            <w:r>
+              <w:rPr>
+                <w:sz w:val="24"/>
+                <w:szCs w:val="24"/>
+              </w:rPr>
+              <w:t>// output: [1,4,9,16,25,36]</w:t>
+            </w:r>
           </w:p>
         </w:tc>
       </w:tr>
@@ -34868,6 +36232,13 @@
                 <w:szCs w:val="24"/>
               </w:rPr>
             </w:pPr>
+            <w:r>
+              <w:rPr>
+                <w:sz w:val="24"/>
+                <w:szCs w:val="24"/>
+              </w:rPr>
+              <w:t>Creating specific collection: toCollection()</w:t>
+            </w:r>
           </w:p>
         </w:tc>
         <w:tc>
@@ -34881,6 +36252,13 @@
                 <w:szCs w:val="24"/>
               </w:rPr>
             </w:pPr>
+            <w:r>
+              <w:rPr>
+                <w:sz w:val="24"/>
+                <w:szCs w:val="24"/>
+              </w:rPr>
+              <w:t>We can accumulate data in any specific collection as well</w:t>
+            </w:r>
           </w:p>
         </w:tc>
         <w:tc>
@@ -34894,6 +36272,151 @@
                 <w:szCs w:val="24"/>
               </w:rPr>
             </w:pPr>
+            <w:r>
+              <w:rPr>
+                <w:sz w:val="24"/>
+                <w:szCs w:val="24"/>
+              </w:rPr>
+              <w:t>List&lt;Integer&gt; integers = Arrays.asList(1,2,3,4,5,6,6);</w:t>
+            </w:r>
+          </w:p>
+          <w:p>
+            <w:pPr>
+              <w:rPr>
+                <w:sz w:val="24"/>
+                <w:szCs w:val="24"/>
+              </w:rPr>
+            </w:pPr>
+            <w:r>
+              <w:rPr>
+                <w:sz w:val="24"/>
+                <w:szCs w:val="24"/>
+              </w:rPr>
+              <w:t>integers</w:t>
+            </w:r>
+          </w:p>
+          <w:p>
+            <w:pPr>
+              <w:rPr>
+                <w:sz w:val="24"/>
+                <w:szCs w:val="24"/>
+              </w:rPr>
+            </w:pPr>
+            <w:r>
+              <w:rPr>
+                <w:sz w:val="24"/>
+                <w:szCs w:val="24"/>
+              </w:rPr>
+              <w:t xml:space="preserve">    </w:t>
+            </w:r>
+            <w:proofErr w:type="gramStart"/>
+            <w:r>
+              <w:rPr>
+                <w:sz w:val="24"/>
+                <w:szCs w:val="24"/>
+              </w:rPr>
+              <w:t>.stream</w:t>
+            </w:r>
+            <w:proofErr w:type="gramEnd"/>
+            <w:r>
+              <w:rPr>
+                <w:sz w:val="24"/>
+                <w:szCs w:val="24"/>
+              </w:rPr>
+              <w:t>()</w:t>
+            </w:r>
+          </w:p>
+          <w:p>
+            <w:pPr>
+              <w:rPr>
+                <w:sz w:val="24"/>
+                <w:szCs w:val="24"/>
+              </w:rPr>
+            </w:pPr>
+            <w:r>
+              <w:rPr>
+                <w:sz w:val="24"/>
+                <w:szCs w:val="24"/>
+              </w:rPr>
+              <w:t xml:space="preserve">    </w:t>
+            </w:r>
+            <w:proofErr w:type="gramStart"/>
+            <w:r>
+              <w:rPr>
+                <w:sz w:val="24"/>
+                <w:szCs w:val="24"/>
+              </w:rPr>
+              <w:t>.filter</w:t>
+            </w:r>
+            <w:proofErr w:type="gramEnd"/>
+            <w:r>
+              <w:rPr>
+                <w:sz w:val="24"/>
+                <w:szCs w:val="24"/>
+              </w:rPr>
+              <w:t>(x -&gt; x &gt;2)</w:t>
+            </w:r>
+          </w:p>
+          <w:p>
+            <w:pPr>
+              <w:rPr>
+                <w:sz w:val="24"/>
+                <w:szCs w:val="24"/>
+              </w:rPr>
+            </w:pPr>
+            <w:r>
+              <w:rPr>
+                <w:sz w:val="24"/>
+                <w:szCs w:val="24"/>
+              </w:rPr>
+              <w:t xml:space="preserve">    </w:t>
+            </w:r>
+            <w:proofErr w:type="gramStart"/>
+            <w:r>
+              <w:rPr>
+                <w:sz w:val="24"/>
+                <w:szCs w:val="24"/>
+              </w:rPr>
+              <w:t>.collect</w:t>
+            </w:r>
+            <w:proofErr w:type="gramEnd"/>
+            <w:r>
+              <w:rPr>
+                <w:sz w:val="24"/>
+                <w:szCs w:val="24"/>
+              </w:rPr>
+              <w:t>(Collectors.toCollection(LinkedList::new));</w:t>
+            </w:r>
+          </w:p>
+          <w:p>
+            <w:pPr>
+              <w:rPr>
+                <w:sz w:val="24"/>
+                <w:szCs w:val="24"/>
+              </w:rPr>
+            </w:pPr>
+            <w:r>
+              <w:rPr>
+                <w:sz w:val="24"/>
+                <w:szCs w:val="24"/>
+              </w:rPr>
+              <w:t>// output: [3,4,5,6,6]</w:t>
+            </w:r>
+          </w:p>
+          <w:p>
+            <w:pPr>
+              <w:rPr>
+                <w:sz w:val="24"/>
+                <w:szCs w:val="24"/>
+              </w:rPr>
+            </w:pPr>
+            <w:r>
+              <w:rPr>
+                <w:sz w:val="24"/>
+                <w:szCs w:val="24"/>
+              </w:rPr>
+              <w:t>Here we are accumulating elements in a linked list.</w:t>
+            </w:r>
           </w:p>
         </w:tc>
       </w:tr>
@@ -34929,6 +36452,13 @@
                 <w:szCs w:val="24"/>
               </w:rPr>
             </w:pPr>
+            <w:r>
+              <w:rPr>
+                <w:sz w:val="24"/>
+                <w:szCs w:val="24"/>
+              </w:rPr>
+              <w:t>Counting elements: Counting()</w:t>
+            </w:r>
           </w:p>
         </w:tc>
         <w:tc>
@@ -35089,6 +36619,338 @@
         </w:rPr>
       </w:pPr>
     </w:p>
+    <w:p>
+      <w:pPr>
+        <w:rPr>
+          <w:sz w:val="24"/>
+          <w:szCs w:val="24"/>
+        </w:rPr>
+      </w:pPr>
+    </w:p>
+    <w:p>
+      <w:proofErr w:type="gramStart"/>
+      <w:r>
+        <w:rPr>
+          <w:b/>
+          <w:sz w:val="30"/>
+          <w:szCs w:val="30"/>
+          <w:u w:val="single"/>
+        </w:rPr>
+        <w:t>Bi(</w:t>
+      </w:r>
+      <w:proofErr w:type="gramEnd"/>
+      <w:r>
+        <w:rPr>
+          <w:b/>
+          <w:sz w:val="30"/>
+          <w:szCs w:val="30"/>
+          <w:u w:val="single"/>
+        </w:rPr>
+        <w:t>Two input argument) Functional Interfaces :</w:t>
+      </w:r>
+    </w:p>
+    <w:p>
+      <w:r>
+        <w:t>What is the purpose of the bi functional interfaces in java8?</w:t>
+      </w:r>
+    </w:p>
+    <w:p>
+      <w:r>
+        <w:t>This is a functional interface and can therefore be used as the assignment target for a lambda expression or method reference. Represents a function that accepts two arguments and produces a result. This is the two-a</w:t>
+      </w:r>
+      <w:r>
+        <w:t>rity specialization of Function</w:t>
+      </w:r>
+      <w:r>
+        <w:t>.</w:t>
+      </w:r>
+    </w:p>
+    <w:tbl>
+      <w:tblPr>
+        <w:tblStyle w:val="TableGrid"/>
+        <w:tblW w:w="0" w:type="auto"/>
+        <w:tblLook w:val="04A0" w:firstRow="1" w:lastRow="0" w:firstColumn="1" w:lastColumn="0" w:noHBand="0" w:noVBand="1"/>
+      </w:tblPr>
+      <w:tblGrid>
+        <w:gridCol w:w="2680"/>
+        <w:gridCol w:w="2841"/>
+        <w:gridCol w:w="1954"/>
+        <w:gridCol w:w="1875"/>
+      </w:tblGrid>
+      <w:tr>
+        <w:tc>
+          <w:tcPr>
+            <w:tcW w:w="3595" w:type="dxa"/>
+          </w:tcPr>
+          <w:p>
+            <w:r>
+              <w:t xml:space="preserve">Functional Interface </w:t>
+            </w:r>
+          </w:p>
+        </w:tc>
+        <w:tc>
+          <w:tcPr>
+            <w:tcW w:w="3659" w:type="dxa"/>
+          </w:tcPr>
+          <w:p>
+            <w:r>
+              <w:t>Abstract Method</w:t>
+            </w:r>
+          </w:p>
+        </w:tc>
+        <w:tc>
+          <w:tcPr>
+            <w:tcW w:w="3091" w:type="dxa"/>
+          </w:tcPr>
+          <w:p>
+            <w:r>
+              <w:t>Used Methods</w:t>
+            </w:r>
+          </w:p>
+        </w:tc>
+        <w:tc>
+          <w:tcPr>
+            <w:tcW w:w="2970" w:type="dxa"/>
+          </w:tcPr>
+          <w:p>
+            <w:r>
+              <w:t>Example</w:t>
+            </w:r>
+          </w:p>
+        </w:tc>
+      </w:tr>
+      <w:tr>
+        <w:tc>
+          <w:tcPr>
+            <w:tcW w:w="3595" w:type="dxa"/>
+          </w:tcPr>
+          <w:p>
+            <w:r>
+              <w:t>BiPredicate&lt;T, U&gt;</w:t>
+            </w:r>
+          </w:p>
+        </w:tc>
+        <w:tc>
+          <w:tcPr>
+            <w:tcW w:w="3659" w:type="dxa"/>
+          </w:tcPr>
+          <w:p>
+            <w:r>
+              <w:t>boolean test(T t, U u);</w:t>
+            </w:r>
+          </w:p>
+        </w:tc>
+        <w:tc>
+          <w:tcPr>
+            <w:tcW w:w="3091" w:type="dxa"/>
+          </w:tcPr>
+          <w:p/>
+        </w:tc>
+        <w:tc>
+          <w:tcPr>
+            <w:tcW w:w="2970" w:type="dxa"/>
+          </w:tcPr>
+          <w:p/>
+        </w:tc>
+      </w:tr>
+      <w:tr>
+        <w:tc>
+          <w:tcPr>
+            <w:tcW w:w="3595" w:type="dxa"/>
+          </w:tcPr>
+          <w:p>
+            <w:r>
+              <w:t>BiConsumer&lt;T, U&gt;</w:t>
+            </w:r>
+          </w:p>
+        </w:tc>
+        <w:tc>
+          <w:tcPr>
+            <w:tcW w:w="3659" w:type="dxa"/>
+          </w:tcPr>
+          <w:p>
+            <w:r>
+              <w:t>void accept(T t, U u);</w:t>
+            </w:r>
+          </w:p>
+        </w:tc>
+        <w:tc>
+          <w:tcPr>
+            <w:tcW w:w="3091" w:type="dxa"/>
+          </w:tcPr>
+          <w:p/>
+        </w:tc>
+        <w:tc>
+          <w:tcPr>
+            <w:tcW w:w="2970" w:type="dxa"/>
+          </w:tcPr>
+          <w:p/>
+        </w:tc>
+      </w:tr>
+      <w:tr>
+        <w:tc>
+          <w:tcPr>
+            <w:tcW w:w="3595" w:type="dxa"/>
+          </w:tcPr>
+          <w:p>
+            <w:r>
+              <w:t>BiFunction&lt;T, U, R&gt;</w:t>
+            </w:r>
+          </w:p>
+        </w:tc>
+        <w:tc>
+          <w:tcPr>
+            <w:tcW w:w="3659" w:type="dxa"/>
+          </w:tcPr>
+          <w:p>
+            <w:r>
+              <w:t>R apply(T t, U u);</w:t>
+            </w:r>
+          </w:p>
+        </w:tc>
+        <w:tc>
+          <w:tcPr>
+            <w:tcW w:w="3091" w:type="dxa"/>
+          </w:tcPr>
+          <w:p/>
+        </w:tc>
+        <w:tc>
+          <w:tcPr>
+            <w:tcW w:w="2970" w:type="dxa"/>
+          </w:tcPr>
+          <w:p/>
+        </w:tc>
+      </w:tr>
+      <w:tr>
+        <w:tc>
+          <w:tcPr>
+            <w:tcW w:w="3595" w:type="dxa"/>
+          </w:tcPr>
+          <w:p>
+            <w:r>
+              <w:t>BinaryOperator&lt;T&gt; extends BiFunction&lt;T,T,T&gt;</w:t>
+            </w:r>
+          </w:p>
+        </w:tc>
+        <w:tc>
+          <w:tcPr>
+            <w:tcW w:w="3659" w:type="dxa"/>
+          </w:tcPr>
+          <w:p>
+            <w:r>
+              <w:t xml:space="preserve">No abstract methods </w:t>
+            </w:r>
+            <w:r>
+              <w:t xml:space="preserve">but we have two static methods </w:t>
+            </w:r>
+          </w:p>
+          <w:p>
+            <w:r>
+              <w:t xml:space="preserve">public static &lt;T&gt; BinaryOperator&lt;T&gt; </w:t>
+            </w:r>
+            <w:proofErr w:type="gramStart"/>
+            <w:r>
+              <w:t>minBy(</w:t>
+            </w:r>
+            <w:proofErr w:type="gramEnd"/>
+            <w:r>
+              <w:t>Comparator&lt;? super T&gt; comparator)</w:t>
+            </w:r>
+          </w:p>
+          <w:p/>
+          <w:p>
+            <w:r>
+              <w:t xml:space="preserve"> public static &lt;T&gt; BinaryOperator&lt;T&gt; </w:t>
+            </w:r>
+            <w:proofErr w:type="gramStart"/>
+            <w:r>
+              <w:t>maxBy(</w:t>
+            </w:r>
+            <w:proofErr w:type="gramEnd"/>
+            <w:r>
+              <w:t>Comparator&lt;? super T&gt; comparator)</w:t>
+            </w:r>
+          </w:p>
+          <w:p/>
+        </w:tc>
+        <w:tc>
+          <w:tcPr>
+            <w:tcW w:w="3091" w:type="dxa"/>
+          </w:tcPr>
+          <w:p/>
+        </w:tc>
+        <w:tc>
+          <w:tcPr>
+            <w:tcW w:w="2970" w:type="dxa"/>
+          </w:tcPr>
+          <w:p/>
+        </w:tc>
+      </w:tr>
+      <w:tr>
+        <w:tc>
+          <w:tcPr>
+            <w:tcW w:w="3595" w:type="dxa"/>
+          </w:tcPr>
+          <w:p>
+            <w:r>
+              <w:t>UnaryOperator&lt;T&gt; extends Function&lt;T, T&gt;</w:t>
+            </w:r>
+          </w:p>
+        </w:tc>
+        <w:tc>
+          <w:tcPr>
+            <w:tcW w:w="3659" w:type="dxa"/>
+          </w:tcPr>
+          <w:p>
+            <w:r>
+              <w:t xml:space="preserve">No abstract methods but we have </w:t>
+            </w:r>
+            <w:r>
+              <w:t>one</w:t>
+            </w:r>
+            <w:r>
+              <w:t xml:space="preserve"> static methods </w:t>
+            </w:r>
+          </w:p>
+          <w:p>
+            <w:r>
+              <w:t xml:space="preserve">static &lt;T&gt; UnaryOperator&lt;T&gt; </w:t>
+            </w:r>
+            <w:proofErr w:type="gramStart"/>
+            <w:r>
+              <w:t>identity(</w:t>
+            </w:r>
+            <w:proofErr w:type="gramEnd"/>
+            <w:r>
+              <w:t>) {</w:t>
+            </w:r>
+          </w:p>
+          <w:p>
+            <w:r>
+              <w:t xml:space="preserve">        return t -&gt; t;</w:t>
+            </w:r>
+          </w:p>
+          <w:p>
+            <w:r>
+              <w:t xml:space="preserve">    }</w:t>
+            </w:r>
+          </w:p>
+        </w:tc>
+        <w:tc>
+          <w:tcPr>
+            <w:tcW w:w="3091" w:type="dxa"/>
+          </w:tcPr>
+          <w:p/>
+        </w:tc>
+        <w:tc>
+          <w:tcPr>
+            <w:tcW w:w="2970" w:type="dxa"/>
+          </w:tcPr>
+          <w:p/>
+        </w:tc>
+      </w:tr>
+    </w:tbl>
+    <w:p/>
     <w:p>
       <w:pPr>
         <w:rPr>
@@ -35409,7 +37271,7 @@
         </w:rPr>
         <w:t>Since Java 8, the Random(</w:t>
       </w:r>
-      <w:hyperlink r:id="rId24" w:history="1">
+      <w:hyperlink r:id="rId25" w:history="1">
         <w:r>
           <w:rPr>
             <w:rStyle w:val="Hyperlink"/>
@@ -35936,7 +37798,7 @@
         </w:rPr>
         <w:t xml:space="preserve">Reference link : </w:t>
       </w:r>
-      <w:hyperlink r:id="rId25" w:history="1">
+      <w:hyperlink r:id="rId26" w:history="1">
         <w:r>
           <w:rPr>
             <w:rStyle w:val="Hyperlink"/>
@@ -36289,8 +38151,6 @@
         </w:numPr>
         <w:rPr>
           <w:b/>
-          <w:sz w:val="24"/>
-          <w:szCs w:val="24"/>
           <w:u w:val="single"/>
         </w:rPr>
       </w:pPr>
@@ -36301,22 +38161,1029 @@
         </w:rPr>
         <w:t>To make type safety in collections, they have introduced generic.</w:t>
       </w:r>
+      <w:bookmarkStart w:id="0" w:name="_GoBack"/>
+      <w:bookmarkEnd w:id="0"/>
     </w:p>
     <w:p>
       <w:pPr>
         <w:rPr>
           <w:b/>
+          <w:sz w:val="30"/>
+          <w:szCs w:val="30"/>
           <w:u w:val="single"/>
         </w:rPr>
       </w:pPr>
-    </w:p>
-    <w:p>
-      <w:pPr>
+      <w:r>
         <w:rPr>
           <w:b/>
+          <w:sz w:val="30"/>
+          <w:szCs w:val="30"/>
           <w:u w:val="single"/>
         </w:rPr>
-      </w:pPr>
+        <w:t>Re</w:t>
+      </w:r>
+      <w:r>
+        <w:rPr>
+          <w:b/>
+          <w:sz w:val="30"/>
+          <w:szCs w:val="30"/>
+          <w:u w:val="single"/>
+        </w:rPr>
+        <w:t>cord</w:t>
+      </w:r>
+      <w:r>
+        <w:rPr>
+          <w:b/>
+          <w:sz w:val="30"/>
+          <w:szCs w:val="30"/>
+          <w:u w:val="single"/>
+        </w:rPr>
+        <w:t xml:space="preserve"> in Java 14:</w:t>
+      </w:r>
+    </w:p>
+    <w:p>
+      <w:pPr>
+        <w:pStyle w:val="ListParagraph"/>
+        <w:numPr>
+          <w:ilvl w:val="0"/>
+          <w:numId w:val="59"/>
+        </w:numPr>
+        <w:rPr>
+          <w:sz w:val="24"/>
+          <w:szCs w:val="24"/>
+        </w:rPr>
+      </w:pPr>
+      <w:r>
+        <w:rPr>
+          <w:sz w:val="24"/>
+          <w:szCs w:val="24"/>
+        </w:rPr>
+        <w:t>If you’re tired of writing long and boring code in your Java programs, you’re not alone. Luckily, there’s a cool new feature called Java Records that can help you make your code shorter and easier to read.</w:t>
+      </w:r>
+    </w:p>
+    <w:p>
+      <w:pPr>
+        <w:pStyle w:val="ListParagraph"/>
+        <w:numPr>
+          <w:ilvl w:val="0"/>
+          <w:numId w:val="59"/>
+        </w:numPr>
+        <w:rPr>
+          <w:sz w:val="24"/>
+          <w:szCs w:val="24"/>
+        </w:rPr>
+      </w:pPr>
+      <w:r>
+        <w:rPr>
+          <w:sz w:val="24"/>
+          <w:szCs w:val="24"/>
+        </w:rPr>
+        <w:t>In this article, I’ll show you how to use Java Records and give you some examples to help you understand how they work. I’ll also explain when it’s a good idea to use Records instead of regular classes.</w:t>
+      </w:r>
+    </w:p>
+    <w:p>
+      <w:pPr>
+        <w:pStyle w:val="ListParagraph"/>
+        <w:numPr>
+          <w:ilvl w:val="0"/>
+          <w:numId w:val="59"/>
+        </w:numPr>
+        <w:rPr>
+          <w:sz w:val="30"/>
+          <w:szCs w:val="30"/>
+          <w:highlight w:val="green"/>
+        </w:rPr>
+      </w:pPr>
+      <w:r>
+        <w:rPr>
+          <w:sz w:val="30"/>
+          <w:szCs w:val="30"/>
+          <w:highlight w:val="green"/>
+        </w:rPr>
+        <w:t>Records are a better choice than classes in situations where you are primarily storing data and not defining any behaviour.</w:t>
+      </w:r>
+    </w:p>
+    <w:p>
+      <w:pPr>
+        <w:rPr>
+          <w:sz w:val="26"/>
+          <w:szCs w:val="26"/>
+          <w:u w:val="single"/>
+        </w:rPr>
+      </w:pPr>
+      <w:r>
+        <w:rPr>
+          <w:sz w:val="26"/>
+          <w:szCs w:val="26"/>
+          <w:u w:val="single"/>
+        </w:rPr>
+        <w:t>Why Records are good for storing data</w:t>
+      </w:r>
+    </w:p>
+    <w:p>
+      <w:pPr>
+        <w:pStyle w:val="ListParagraph"/>
+        <w:numPr>
+          <w:ilvl w:val="0"/>
+          <w:numId w:val="60"/>
+        </w:numPr>
+        <w:rPr>
+          <w:sz w:val="24"/>
+          <w:szCs w:val="24"/>
+        </w:rPr>
+      </w:pPr>
+      <w:r>
+        <w:rPr>
+          <w:sz w:val="24"/>
+          <w:szCs w:val="24"/>
+        </w:rPr>
+        <w:t>With a Record, you can define the data fields in one line of code, instead of having to define a constructor and getter/setter methods for each field in a class. This makes your code shorter, easier to read, and less prone to errors.</w:t>
+      </w:r>
+    </w:p>
+    <w:p>
+      <w:pPr>
+        <w:pStyle w:val="ListParagraph"/>
+        <w:numPr>
+          <w:ilvl w:val="0"/>
+          <w:numId w:val="60"/>
+        </w:numPr>
+        <w:rPr>
+          <w:sz w:val="24"/>
+          <w:szCs w:val="24"/>
+        </w:rPr>
+      </w:pPr>
+      <w:r>
+        <w:rPr>
+          <w:sz w:val="24"/>
+          <w:szCs w:val="24"/>
+        </w:rPr>
+        <w:t xml:space="preserve">Records have a built-in </w:t>
+      </w:r>
+      <w:proofErr w:type="gramStart"/>
+      <w:r>
+        <w:rPr>
+          <w:sz w:val="24"/>
+          <w:szCs w:val="24"/>
+        </w:rPr>
+        <w:t>equals(</w:t>
+      </w:r>
+      <w:proofErr w:type="gramEnd"/>
+      <w:r>
+        <w:rPr>
+          <w:sz w:val="24"/>
+          <w:szCs w:val="24"/>
+        </w:rPr>
+        <w:t>) and hashCode() method, which makes it easy to compare two instances of a Record based on their values</w:t>
+      </w:r>
+    </w:p>
+    <w:p>
+      <w:pPr>
+        <w:rPr>
+          <w:u w:val="single"/>
+        </w:rPr>
+      </w:pPr>
+      <w:r>
+        <w:rPr>
+          <w:u w:val="single"/>
+        </w:rPr>
+        <w:t>Data Transfer Objects (DTOs)</w:t>
+      </w:r>
+    </w:p>
+    <w:p>
+      <w:pPr>
+        <w:pStyle w:val="ListParagraph"/>
+        <w:numPr>
+          <w:ilvl w:val="0"/>
+          <w:numId w:val="61"/>
+        </w:numPr>
+        <w:rPr>
+          <w:sz w:val="24"/>
+          <w:szCs w:val="24"/>
+        </w:rPr>
+      </w:pPr>
+      <w:r>
+        <w:rPr>
+          <w:sz w:val="24"/>
+          <w:szCs w:val="24"/>
+        </w:rPr>
+        <w:t>Records are a good fit for DTOs, which are used to transfer data between different parts of an application. With records, you can define DTOs with just a few lines of code, reducing the amount of boilerplate code you need to write</w:t>
+      </w:r>
+    </w:p>
+    <w:tbl>
+      <w:tblPr>
+        <w:tblStyle w:val="TableGrid"/>
+        <w:tblW w:w="0" w:type="auto"/>
+        <w:tblLook w:val="04A0" w:firstRow="1" w:lastRow="0" w:firstColumn="1" w:lastColumn="0" w:noHBand="0" w:noVBand="1"/>
+      </w:tblPr>
+      <w:tblGrid>
+        <w:gridCol w:w="9350"/>
+      </w:tblGrid>
+      <w:tr>
+        <w:tc>
+          <w:tcPr>
+            <w:tcW w:w="9350" w:type="dxa"/>
+          </w:tcPr>
+          <w:p>
+            <w:pPr>
+              <w:rPr>
+                <w:sz w:val="24"/>
+                <w:szCs w:val="24"/>
+              </w:rPr>
+            </w:pPr>
+            <w:r>
+              <w:rPr>
+                <w:sz w:val="24"/>
+                <w:szCs w:val="24"/>
+              </w:rPr>
+              <w:t>public record PersonDTO(String firstName, String lastName, int age) {}</w:t>
+            </w:r>
+          </w:p>
+        </w:tc>
+      </w:tr>
+    </w:tbl>
+    <w:p>
+      <w:pPr>
+        <w:rPr>
+          <w:sz w:val="24"/>
+          <w:szCs w:val="24"/>
+          <w:u w:val="single"/>
+        </w:rPr>
+      </w:pPr>
+    </w:p>
+    <w:p>
+      <w:pPr>
+        <w:rPr>
+          <w:sz w:val="24"/>
+          <w:szCs w:val="24"/>
+          <w:u w:val="single"/>
+        </w:rPr>
+      </w:pPr>
+      <w:r>
+        <w:rPr>
+          <w:sz w:val="24"/>
+          <w:szCs w:val="24"/>
+          <w:u w:val="single"/>
+        </w:rPr>
+        <w:t>Immutable objects</w:t>
+      </w:r>
+    </w:p>
+    <w:p>
+      <w:pPr>
+        <w:pStyle w:val="ListParagraph"/>
+        <w:numPr>
+          <w:ilvl w:val="0"/>
+          <w:numId w:val="61"/>
+        </w:numPr>
+        <w:rPr>
+          <w:sz w:val="24"/>
+          <w:szCs w:val="24"/>
+        </w:rPr>
+      </w:pPr>
+      <w:r>
+        <w:rPr>
+          <w:sz w:val="24"/>
+          <w:szCs w:val="24"/>
+        </w:rPr>
+        <w:t xml:space="preserve">Records are immutable by default, making them a good choice for classes that should not be modified after instantiation. </w:t>
+      </w:r>
+    </w:p>
+    <w:p>
+      <w:pPr>
+        <w:pStyle w:val="ListParagraph"/>
+        <w:numPr>
+          <w:ilvl w:val="0"/>
+          <w:numId w:val="61"/>
+        </w:numPr>
+        <w:rPr>
+          <w:sz w:val="24"/>
+          <w:szCs w:val="24"/>
+        </w:rPr>
+      </w:pPr>
+      <w:r>
+        <w:rPr>
+          <w:sz w:val="24"/>
+          <w:szCs w:val="24"/>
+        </w:rPr>
+        <w:t>With records, you don’t need to write any code to make the class immutable — it’s done for you automatically.</w:t>
+      </w:r>
+    </w:p>
+    <w:tbl>
+      <w:tblPr>
+        <w:tblStyle w:val="TableGrid"/>
+        <w:tblW w:w="0" w:type="auto"/>
+        <w:tblInd w:w="720" w:type="dxa"/>
+        <w:tblLook w:val="04A0" w:firstRow="1" w:lastRow="0" w:firstColumn="1" w:lastColumn="0" w:noHBand="0" w:noVBand="1"/>
+      </w:tblPr>
+      <w:tblGrid>
+        <w:gridCol w:w="9350"/>
+      </w:tblGrid>
+      <w:tr>
+        <w:tc>
+          <w:tcPr>
+            <w:tcW w:w="9350" w:type="dxa"/>
+          </w:tcPr>
+          <w:p>
+            <w:pPr>
+              <w:rPr>
+                <w:sz w:val="24"/>
+                <w:szCs w:val="24"/>
+              </w:rPr>
+            </w:pPr>
+            <w:r>
+              <w:rPr>
+                <w:sz w:val="24"/>
+                <w:szCs w:val="24"/>
+              </w:rPr>
+              <w:t>public record Temperature(double value, String unit) {}</w:t>
+            </w:r>
+          </w:p>
+        </w:tc>
+      </w:tr>
+    </w:tbl>
+    <w:p>
+      <w:pPr>
+        <w:rPr>
+          <w:sz w:val="24"/>
+          <w:szCs w:val="24"/>
+          <w:u w:val="single"/>
+        </w:rPr>
+      </w:pPr>
+    </w:p>
+    <w:p>
+      <w:pPr>
+        <w:rPr>
+          <w:sz w:val="24"/>
+          <w:szCs w:val="24"/>
+          <w:u w:val="single"/>
+        </w:rPr>
+      </w:pPr>
+      <w:r>
+        <w:rPr>
+          <w:sz w:val="24"/>
+          <w:szCs w:val="24"/>
+          <w:u w:val="single"/>
+        </w:rPr>
+        <w:t>Simple value types</w:t>
+      </w:r>
+    </w:p>
+    <w:p>
+      <w:pPr>
+        <w:pStyle w:val="ListParagraph"/>
+        <w:numPr>
+          <w:ilvl w:val="0"/>
+          <w:numId w:val="62"/>
+        </w:numPr>
+        <w:rPr>
+          <w:sz w:val="24"/>
+          <w:szCs w:val="24"/>
+        </w:rPr>
+      </w:pPr>
+      <w:r>
+        <w:rPr>
+          <w:sz w:val="24"/>
+          <w:szCs w:val="24"/>
+        </w:rPr>
+        <w:t xml:space="preserve">Records are a good fit for classes that represent simple value types. </w:t>
+      </w:r>
+    </w:p>
+    <w:p>
+      <w:pPr>
+        <w:pStyle w:val="ListParagraph"/>
+        <w:numPr>
+          <w:ilvl w:val="0"/>
+          <w:numId w:val="62"/>
+        </w:numPr>
+        <w:rPr>
+          <w:sz w:val="24"/>
+          <w:szCs w:val="24"/>
+        </w:rPr>
+      </w:pPr>
+      <w:r>
+        <w:rPr>
+          <w:sz w:val="24"/>
+          <w:szCs w:val="24"/>
+        </w:rPr>
+        <w:t>For example, you might use a record to represent a point in a two-dimensional space.</w:t>
+      </w:r>
+    </w:p>
+    <w:tbl>
+      <w:tblPr>
+        <w:tblStyle w:val="TableGrid"/>
+        <w:tblW w:w="0" w:type="auto"/>
+        <w:tblLook w:val="04A0" w:firstRow="1" w:lastRow="0" w:firstColumn="1" w:lastColumn="0" w:noHBand="0" w:noVBand="1"/>
+      </w:tblPr>
+      <w:tblGrid>
+        <w:gridCol w:w="9350"/>
+      </w:tblGrid>
+      <w:tr>
+        <w:tc>
+          <w:tcPr>
+            <w:tcW w:w="9350" w:type="dxa"/>
+          </w:tcPr>
+          <w:p>
+            <w:pPr>
+              <w:rPr>
+                <w:sz w:val="24"/>
+                <w:szCs w:val="24"/>
+              </w:rPr>
+            </w:pPr>
+            <w:r>
+              <w:rPr>
+                <w:sz w:val="24"/>
+                <w:szCs w:val="24"/>
+              </w:rPr>
+              <w:t>public record Point(int x, int y) {}</w:t>
+            </w:r>
+          </w:p>
+        </w:tc>
+      </w:tr>
+    </w:tbl>
+    <w:p>
+      <w:pPr>
+        <w:rPr>
+          <w:sz w:val="24"/>
+          <w:szCs w:val="24"/>
+          <w:u w:val="single"/>
+        </w:rPr>
+      </w:pPr>
+    </w:p>
+    <w:p>
+      <w:pPr>
+        <w:rPr>
+          <w:sz w:val="24"/>
+          <w:szCs w:val="24"/>
+          <w:u w:val="single"/>
+        </w:rPr>
+      </w:pPr>
+      <w:r>
+        <w:rPr>
+          <w:sz w:val="24"/>
+          <w:szCs w:val="24"/>
+          <w:u w:val="single"/>
+        </w:rPr>
+        <w:t>API responses</w:t>
+      </w:r>
+    </w:p>
+    <w:p>
+      <w:pPr>
+        <w:pStyle w:val="ListParagraph"/>
+        <w:numPr>
+          <w:ilvl w:val="0"/>
+          <w:numId w:val="63"/>
+        </w:numPr>
+        <w:rPr>
+          <w:sz w:val="24"/>
+          <w:szCs w:val="24"/>
+        </w:rPr>
+      </w:pPr>
+      <w:r>
+        <w:rPr>
+          <w:sz w:val="24"/>
+          <w:szCs w:val="24"/>
+        </w:rPr>
+        <w:t xml:space="preserve">Records are a good choice for representing responses returned by an API. </w:t>
+      </w:r>
+    </w:p>
+    <w:p>
+      <w:pPr>
+        <w:pStyle w:val="ListParagraph"/>
+        <w:numPr>
+          <w:ilvl w:val="0"/>
+          <w:numId w:val="63"/>
+        </w:numPr>
+        <w:rPr>
+          <w:sz w:val="24"/>
+          <w:szCs w:val="24"/>
+        </w:rPr>
+      </w:pPr>
+      <w:r>
+        <w:rPr>
+          <w:sz w:val="24"/>
+          <w:szCs w:val="24"/>
+        </w:rPr>
+        <w:t>With records, you can define a class with just the fields you need, making it easier to work with the API response.</w:t>
+      </w:r>
+    </w:p>
+    <w:tbl>
+      <w:tblPr>
+        <w:tblStyle w:val="TableGrid"/>
+        <w:tblW w:w="0" w:type="auto"/>
+        <w:tblLook w:val="04A0" w:firstRow="1" w:lastRow="0" w:firstColumn="1" w:lastColumn="0" w:noHBand="0" w:noVBand="1"/>
+      </w:tblPr>
+      <w:tblGrid>
+        <w:gridCol w:w="9350"/>
+      </w:tblGrid>
+      <w:tr>
+        <w:tc>
+          <w:tcPr>
+            <w:tcW w:w="9350" w:type="dxa"/>
+          </w:tcPr>
+          <w:p>
+            <w:pPr>
+              <w:rPr>
+                <w:sz w:val="24"/>
+                <w:szCs w:val="24"/>
+              </w:rPr>
+            </w:pPr>
+            <w:r>
+              <w:rPr>
+                <w:sz w:val="24"/>
+                <w:szCs w:val="24"/>
+              </w:rPr>
+              <w:t>public record ErrorResponse(int code, String message, String additionalInfo) {}</w:t>
+            </w:r>
+          </w:p>
+        </w:tc>
+      </w:tr>
+    </w:tbl>
+    <w:p>
+      <w:pPr>
+        <w:rPr>
+          <w:sz w:val="24"/>
+          <w:szCs w:val="24"/>
+        </w:rPr>
+      </w:pPr>
+    </w:p>
+    <w:p>
+      <w:pPr>
+        <w:rPr>
+          <w:sz w:val="24"/>
+          <w:szCs w:val="24"/>
+          <w:u w:val="single"/>
+        </w:rPr>
+      </w:pPr>
+      <w:r>
+        <w:rPr>
+          <w:sz w:val="24"/>
+          <w:szCs w:val="24"/>
+          <w:u w:val="single"/>
+        </w:rPr>
+        <w:t>Configuration settings</w:t>
+      </w:r>
+    </w:p>
+    <w:p>
+      <w:pPr>
+        <w:pStyle w:val="ListParagraph"/>
+        <w:numPr>
+          <w:ilvl w:val="0"/>
+          <w:numId w:val="63"/>
+        </w:numPr>
+        <w:rPr>
+          <w:sz w:val="24"/>
+          <w:szCs w:val="24"/>
+        </w:rPr>
+      </w:pPr>
+      <w:r>
+        <w:rPr>
+          <w:sz w:val="24"/>
+          <w:szCs w:val="24"/>
+        </w:rPr>
+        <w:t>Records are a good fit for classes that represent configuration settings.</w:t>
+      </w:r>
+    </w:p>
+    <w:p>
+      <w:pPr>
+        <w:pStyle w:val="ListParagraph"/>
+        <w:numPr>
+          <w:ilvl w:val="0"/>
+          <w:numId w:val="63"/>
+        </w:numPr>
+        <w:rPr>
+          <w:sz w:val="24"/>
+          <w:szCs w:val="24"/>
+        </w:rPr>
+      </w:pPr>
+      <w:r>
+        <w:rPr>
+          <w:sz w:val="24"/>
+          <w:szCs w:val="24"/>
+        </w:rPr>
+        <w:t>With records, you can define a class with just the fields you need, making it easier to manage the configuration settings for your application.</w:t>
+      </w:r>
+    </w:p>
+    <w:tbl>
+      <w:tblPr>
+        <w:tblStyle w:val="TableGrid"/>
+        <w:tblW w:w="0" w:type="auto"/>
+        <w:tblLook w:val="04A0" w:firstRow="1" w:lastRow="0" w:firstColumn="1" w:lastColumn="0" w:noHBand="0" w:noVBand="1"/>
+      </w:tblPr>
+      <w:tblGrid>
+        <w:gridCol w:w="9350"/>
+      </w:tblGrid>
+      <w:tr>
+        <w:tc>
+          <w:tcPr>
+            <w:tcW w:w="9350" w:type="dxa"/>
+          </w:tcPr>
+          <w:p>
+            <w:pPr>
+              <w:rPr>
+                <w:sz w:val="24"/>
+                <w:szCs w:val="24"/>
+              </w:rPr>
+            </w:pPr>
+            <w:r>
+              <w:rPr>
+                <w:sz w:val="24"/>
+                <w:szCs w:val="24"/>
+              </w:rPr>
+              <w:t>public record DbConfig(String databaseUrl, String username, String password) {}</w:t>
+            </w:r>
+          </w:p>
+        </w:tc>
+      </w:tr>
+    </w:tbl>
+    <w:p>
+      <w:pPr>
+        <w:rPr>
+          <w:sz w:val="24"/>
+          <w:szCs w:val="24"/>
+        </w:rPr>
+      </w:pPr>
+    </w:p>
+    <w:p>
+      <w:pPr>
+        <w:rPr>
+          <w:color w:val="FF0000"/>
+          <w:sz w:val="30"/>
+          <w:szCs w:val="30"/>
+        </w:rPr>
+      </w:pPr>
+      <w:r>
+        <w:rPr>
+          <w:color w:val="FF0000"/>
+          <w:sz w:val="30"/>
+          <w:szCs w:val="30"/>
+        </w:rPr>
+        <w:t>Do we really need Records?</w:t>
+      </w:r>
+    </w:p>
+    <w:p>
+      <w:pPr>
+        <w:rPr>
+          <w:sz w:val="24"/>
+          <w:szCs w:val="24"/>
+        </w:rPr>
+      </w:pPr>
+      <w:r>
+        <w:rPr>
+          <w:sz w:val="24"/>
+          <w:szCs w:val="24"/>
+          <w:highlight w:val="yellow"/>
+        </w:rPr>
+        <w:t>I will say no but it is better. there is a way to reduce the boilerplate code with Lombok annotations.</w:t>
+      </w:r>
+    </w:p>
+    <w:p>
+      <w:pPr>
+        <w:rPr>
+          <w:sz w:val="24"/>
+          <w:szCs w:val="24"/>
+        </w:rPr>
+      </w:pPr>
+      <w:r>
+        <w:rPr>
+          <w:sz w:val="24"/>
+          <w:szCs w:val="24"/>
+        </w:rPr>
+        <w:t>Example:</w:t>
+      </w:r>
+    </w:p>
+    <w:p>
+      <w:pPr>
+        <w:pStyle w:val="ListParagraph"/>
+        <w:numPr>
+          <w:ilvl w:val="0"/>
+          <w:numId w:val="64"/>
+        </w:numPr>
+        <w:rPr>
+          <w:sz w:val="24"/>
+          <w:szCs w:val="24"/>
+        </w:rPr>
+      </w:pPr>
+      <w:r>
+        <w:rPr>
+          <w:sz w:val="24"/>
+          <w:szCs w:val="24"/>
+        </w:rPr>
+        <w:t>Person Record</w:t>
+      </w:r>
+    </w:p>
+    <w:tbl>
+      <w:tblPr>
+        <w:tblStyle w:val="TableGrid"/>
+        <w:tblW w:w="0" w:type="auto"/>
+        <w:tblLook w:val="04A0" w:firstRow="1" w:lastRow="0" w:firstColumn="1" w:lastColumn="0" w:noHBand="0" w:noVBand="1"/>
+      </w:tblPr>
+      <w:tblGrid>
+        <w:gridCol w:w="9350"/>
+      </w:tblGrid>
+      <w:tr>
+        <w:tc>
+          <w:tcPr>
+            <w:tcW w:w="9350" w:type="dxa"/>
+          </w:tcPr>
+          <w:p>
+            <w:pPr>
+              <w:rPr>
+                <w:sz w:val="24"/>
+                <w:szCs w:val="24"/>
+              </w:rPr>
+            </w:pPr>
+            <w:r>
+              <w:rPr>
+                <w:sz w:val="24"/>
+                <w:szCs w:val="24"/>
+              </w:rPr>
+              <w:t>public record Person(String name, int age) {}</w:t>
+            </w:r>
+          </w:p>
+        </w:tc>
+      </w:tr>
+    </w:tbl>
+    <w:p>
+      <w:pPr>
+        <w:rPr>
+          <w:sz w:val="24"/>
+          <w:szCs w:val="24"/>
+        </w:rPr>
+      </w:pPr>
+    </w:p>
+    <w:p>
+      <w:pPr>
+        <w:pStyle w:val="ListParagraph"/>
+        <w:numPr>
+          <w:ilvl w:val="0"/>
+          <w:numId w:val="64"/>
+        </w:numPr>
+        <w:rPr>
+          <w:sz w:val="24"/>
+          <w:szCs w:val="24"/>
+        </w:rPr>
+      </w:pPr>
+      <w:r>
+        <w:rPr>
+          <w:sz w:val="24"/>
+          <w:szCs w:val="24"/>
+        </w:rPr>
+        <w:t>Lombok Annotated Person class</w:t>
+      </w:r>
+    </w:p>
+    <w:tbl>
+      <w:tblPr>
+        <w:tblStyle w:val="TableGrid"/>
+        <w:tblW w:w="0" w:type="auto"/>
+        <w:tblLook w:val="04A0" w:firstRow="1" w:lastRow="0" w:firstColumn="1" w:lastColumn="0" w:noHBand="0" w:noVBand="1"/>
+      </w:tblPr>
+      <w:tblGrid>
+        <w:gridCol w:w="9350"/>
+      </w:tblGrid>
+      <w:tr>
+        <w:tc>
+          <w:tcPr>
+            <w:tcW w:w="9350" w:type="dxa"/>
+          </w:tcPr>
+          <w:p>
+            <w:pPr>
+              <w:rPr>
+                <w:sz w:val="24"/>
+                <w:szCs w:val="24"/>
+              </w:rPr>
+            </w:pPr>
+            <w:r>
+              <w:rPr>
+                <w:sz w:val="24"/>
+                <w:szCs w:val="24"/>
+              </w:rPr>
+              <w:t>@Data</w:t>
+            </w:r>
+          </w:p>
+          <w:p>
+            <w:pPr>
+              <w:rPr>
+                <w:sz w:val="24"/>
+                <w:szCs w:val="24"/>
+              </w:rPr>
+            </w:pPr>
+            <w:r>
+              <w:rPr>
+                <w:sz w:val="24"/>
+                <w:szCs w:val="24"/>
+              </w:rPr>
+              <w:t>@AllArgsConstructor</w:t>
+            </w:r>
+          </w:p>
+          <w:p>
+            <w:pPr>
+              <w:rPr>
+                <w:sz w:val="24"/>
+                <w:szCs w:val="24"/>
+              </w:rPr>
+            </w:pPr>
+            <w:r>
+              <w:rPr>
+                <w:sz w:val="24"/>
+                <w:szCs w:val="24"/>
+              </w:rPr>
+              <w:t>public class Person {</w:t>
+            </w:r>
+          </w:p>
+          <w:p>
+            <w:pPr>
+              <w:rPr>
+                <w:sz w:val="24"/>
+                <w:szCs w:val="24"/>
+              </w:rPr>
+            </w:pPr>
+            <w:r>
+              <w:rPr>
+                <w:sz w:val="24"/>
+                <w:szCs w:val="24"/>
+              </w:rPr>
+              <w:t xml:space="preserve">    private String name;</w:t>
+            </w:r>
+          </w:p>
+          <w:p>
+            <w:pPr>
+              <w:rPr>
+                <w:sz w:val="24"/>
+                <w:szCs w:val="24"/>
+              </w:rPr>
+            </w:pPr>
+            <w:r>
+              <w:rPr>
+                <w:sz w:val="24"/>
+                <w:szCs w:val="24"/>
+              </w:rPr>
+              <w:t xml:space="preserve">    private int age;</w:t>
+            </w:r>
+          </w:p>
+          <w:p>
+            <w:pPr>
+              <w:rPr>
+                <w:sz w:val="24"/>
+                <w:szCs w:val="24"/>
+              </w:rPr>
+            </w:pPr>
+            <w:r>
+              <w:rPr>
+                <w:sz w:val="24"/>
+                <w:szCs w:val="24"/>
+              </w:rPr>
+              <w:t>}</w:t>
+            </w:r>
+          </w:p>
+          <w:p>
+            <w:pPr>
+              <w:rPr>
+                <w:color w:val="00B0F0"/>
+                <w:sz w:val="24"/>
+                <w:szCs w:val="24"/>
+              </w:rPr>
+            </w:pPr>
+            <w:r>
+              <w:rPr>
+                <w:color w:val="00B0F0"/>
+                <w:sz w:val="24"/>
+                <w:szCs w:val="24"/>
+              </w:rPr>
+              <w:t>//@Data Annotation Generates getters for all fields, a useful toString method, and hashCode and equals implementations that check all non-transient fields. Will also generate setters for all non-final fields, as well as a constructor.</w:t>
+            </w:r>
+          </w:p>
+          <w:p>
+            <w:pPr>
+              <w:rPr>
+                <w:sz w:val="24"/>
+                <w:szCs w:val="24"/>
+              </w:rPr>
+            </w:pPr>
+            <w:r>
+              <w:rPr>
+                <w:color w:val="00B050"/>
+                <w:sz w:val="24"/>
+                <w:szCs w:val="24"/>
+              </w:rPr>
+              <w:t>// Equivalent to @Getter @Setter @RequiredArgsConstructor @ToString @EqualsAndHashCod</w:t>
+            </w:r>
+          </w:p>
+        </w:tc>
+      </w:tr>
+    </w:tbl>
+    <w:p>
+      <w:pPr>
+        <w:rPr>
+          <w:sz w:val="30"/>
+          <w:szCs w:val="30"/>
+        </w:rPr>
+      </w:pPr>
+    </w:p>
+    <w:p>
+      <w:pPr>
+        <w:rPr>
+          <w:sz w:val="30"/>
+          <w:szCs w:val="30"/>
+        </w:rPr>
+      </w:pPr>
+      <w:r>
+        <w:rPr>
+          <w:sz w:val="30"/>
+          <w:szCs w:val="30"/>
+        </w:rPr>
+        <w:t xml:space="preserve">However, there are a few reasons </w:t>
+      </w:r>
+      <w:r>
+        <w:rPr>
+          <w:sz w:val="30"/>
+          <w:szCs w:val="30"/>
+          <w:highlight w:val="yellow"/>
+        </w:rPr>
+        <w:t>why records might be considered for the above-mentioned scenariosConciseness</w:t>
+      </w:r>
+    </w:p>
+    <w:p>
+      <w:pPr>
+        <w:rPr>
+          <w:sz w:val="24"/>
+          <w:szCs w:val="24"/>
+        </w:rPr>
+      </w:pPr>
+      <w:r>
+        <w:rPr>
+          <w:sz w:val="24"/>
+          <w:szCs w:val="24"/>
+        </w:rPr>
+        <w:t>→ Records allow you to define a class with properties and a constructor in a single line of code. With Lombok, you need to use multiple annotations (@Data, @AllArgsConstructor) to achieve the same functionality, which can be more verbose and harder to read.</w:t>
+      </w:r>
+    </w:p>
+    <w:p>
+      <w:pPr>
+        <w:rPr>
+          <w:sz w:val="24"/>
+          <w:szCs w:val="24"/>
+        </w:rPr>
+      </w:pPr>
+      <w:r>
+        <w:rPr>
+          <w:sz w:val="24"/>
+          <w:szCs w:val="24"/>
+        </w:rPr>
+        <w:t xml:space="preserve">Immutability </w:t>
+      </w:r>
+    </w:p>
+    <w:p>
+      <w:pPr>
+        <w:rPr>
+          <w:sz w:val="24"/>
+          <w:szCs w:val="24"/>
+        </w:rPr>
+      </w:pPr>
+      <w:r>
+        <w:rPr>
+          <w:sz w:val="24"/>
+          <w:szCs w:val="24"/>
+        </w:rPr>
+        <w:t>→ Records are immutable by default, which means that their properties cannot be changed after they are created. This can help prevent bugs and improve code reliability.</w:t>
+      </w:r>
+    </w:p>
+    <w:p>
+      <w:pPr>
+        <w:pStyle w:val="ListParagraph"/>
+        <w:numPr>
+          <w:ilvl w:val="0"/>
+          <w:numId w:val="64"/>
+        </w:numPr>
+        <w:rPr>
+          <w:sz w:val="24"/>
+          <w:szCs w:val="24"/>
+        </w:rPr>
+      </w:pPr>
+      <w:r>
+        <w:rPr>
+          <w:sz w:val="24"/>
+          <w:szCs w:val="24"/>
+        </w:rPr>
+        <w:t>Ultimately, the choice between records and Lombok annotated classes depends on your specific needs and preferences. If you value conciseness and immutability, records might be a better choice. If you value convenience and code generation, Lombok annotated classes might be a better choice.</w:t>
+      </w:r>
+    </w:p>
+    <w:p>
+      <w:pPr>
+        <w:pStyle w:val="ListParagraph"/>
+        <w:numPr>
+          <w:ilvl w:val="0"/>
+          <w:numId w:val="64"/>
+        </w:numPr>
+        <w:rPr>
+          <w:sz w:val="24"/>
+          <w:szCs w:val="24"/>
+        </w:rPr>
+      </w:pPr>
+      <w:r>
+        <w:rPr>
+          <w:sz w:val="24"/>
+          <w:szCs w:val="24"/>
+        </w:rPr>
+        <w:t>Records are the latest and greatest feature in the Java language that can make your code concise, readable, and maintainable. Whether you’re dealing with simple or complex data structures, records can be your go-to solution. By comparing records to Lombok, I’ve shown you the benefits of using records in your Java programs.</w:t>
+      </w:r>
     </w:p>
     <w:sectPr>
       <w:pgSz w:w="12240" w:h="15840"/>
@@ -37520,6 +40387,119 @@
     </w:lvl>
   </w:abstractNum>
   <w:abstractNum w:abstractNumId="11" w15:restartNumberingAfterBreak="0">
+    <w:nsid w:val="1EAC71C1"/>
+    <w:multiLevelType w:val="hybridMultilevel"/>
+    <w:tmpl w:val="721872C0"/>
+    <w:lvl w:ilvl="0" w:tplc="04090001">
+      <w:start w:val="1"/>
+      <w:numFmt w:val="bullet"/>
+      <w:lvlText w:val=""/>
+      <w:lvlJc w:val="left"/>
+      <w:pPr>
+        <w:ind w:left="720" w:hanging="360"/>
+      </w:pPr>
+      <w:rPr>
+        <w:rFonts w:ascii="Symbol" w:hAnsi="Symbol" w:hint="default"/>
+      </w:rPr>
+    </w:lvl>
+    <w:lvl w:ilvl="1" w:tplc="04090003" w:tentative="1">
+      <w:start w:val="1"/>
+      <w:numFmt w:val="bullet"/>
+      <w:lvlText w:val="o"/>
+      <w:lvlJc w:val="left"/>
+      <w:pPr>
+        <w:ind w:left="1440" w:hanging="360"/>
+      </w:pPr>
+      <w:rPr>
+        <w:rFonts w:ascii="Courier New" w:hAnsi="Courier New" w:cs="Courier New" w:hint="default"/>
+      </w:rPr>
+    </w:lvl>
+    <w:lvl w:ilvl="2" w:tplc="04090005" w:tentative="1">
+      <w:start w:val="1"/>
+      <w:numFmt w:val="bullet"/>
+      <w:lvlText w:val=""/>
+      <w:lvlJc w:val="left"/>
+      <w:pPr>
+        <w:ind w:left="2160" w:hanging="360"/>
+      </w:pPr>
+      <w:rPr>
+        <w:rFonts w:ascii="Wingdings" w:hAnsi="Wingdings" w:hint="default"/>
+      </w:rPr>
+    </w:lvl>
+    <w:lvl w:ilvl="3" w:tplc="04090001" w:tentative="1">
+      <w:start w:val="1"/>
+      <w:numFmt w:val="bullet"/>
+      <w:lvlText w:val=""/>
+      <w:lvlJc w:val="left"/>
+      <w:pPr>
+        <w:ind w:left="2880" w:hanging="360"/>
+      </w:pPr>
+      <w:rPr>
+        <w:rFonts w:ascii="Symbol" w:hAnsi="Symbol" w:hint="default"/>
+      </w:rPr>
+    </w:lvl>
+    <w:lvl w:ilvl="4" w:tplc="04090003" w:tentative="1">
+      <w:start w:val="1"/>
+      <w:numFmt w:val="bullet"/>
+      <w:lvlText w:val="o"/>
+      <w:lvlJc w:val="left"/>
+      <w:pPr>
+        <w:ind w:left="3600" w:hanging="360"/>
+      </w:pPr>
+      <w:rPr>
+        <w:rFonts w:ascii="Courier New" w:hAnsi="Courier New" w:cs="Courier New" w:hint="default"/>
+      </w:rPr>
+    </w:lvl>
+    <w:lvl w:ilvl="5" w:tplc="04090005" w:tentative="1">
+      <w:start w:val="1"/>
+      <w:numFmt w:val="bullet"/>
+      <w:lvlText w:val=""/>
+      <w:lvlJc w:val="left"/>
+      <w:pPr>
+        <w:ind w:left="4320" w:hanging="360"/>
+      </w:pPr>
+      <w:rPr>
+        <w:rFonts w:ascii="Wingdings" w:hAnsi="Wingdings" w:hint="default"/>
+      </w:rPr>
+    </w:lvl>
+    <w:lvl w:ilvl="6" w:tplc="04090001" w:tentative="1">
+      <w:start w:val="1"/>
+      <w:numFmt w:val="bullet"/>
+      <w:lvlText w:val=""/>
+      <w:lvlJc w:val="left"/>
+      <w:pPr>
+        <w:ind w:left="5040" w:hanging="360"/>
+      </w:pPr>
+      <w:rPr>
+        <w:rFonts w:ascii="Symbol" w:hAnsi="Symbol" w:hint="default"/>
+      </w:rPr>
+    </w:lvl>
+    <w:lvl w:ilvl="7" w:tplc="04090003" w:tentative="1">
+      <w:start w:val="1"/>
+      <w:numFmt w:val="bullet"/>
+      <w:lvlText w:val="o"/>
+      <w:lvlJc w:val="left"/>
+      <w:pPr>
+        <w:ind w:left="5760" w:hanging="360"/>
+      </w:pPr>
+      <w:rPr>
+        <w:rFonts w:ascii="Courier New" w:hAnsi="Courier New" w:cs="Courier New" w:hint="default"/>
+      </w:rPr>
+    </w:lvl>
+    <w:lvl w:ilvl="8" w:tplc="04090005" w:tentative="1">
+      <w:start w:val="1"/>
+      <w:numFmt w:val="bullet"/>
+      <w:lvlText w:val=""/>
+      <w:lvlJc w:val="left"/>
+      <w:pPr>
+        <w:ind w:left="6480" w:hanging="360"/>
+      </w:pPr>
+      <w:rPr>
+        <w:rFonts w:ascii="Wingdings" w:hAnsi="Wingdings" w:hint="default"/>
+      </w:rPr>
+    </w:lvl>
+  </w:abstractNum>
+  <w:abstractNum w:abstractNumId="12" w15:restartNumberingAfterBreak="0">
     <w:nsid w:val="1EBB1E8C"/>
     <w:multiLevelType w:val="hybridMultilevel"/>
     <w:tmpl w:val="78245926"/>
@@ -37632,7 +40612,7 @@
       </w:rPr>
     </w:lvl>
   </w:abstractNum>
-  <w:abstractNum w:abstractNumId="12" w15:restartNumberingAfterBreak="0">
+  <w:abstractNum w:abstractNumId="13" w15:restartNumberingAfterBreak="0">
     <w:nsid w:val="21904ED2"/>
     <w:multiLevelType w:val="hybridMultilevel"/>
     <w:tmpl w:val="0A025D7A"/>
@@ -37745,7 +40725,7 @@
       </w:rPr>
     </w:lvl>
   </w:abstractNum>
-  <w:abstractNum w:abstractNumId="13" w15:restartNumberingAfterBreak="0">
+  <w:abstractNum w:abstractNumId="14" w15:restartNumberingAfterBreak="0">
     <w:nsid w:val="21C360C0"/>
     <w:multiLevelType w:val="hybridMultilevel"/>
     <w:tmpl w:val="F45ABF8C"/>
@@ -37858,7 +40838,120 @@
       </w:rPr>
     </w:lvl>
   </w:abstractNum>
-  <w:abstractNum w:abstractNumId="14" w15:restartNumberingAfterBreak="0">
+  <w:abstractNum w:abstractNumId="15" w15:restartNumberingAfterBreak="0">
+    <w:nsid w:val="22990832"/>
+    <w:multiLevelType w:val="hybridMultilevel"/>
+    <w:tmpl w:val="11EAA1A4"/>
+    <w:lvl w:ilvl="0" w:tplc="04090001">
+      <w:start w:val="1"/>
+      <w:numFmt w:val="bullet"/>
+      <w:lvlText w:val=""/>
+      <w:lvlJc w:val="left"/>
+      <w:pPr>
+        <w:ind w:left="720" w:hanging="360"/>
+      </w:pPr>
+      <w:rPr>
+        <w:rFonts w:ascii="Symbol" w:hAnsi="Symbol" w:hint="default"/>
+      </w:rPr>
+    </w:lvl>
+    <w:lvl w:ilvl="1" w:tplc="04090003" w:tentative="1">
+      <w:start w:val="1"/>
+      <w:numFmt w:val="bullet"/>
+      <w:lvlText w:val="o"/>
+      <w:lvlJc w:val="left"/>
+      <w:pPr>
+        <w:ind w:left="1440" w:hanging="360"/>
+      </w:pPr>
+      <w:rPr>
+        <w:rFonts w:ascii="Courier New" w:hAnsi="Courier New" w:cs="Courier New" w:hint="default"/>
+      </w:rPr>
+    </w:lvl>
+    <w:lvl w:ilvl="2" w:tplc="04090005" w:tentative="1">
+      <w:start w:val="1"/>
+      <w:numFmt w:val="bullet"/>
+      <w:lvlText w:val=""/>
+      <w:lvlJc w:val="left"/>
+      <w:pPr>
+        <w:ind w:left="2160" w:hanging="360"/>
+      </w:pPr>
+      <w:rPr>
+        <w:rFonts w:ascii="Wingdings" w:hAnsi="Wingdings" w:hint="default"/>
+      </w:rPr>
+    </w:lvl>
+    <w:lvl w:ilvl="3" w:tplc="04090001" w:tentative="1">
+      <w:start w:val="1"/>
+      <w:numFmt w:val="bullet"/>
+      <w:lvlText w:val=""/>
+      <w:lvlJc w:val="left"/>
+      <w:pPr>
+        <w:ind w:left="2880" w:hanging="360"/>
+      </w:pPr>
+      <w:rPr>
+        <w:rFonts w:ascii="Symbol" w:hAnsi="Symbol" w:hint="default"/>
+      </w:rPr>
+    </w:lvl>
+    <w:lvl w:ilvl="4" w:tplc="04090003" w:tentative="1">
+      <w:start w:val="1"/>
+      <w:numFmt w:val="bullet"/>
+      <w:lvlText w:val="o"/>
+      <w:lvlJc w:val="left"/>
+      <w:pPr>
+        <w:ind w:left="3600" w:hanging="360"/>
+      </w:pPr>
+      <w:rPr>
+        <w:rFonts w:ascii="Courier New" w:hAnsi="Courier New" w:cs="Courier New" w:hint="default"/>
+      </w:rPr>
+    </w:lvl>
+    <w:lvl w:ilvl="5" w:tplc="04090005" w:tentative="1">
+      <w:start w:val="1"/>
+      <w:numFmt w:val="bullet"/>
+      <w:lvlText w:val=""/>
+      <w:lvlJc w:val="left"/>
+      <w:pPr>
+        <w:ind w:left="4320" w:hanging="360"/>
+      </w:pPr>
+      <w:rPr>
+        <w:rFonts w:ascii="Wingdings" w:hAnsi="Wingdings" w:hint="default"/>
+      </w:rPr>
+    </w:lvl>
+    <w:lvl w:ilvl="6" w:tplc="04090001" w:tentative="1">
+      <w:start w:val="1"/>
+      <w:numFmt w:val="bullet"/>
+      <w:lvlText w:val=""/>
+      <w:lvlJc w:val="left"/>
+      <w:pPr>
+        <w:ind w:left="5040" w:hanging="360"/>
+      </w:pPr>
+      <w:rPr>
+        <w:rFonts w:ascii="Symbol" w:hAnsi="Symbol" w:hint="default"/>
+      </w:rPr>
+    </w:lvl>
+    <w:lvl w:ilvl="7" w:tplc="04090003" w:tentative="1">
+      <w:start w:val="1"/>
+      <w:numFmt w:val="bullet"/>
+      <w:lvlText w:val="o"/>
+      <w:lvlJc w:val="left"/>
+      <w:pPr>
+        <w:ind w:left="5760" w:hanging="360"/>
+      </w:pPr>
+      <w:rPr>
+        <w:rFonts w:ascii="Courier New" w:hAnsi="Courier New" w:cs="Courier New" w:hint="default"/>
+      </w:rPr>
+    </w:lvl>
+    <w:lvl w:ilvl="8" w:tplc="04090005" w:tentative="1">
+      <w:start w:val="1"/>
+      <w:numFmt w:val="bullet"/>
+      <w:lvlText w:val=""/>
+      <w:lvlJc w:val="left"/>
+      <w:pPr>
+        <w:ind w:left="6480" w:hanging="360"/>
+      </w:pPr>
+      <w:rPr>
+        <w:rFonts w:ascii="Wingdings" w:hAnsi="Wingdings" w:hint="default"/>
+      </w:rPr>
+    </w:lvl>
+  </w:abstractNum>
+  <w:abstractNum w:abstractNumId="16" w15:restartNumberingAfterBreak="0">
     <w:nsid w:val="2327523C"/>
     <w:multiLevelType w:val="hybridMultilevel"/>
     <w:tmpl w:val="83A60A30"/>
@@ -37944,7 +41037,7 @@
       </w:pPr>
     </w:lvl>
   </w:abstractNum>
-  <w:abstractNum w:abstractNumId="15" w15:restartNumberingAfterBreak="0">
+  <w:abstractNum w:abstractNumId="17" w15:restartNumberingAfterBreak="0">
     <w:nsid w:val="27B33B7B"/>
     <w:multiLevelType w:val="hybridMultilevel"/>
     <w:tmpl w:val="572EEE1E"/>
@@ -38057,7 +41150,7 @@
       </w:rPr>
     </w:lvl>
   </w:abstractNum>
-  <w:abstractNum w:abstractNumId="16" w15:restartNumberingAfterBreak="0">
+  <w:abstractNum w:abstractNumId="18" w15:restartNumberingAfterBreak="0">
     <w:nsid w:val="2BB61769"/>
     <w:multiLevelType w:val="hybridMultilevel"/>
     <w:tmpl w:val="87D68432"/>
@@ -38170,7 +41263,7 @@
       </w:rPr>
     </w:lvl>
   </w:abstractNum>
-  <w:abstractNum w:abstractNumId="17" w15:restartNumberingAfterBreak="0">
+  <w:abstractNum w:abstractNumId="19" w15:restartNumberingAfterBreak="0">
     <w:nsid w:val="2E407D24"/>
     <w:multiLevelType w:val="hybridMultilevel"/>
     <w:tmpl w:val="C8F63BB8"/>
@@ -38283,7 +41376,7 @@
       </w:rPr>
     </w:lvl>
   </w:abstractNum>
-  <w:abstractNum w:abstractNumId="18" w15:restartNumberingAfterBreak="0">
+  <w:abstractNum w:abstractNumId="20" w15:restartNumberingAfterBreak="0">
     <w:nsid w:val="2EC90F84"/>
     <w:multiLevelType w:val="hybridMultilevel"/>
     <w:tmpl w:val="D5D4E506"/>
@@ -38396,7 +41489,120 @@
       </w:rPr>
     </w:lvl>
   </w:abstractNum>
-  <w:abstractNum w:abstractNumId="19" w15:restartNumberingAfterBreak="0">
+  <w:abstractNum w:abstractNumId="21" w15:restartNumberingAfterBreak="0">
+    <w:nsid w:val="2F213DEB"/>
+    <w:multiLevelType w:val="hybridMultilevel"/>
+    <w:tmpl w:val="471C8CF4"/>
+    <w:lvl w:ilvl="0" w:tplc="04090001">
+      <w:start w:val="1"/>
+      <w:numFmt w:val="bullet"/>
+      <w:lvlText w:val=""/>
+      <w:lvlJc w:val="left"/>
+      <w:pPr>
+        <w:ind w:left="720" w:hanging="360"/>
+      </w:pPr>
+      <w:rPr>
+        <w:rFonts w:ascii="Symbol" w:hAnsi="Symbol" w:hint="default"/>
+      </w:rPr>
+    </w:lvl>
+    <w:lvl w:ilvl="1" w:tplc="04090003" w:tentative="1">
+      <w:start w:val="1"/>
+      <w:numFmt w:val="bullet"/>
+      <w:lvlText w:val="o"/>
+      <w:lvlJc w:val="left"/>
+      <w:pPr>
+        <w:ind w:left="1440" w:hanging="360"/>
+      </w:pPr>
+      <w:rPr>
+        <w:rFonts w:ascii="Courier New" w:hAnsi="Courier New" w:cs="Courier New" w:hint="default"/>
+      </w:rPr>
+    </w:lvl>
+    <w:lvl w:ilvl="2" w:tplc="04090005" w:tentative="1">
+      <w:start w:val="1"/>
+      <w:numFmt w:val="bullet"/>
+      <w:lvlText w:val=""/>
+      <w:lvlJc w:val="left"/>
+      <w:pPr>
+        <w:ind w:left="2160" w:hanging="360"/>
+      </w:pPr>
+      <w:rPr>
+        <w:rFonts w:ascii="Wingdings" w:hAnsi="Wingdings" w:hint="default"/>
+      </w:rPr>
+    </w:lvl>
+    <w:lvl w:ilvl="3" w:tplc="04090001" w:tentative="1">
+      <w:start w:val="1"/>
+      <w:numFmt w:val="bullet"/>
+      <w:lvlText w:val=""/>
+      <w:lvlJc w:val="left"/>
+      <w:pPr>
+        <w:ind w:left="2880" w:hanging="360"/>
+      </w:pPr>
+      <w:rPr>
+        <w:rFonts w:ascii="Symbol" w:hAnsi="Symbol" w:hint="default"/>
+      </w:rPr>
+    </w:lvl>
+    <w:lvl w:ilvl="4" w:tplc="04090003" w:tentative="1">
+      <w:start w:val="1"/>
+      <w:numFmt w:val="bullet"/>
+      <w:lvlText w:val="o"/>
+      <w:lvlJc w:val="left"/>
+      <w:pPr>
+        <w:ind w:left="3600" w:hanging="360"/>
+      </w:pPr>
+      <w:rPr>
+        <w:rFonts w:ascii="Courier New" w:hAnsi="Courier New" w:cs="Courier New" w:hint="default"/>
+      </w:rPr>
+    </w:lvl>
+    <w:lvl w:ilvl="5" w:tplc="04090005" w:tentative="1">
+      <w:start w:val="1"/>
+      <w:numFmt w:val="bullet"/>
+      <w:lvlText w:val=""/>
+      <w:lvlJc w:val="left"/>
+      <w:pPr>
+        <w:ind w:left="4320" w:hanging="360"/>
+      </w:pPr>
+      <w:rPr>
+        <w:rFonts w:ascii="Wingdings" w:hAnsi="Wingdings" w:hint="default"/>
+      </w:rPr>
+    </w:lvl>
+    <w:lvl w:ilvl="6" w:tplc="04090001" w:tentative="1">
+      <w:start w:val="1"/>
+      <w:numFmt w:val="bullet"/>
+      <w:lvlText w:val=""/>
+      <w:lvlJc w:val="left"/>
+      <w:pPr>
+        <w:ind w:left="5040" w:hanging="360"/>
+      </w:pPr>
+      <w:rPr>
+        <w:rFonts w:ascii="Symbol" w:hAnsi="Symbol" w:hint="default"/>
+      </w:rPr>
+    </w:lvl>
+    <w:lvl w:ilvl="7" w:tplc="04090003" w:tentative="1">
+      <w:start w:val="1"/>
+      <w:numFmt w:val="bullet"/>
+      <w:lvlText w:val="o"/>
+      <w:lvlJc w:val="left"/>
+      <w:pPr>
+        <w:ind w:left="5760" w:hanging="360"/>
+      </w:pPr>
+      <w:rPr>
+        <w:rFonts w:ascii="Courier New" w:hAnsi="Courier New" w:cs="Courier New" w:hint="default"/>
+      </w:rPr>
+    </w:lvl>
+    <w:lvl w:ilvl="8" w:tplc="04090005" w:tentative="1">
+      <w:start w:val="1"/>
+      <w:numFmt w:val="bullet"/>
+      <w:lvlText w:val=""/>
+      <w:lvlJc w:val="left"/>
+      <w:pPr>
+        <w:ind w:left="6480" w:hanging="360"/>
+      </w:pPr>
+      <w:rPr>
+        <w:rFonts w:ascii="Wingdings" w:hAnsi="Wingdings" w:hint="default"/>
+      </w:rPr>
+    </w:lvl>
+  </w:abstractNum>
+  <w:abstractNum w:abstractNumId="22" w15:restartNumberingAfterBreak="0">
     <w:nsid w:val="329A7DC3"/>
     <w:multiLevelType w:val="hybridMultilevel"/>
     <w:tmpl w:val="EFA09484"/>
@@ -38509,7 +41715,7 @@
       </w:rPr>
     </w:lvl>
   </w:abstractNum>
-  <w:abstractNum w:abstractNumId="20" w15:restartNumberingAfterBreak="0">
+  <w:abstractNum w:abstractNumId="23" w15:restartNumberingAfterBreak="0">
     <w:nsid w:val="32F51E52"/>
     <w:multiLevelType w:val="hybridMultilevel"/>
     <w:tmpl w:val="D5A8403C"/>
@@ -38622,7 +41828,7 @@
       </w:rPr>
     </w:lvl>
   </w:abstractNum>
-  <w:abstractNum w:abstractNumId="21" w15:restartNumberingAfterBreak="0">
+  <w:abstractNum w:abstractNumId="24" w15:restartNumberingAfterBreak="0">
     <w:nsid w:val="33312CBB"/>
     <w:multiLevelType w:val="hybridMultilevel"/>
     <w:tmpl w:val="5DD40E50"/>
@@ -38735,7 +41941,7 @@
       </w:rPr>
     </w:lvl>
   </w:abstractNum>
-  <w:abstractNum w:abstractNumId="22" w15:restartNumberingAfterBreak="0">
+  <w:abstractNum w:abstractNumId="25" w15:restartNumberingAfterBreak="0">
     <w:nsid w:val="34ED2411"/>
     <w:multiLevelType w:val="hybridMultilevel"/>
     <w:tmpl w:val="C6ECC248"/>
@@ -38821,7 +42027,7 @@
       </w:pPr>
     </w:lvl>
   </w:abstractNum>
-  <w:abstractNum w:abstractNumId="23" w15:restartNumberingAfterBreak="0">
+  <w:abstractNum w:abstractNumId="26" w15:restartNumberingAfterBreak="0">
     <w:nsid w:val="34F54E4F"/>
     <w:multiLevelType w:val="hybridMultilevel"/>
     <w:tmpl w:val="CB74B216"/>
@@ -38934,7 +42140,7 @@
       </w:rPr>
     </w:lvl>
   </w:abstractNum>
-  <w:abstractNum w:abstractNumId="24" w15:restartNumberingAfterBreak="0">
+  <w:abstractNum w:abstractNumId="27" w15:restartNumberingAfterBreak="0">
     <w:nsid w:val="356E775F"/>
     <w:multiLevelType w:val="hybridMultilevel"/>
     <w:tmpl w:val="AE7C72E0"/>
@@ -39047,7 +42253,7 @@
       </w:rPr>
     </w:lvl>
   </w:abstractNum>
-  <w:abstractNum w:abstractNumId="25" w15:restartNumberingAfterBreak="0">
+  <w:abstractNum w:abstractNumId="28" w15:restartNumberingAfterBreak="0">
     <w:nsid w:val="35C330BF"/>
     <w:multiLevelType w:val="hybridMultilevel"/>
     <w:tmpl w:val="7D0832D0"/>
@@ -39160,7 +42366,7 @@
       </w:rPr>
     </w:lvl>
   </w:abstractNum>
-  <w:abstractNum w:abstractNumId="26" w15:restartNumberingAfterBreak="0">
+  <w:abstractNum w:abstractNumId="29" w15:restartNumberingAfterBreak="0">
     <w:nsid w:val="36983280"/>
     <w:multiLevelType w:val="hybridMultilevel"/>
     <w:tmpl w:val="23C0D36E"/>
@@ -39273,7 +42479,7 @@
       </w:rPr>
     </w:lvl>
   </w:abstractNum>
-  <w:abstractNum w:abstractNumId="27" w15:restartNumberingAfterBreak="0">
+  <w:abstractNum w:abstractNumId="30" w15:restartNumberingAfterBreak="0">
     <w:nsid w:val="37450633"/>
     <w:multiLevelType w:val="hybridMultilevel"/>
     <w:tmpl w:val="188C0508"/>
@@ -39386,7 +42592,7 @@
       </w:rPr>
     </w:lvl>
   </w:abstractNum>
-  <w:abstractNum w:abstractNumId="28" w15:restartNumberingAfterBreak="0">
+  <w:abstractNum w:abstractNumId="31" w15:restartNumberingAfterBreak="0">
     <w:nsid w:val="38FE2EF7"/>
     <w:multiLevelType w:val="hybridMultilevel"/>
     <w:tmpl w:val="F92CC982"/>
@@ -39499,7 +42705,7 @@
       </w:rPr>
     </w:lvl>
   </w:abstractNum>
-  <w:abstractNum w:abstractNumId="29" w15:restartNumberingAfterBreak="0">
+  <w:abstractNum w:abstractNumId="32" w15:restartNumberingAfterBreak="0">
     <w:nsid w:val="390372C9"/>
     <w:multiLevelType w:val="hybridMultilevel"/>
     <w:tmpl w:val="1E7AA200"/>
@@ -39588,7 +42794,120 @@
       </w:pPr>
     </w:lvl>
   </w:abstractNum>
-  <w:abstractNum w:abstractNumId="30" w15:restartNumberingAfterBreak="0">
+  <w:abstractNum w:abstractNumId="33" w15:restartNumberingAfterBreak="0">
+    <w:nsid w:val="39F47BB3"/>
+    <w:multiLevelType w:val="hybridMultilevel"/>
+    <w:tmpl w:val="C4E2A510"/>
+    <w:lvl w:ilvl="0" w:tplc="04090001">
+      <w:start w:val="1"/>
+      <w:numFmt w:val="bullet"/>
+      <w:lvlText w:val=""/>
+      <w:lvlJc w:val="left"/>
+      <w:pPr>
+        <w:ind w:left="720" w:hanging="360"/>
+      </w:pPr>
+      <w:rPr>
+        <w:rFonts w:ascii="Symbol" w:hAnsi="Symbol" w:hint="default"/>
+      </w:rPr>
+    </w:lvl>
+    <w:lvl w:ilvl="1" w:tplc="04090003" w:tentative="1">
+      <w:start w:val="1"/>
+      <w:numFmt w:val="bullet"/>
+      <w:lvlText w:val="o"/>
+      <w:lvlJc w:val="left"/>
+      <w:pPr>
+        <w:ind w:left="1440" w:hanging="360"/>
+      </w:pPr>
+      <w:rPr>
+        <w:rFonts w:ascii="Courier New" w:hAnsi="Courier New" w:cs="Courier New" w:hint="default"/>
+      </w:rPr>
+    </w:lvl>
+    <w:lvl w:ilvl="2" w:tplc="04090005" w:tentative="1">
+      <w:start w:val="1"/>
+      <w:numFmt w:val="bullet"/>
+      <w:lvlText w:val=""/>
+      <w:lvlJc w:val="left"/>
+      <w:pPr>
+        <w:ind w:left="2160" w:hanging="360"/>
+      </w:pPr>
+      <w:rPr>
+        <w:rFonts w:ascii="Wingdings" w:hAnsi="Wingdings" w:hint="default"/>
+      </w:rPr>
+    </w:lvl>
+    <w:lvl w:ilvl="3" w:tplc="04090001" w:tentative="1">
+      <w:start w:val="1"/>
+      <w:numFmt w:val="bullet"/>
+      <w:lvlText w:val=""/>
+      <w:lvlJc w:val="left"/>
+      <w:pPr>
+        <w:ind w:left="2880" w:hanging="360"/>
+      </w:pPr>
+      <w:rPr>
+        <w:rFonts w:ascii="Symbol" w:hAnsi="Symbol" w:hint="default"/>
+      </w:rPr>
+    </w:lvl>
+    <w:lvl w:ilvl="4" w:tplc="04090003" w:tentative="1">
+      <w:start w:val="1"/>
+      <w:numFmt w:val="bullet"/>
+      <w:lvlText w:val="o"/>
+      <w:lvlJc w:val="left"/>
+      <w:pPr>
+        <w:ind w:left="3600" w:hanging="360"/>
+      </w:pPr>
+      <w:rPr>
+        <w:rFonts w:ascii="Courier New" w:hAnsi="Courier New" w:cs="Courier New" w:hint="default"/>
+      </w:rPr>
+    </w:lvl>
+    <w:lvl w:ilvl="5" w:tplc="04090005" w:tentative="1">
+      <w:start w:val="1"/>
+      <w:numFmt w:val="bullet"/>
+      <w:lvlText w:val=""/>
+      <w:lvlJc w:val="left"/>
+      <w:pPr>
+        <w:ind w:left="4320" w:hanging="360"/>
+      </w:pPr>
+      <w:rPr>
+        <w:rFonts w:ascii="Wingdings" w:hAnsi="Wingdings" w:hint="default"/>
+      </w:rPr>
+    </w:lvl>
+    <w:lvl w:ilvl="6" w:tplc="04090001" w:tentative="1">
+      <w:start w:val="1"/>
+      <w:numFmt w:val="bullet"/>
+      <w:lvlText w:val=""/>
+      <w:lvlJc w:val="left"/>
+      <w:pPr>
+        <w:ind w:left="5040" w:hanging="360"/>
+      </w:pPr>
+      <w:rPr>
+        <w:rFonts w:ascii="Symbol" w:hAnsi="Symbol" w:hint="default"/>
+      </w:rPr>
+    </w:lvl>
+    <w:lvl w:ilvl="7" w:tplc="04090003" w:tentative="1">
+      <w:start w:val="1"/>
+      <w:numFmt w:val="bullet"/>
+      <w:lvlText w:val="o"/>
+      <w:lvlJc w:val="left"/>
+      <w:pPr>
+        <w:ind w:left="5760" w:hanging="360"/>
+      </w:pPr>
+      <w:rPr>
+        <w:rFonts w:ascii="Courier New" w:hAnsi="Courier New" w:cs="Courier New" w:hint="default"/>
+      </w:rPr>
+    </w:lvl>
+    <w:lvl w:ilvl="8" w:tplc="04090005" w:tentative="1">
+      <w:start w:val="1"/>
+      <w:numFmt w:val="bullet"/>
+      <w:lvlText w:val=""/>
+      <w:lvlJc w:val="left"/>
+      <w:pPr>
+        <w:ind w:left="6480" w:hanging="360"/>
+      </w:pPr>
+      <w:rPr>
+        <w:rFonts w:ascii="Wingdings" w:hAnsi="Wingdings" w:hint="default"/>
+      </w:rPr>
+    </w:lvl>
+  </w:abstractNum>
+  <w:abstractNum w:abstractNumId="34" w15:restartNumberingAfterBreak="0">
     <w:nsid w:val="3A1F6474"/>
     <w:multiLevelType w:val="hybridMultilevel"/>
     <w:tmpl w:val="1C625544"/>
@@ -39700,7 +43019,7 @@
       </w:rPr>
     </w:lvl>
   </w:abstractNum>
-  <w:abstractNum w:abstractNumId="31" w15:restartNumberingAfterBreak="0">
+  <w:abstractNum w:abstractNumId="35" w15:restartNumberingAfterBreak="0">
     <w:nsid w:val="3A6A4039"/>
     <w:multiLevelType w:val="hybridMultilevel"/>
     <w:tmpl w:val="2736CD22"/>
@@ -39813,7 +43132,7 @@
       </w:rPr>
     </w:lvl>
   </w:abstractNum>
-  <w:abstractNum w:abstractNumId="32" w15:restartNumberingAfterBreak="0">
+  <w:abstractNum w:abstractNumId="36" w15:restartNumberingAfterBreak="0">
     <w:nsid w:val="3B266741"/>
     <w:multiLevelType w:val="hybridMultilevel"/>
     <w:tmpl w:val="9A16DE78"/>
@@ -39902,7 +43221,7 @@
       </w:pPr>
     </w:lvl>
   </w:abstractNum>
-  <w:abstractNum w:abstractNumId="33" w15:restartNumberingAfterBreak="0">
+  <w:abstractNum w:abstractNumId="37" w15:restartNumberingAfterBreak="0">
     <w:nsid w:val="3B487EB5"/>
     <w:multiLevelType w:val="hybridMultilevel"/>
     <w:tmpl w:val="D9D2FDB4"/>
@@ -40015,7 +43334,7 @@
       </w:rPr>
     </w:lvl>
   </w:abstractNum>
-  <w:abstractNum w:abstractNumId="34" w15:restartNumberingAfterBreak="0">
+  <w:abstractNum w:abstractNumId="38" w15:restartNumberingAfterBreak="0">
     <w:nsid w:val="3D6047EF"/>
     <w:multiLevelType w:val="hybridMultilevel"/>
     <w:tmpl w:val="A1D0375C"/>
@@ -40128,7 +43447,7 @@
       </w:rPr>
     </w:lvl>
   </w:abstractNum>
-  <w:abstractNum w:abstractNumId="35" w15:restartNumberingAfterBreak="0">
+  <w:abstractNum w:abstractNumId="39" w15:restartNumberingAfterBreak="0">
     <w:nsid w:val="41F22D7D"/>
     <w:multiLevelType w:val="hybridMultilevel"/>
     <w:tmpl w:val="90825DAC"/>
@@ -40241,7 +43560,7 @@
       </w:rPr>
     </w:lvl>
   </w:abstractNum>
-  <w:abstractNum w:abstractNumId="36" w15:restartNumberingAfterBreak="0">
+  <w:abstractNum w:abstractNumId="40" w15:restartNumberingAfterBreak="0">
     <w:nsid w:val="43AC5519"/>
     <w:multiLevelType w:val="hybridMultilevel"/>
     <w:tmpl w:val="E3FA9A38"/>
@@ -40327,7 +43646,7 @@
       </w:pPr>
     </w:lvl>
   </w:abstractNum>
-  <w:abstractNum w:abstractNumId="37" w15:restartNumberingAfterBreak="0">
+  <w:abstractNum w:abstractNumId="41" w15:restartNumberingAfterBreak="0">
     <w:nsid w:val="483729B7"/>
     <w:multiLevelType w:val="hybridMultilevel"/>
     <w:tmpl w:val="12943428"/>
@@ -40416,7 +43735,7 @@
       </w:pPr>
     </w:lvl>
   </w:abstractNum>
-  <w:abstractNum w:abstractNumId="38" w15:restartNumberingAfterBreak="0">
+  <w:abstractNum w:abstractNumId="42" w15:restartNumberingAfterBreak="0">
     <w:nsid w:val="4F233AC8"/>
     <w:multiLevelType w:val="hybridMultilevel"/>
     <w:tmpl w:val="B3C0790E"/>
@@ -40529,7 +43848,7 @@
       </w:rPr>
     </w:lvl>
   </w:abstractNum>
-  <w:abstractNum w:abstractNumId="39" w15:restartNumberingAfterBreak="0">
+  <w:abstractNum w:abstractNumId="43" w15:restartNumberingAfterBreak="0">
     <w:nsid w:val="516858E3"/>
     <w:multiLevelType w:val="hybridMultilevel"/>
     <w:tmpl w:val="99C6D61C"/>
@@ -40642,7 +43961,7 @@
       </w:rPr>
     </w:lvl>
   </w:abstractNum>
-  <w:abstractNum w:abstractNumId="40" w15:restartNumberingAfterBreak="0">
+  <w:abstractNum w:abstractNumId="44" w15:restartNumberingAfterBreak="0">
     <w:nsid w:val="54C72928"/>
     <w:multiLevelType w:val="hybridMultilevel"/>
     <w:tmpl w:val="E730CC62"/>
@@ -40731,7 +44050,7 @@
       </w:pPr>
     </w:lvl>
   </w:abstractNum>
-  <w:abstractNum w:abstractNumId="41" w15:restartNumberingAfterBreak="0">
+  <w:abstractNum w:abstractNumId="45" w15:restartNumberingAfterBreak="0">
     <w:nsid w:val="54F047D6"/>
     <w:multiLevelType w:val="hybridMultilevel"/>
     <w:tmpl w:val="4F34ED78"/>
@@ -40844,7 +44163,7 @@
       </w:rPr>
     </w:lvl>
   </w:abstractNum>
-  <w:abstractNum w:abstractNumId="42" w15:restartNumberingAfterBreak="0">
+  <w:abstractNum w:abstractNumId="46" w15:restartNumberingAfterBreak="0">
     <w:nsid w:val="5F5E677D"/>
     <w:multiLevelType w:val="hybridMultilevel"/>
     <w:tmpl w:val="F43C2440"/>
@@ -40957,7 +44276,120 @@
       </w:rPr>
     </w:lvl>
   </w:abstractNum>
-  <w:abstractNum w:abstractNumId="43" w15:restartNumberingAfterBreak="0">
+  <w:abstractNum w:abstractNumId="47" w15:restartNumberingAfterBreak="0">
+    <w:nsid w:val="6169435F"/>
+    <w:multiLevelType w:val="hybridMultilevel"/>
+    <w:tmpl w:val="14E633A8"/>
+    <w:lvl w:ilvl="0" w:tplc="04090001">
+      <w:start w:val="1"/>
+      <w:numFmt w:val="bullet"/>
+      <w:lvlText w:val=""/>
+      <w:lvlJc w:val="left"/>
+      <w:pPr>
+        <w:ind w:left="720" w:hanging="360"/>
+      </w:pPr>
+      <w:rPr>
+        <w:rFonts w:ascii="Symbol" w:hAnsi="Symbol" w:hint="default"/>
+      </w:rPr>
+    </w:lvl>
+    <w:lvl w:ilvl="1" w:tplc="04090003" w:tentative="1">
+      <w:start w:val="1"/>
+      <w:numFmt w:val="bullet"/>
+      <w:lvlText w:val="o"/>
+      <w:lvlJc w:val="left"/>
+      <w:pPr>
+        <w:ind w:left="1440" w:hanging="360"/>
+      </w:pPr>
+      <w:rPr>
+        <w:rFonts w:ascii="Courier New" w:hAnsi="Courier New" w:cs="Courier New" w:hint="default"/>
+      </w:rPr>
+    </w:lvl>
+    <w:lvl w:ilvl="2" w:tplc="04090005" w:tentative="1">
+      <w:start w:val="1"/>
+      <w:numFmt w:val="bullet"/>
+      <w:lvlText w:val=""/>
+      <w:lvlJc w:val="left"/>
+      <w:pPr>
+        <w:ind w:left="2160" w:hanging="360"/>
+      </w:pPr>
+      <w:rPr>
+        <w:rFonts w:ascii="Wingdings" w:hAnsi="Wingdings" w:hint="default"/>
+      </w:rPr>
+    </w:lvl>
+    <w:lvl w:ilvl="3" w:tplc="04090001" w:tentative="1">
+      <w:start w:val="1"/>
+      <w:numFmt w:val="bullet"/>
+      <w:lvlText w:val=""/>
+      <w:lvlJc w:val="left"/>
+      <w:pPr>
+        <w:ind w:left="2880" w:hanging="360"/>
+      </w:pPr>
+      <w:rPr>
+        <w:rFonts w:ascii="Symbol" w:hAnsi="Symbol" w:hint="default"/>
+      </w:rPr>
+    </w:lvl>
+    <w:lvl w:ilvl="4" w:tplc="04090003" w:tentative="1">
+      <w:start w:val="1"/>
+      <w:numFmt w:val="bullet"/>
+      <w:lvlText w:val="o"/>
+      <w:lvlJc w:val="left"/>
+      <w:pPr>
+        <w:ind w:left="3600" w:hanging="360"/>
+      </w:pPr>
+      <w:rPr>
+        <w:rFonts w:ascii="Courier New" w:hAnsi="Courier New" w:cs="Courier New" w:hint="default"/>
+      </w:rPr>
+    </w:lvl>
+    <w:lvl w:ilvl="5" w:tplc="04090005" w:tentative="1">
+      <w:start w:val="1"/>
+      <w:numFmt w:val="bullet"/>
+      <w:lvlText w:val=""/>
+      <w:lvlJc w:val="left"/>
+      <w:pPr>
+        <w:ind w:left="4320" w:hanging="360"/>
+      </w:pPr>
+      <w:rPr>
+        <w:rFonts w:ascii="Wingdings" w:hAnsi="Wingdings" w:hint="default"/>
+      </w:rPr>
+    </w:lvl>
+    <w:lvl w:ilvl="6" w:tplc="04090001" w:tentative="1">
+      <w:start w:val="1"/>
+      <w:numFmt w:val="bullet"/>
+      <w:lvlText w:val=""/>
+      <w:lvlJc w:val="left"/>
+      <w:pPr>
+        <w:ind w:left="5040" w:hanging="360"/>
+      </w:pPr>
+      <w:rPr>
+        <w:rFonts w:ascii="Symbol" w:hAnsi="Symbol" w:hint="default"/>
+      </w:rPr>
+    </w:lvl>
+    <w:lvl w:ilvl="7" w:tplc="04090003" w:tentative="1">
+      <w:start w:val="1"/>
+      <w:numFmt w:val="bullet"/>
+      <w:lvlText w:val="o"/>
+      <w:lvlJc w:val="left"/>
+      <w:pPr>
+        <w:ind w:left="5760" w:hanging="360"/>
+      </w:pPr>
+      <w:rPr>
+        <w:rFonts w:ascii="Courier New" w:hAnsi="Courier New" w:cs="Courier New" w:hint="default"/>
+      </w:rPr>
+    </w:lvl>
+    <w:lvl w:ilvl="8" w:tplc="04090005" w:tentative="1">
+      <w:start w:val="1"/>
+      <w:numFmt w:val="bullet"/>
+      <w:lvlText w:val=""/>
+      <w:lvlJc w:val="left"/>
+      <w:pPr>
+        <w:ind w:left="6480" w:hanging="360"/>
+      </w:pPr>
+      <w:rPr>
+        <w:rFonts w:ascii="Wingdings" w:hAnsi="Wingdings" w:hint="default"/>
+      </w:rPr>
+    </w:lvl>
+  </w:abstractNum>
+  <w:abstractNum w:abstractNumId="48" w15:restartNumberingAfterBreak="0">
     <w:nsid w:val="62AE6F9B"/>
     <w:multiLevelType w:val="hybridMultilevel"/>
     <w:tmpl w:val="9768E416"/>
@@ -41070,7 +44502,7 @@
       </w:rPr>
     </w:lvl>
   </w:abstractNum>
-  <w:abstractNum w:abstractNumId="44" w15:restartNumberingAfterBreak="0">
+  <w:abstractNum w:abstractNumId="49" w15:restartNumberingAfterBreak="0">
     <w:nsid w:val="64A721E4"/>
     <w:multiLevelType w:val="hybridMultilevel"/>
     <w:tmpl w:val="9BDE24B0"/>
@@ -41183,7 +44615,120 @@
       </w:rPr>
     </w:lvl>
   </w:abstractNum>
-  <w:abstractNum w:abstractNumId="45" w15:restartNumberingAfterBreak="0">
+  <w:abstractNum w:abstractNumId="50" w15:restartNumberingAfterBreak="0">
+    <w:nsid w:val="677D6879"/>
+    <w:multiLevelType w:val="hybridMultilevel"/>
+    <w:tmpl w:val="99EA1EC6"/>
+    <w:lvl w:ilvl="0" w:tplc="04090001">
+      <w:start w:val="1"/>
+      <w:numFmt w:val="bullet"/>
+      <w:lvlText w:val=""/>
+      <w:lvlJc w:val="left"/>
+      <w:pPr>
+        <w:ind w:left="720" w:hanging="360"/>
+      </w:pPr>
+      <w:rPr>
+        <w:rFonts w:ascii="Symbol" w:hAnsi="Symbol" w:hint="default"/>
+      </w:rPr>
+    </w:lvl>
+    <w:lvl w:ilvl="1" w:tplc="04090003" w:tentative="1">
+      <w:start w:val="1"/>
+      <w:numFmt w:val="bullet"/>
+      <w:lvlText w:val="o"/>
+      <w:lvlJc w:val="left"/>
+      <w:pPr>
+        <w:ind w:left="1440" w:hanging="360"/>
+      </w:pPr>
+      <w:rPr>
+        <w:rFonts w:ascii="Courier New" w:hAnsi="Courier New" w:cs="Courier New" w:hint="default"/>
+      </w:rPr>
+    </w:lvl>
+    <w:lvl w:ilvl="2" w:tplc="04090005" w:tentative="1">
+      <w:start w:val="1"/>
+      <w:numFmt w:val="bullet"/>
+      <w:lvlText w:val=""/>
+      <w:lvlJc w:val="left"/>
+      <w:pPr>
+        <w:ind w:left="2160" w:hanging="360"/>
+      </w:pPr>
+      <w:rPr>
+        <w:rFonts w:ascii="Wingdings" w:hAnsi="Wingdings" w:hint="default"/>
+      </w:rPr>
+    </w:lvl>
+    <w:lvl w:ilvl="3" w:tplc="04090001" w:tentative="1">
+      <w:start w:val="1"/>
+      <w:numFmt w:val="bullet"/>
+      <w:lvlText w:val=""/>
+      <w:lvlJc w:val="left"/>
+      <w:pPr>
+        <w:ind w:left="2880" w:hanging="360"/>
+      </w:pPr>
+      <w:rPr>
+        <w:rFonts w:ascii="Symbol" w:hAnsi="Symbol" w:hint="default"/>
+      </w:rPr>
+    </w:lvl>
+    <w:lvl w:ilvl="4" w:tplc="04090003" w:tentative="1">
+      <w:start w:val="1"/>
+      <w:numFmt w:val="bullet"/>
+      <w:lvlText w:val="o"/>
+      <w:lvlJc w:val="left"/>
+      <w:pPr>
+        <w:ind w:left="3600" w:hanging="360"/>
+      </w:pPr>
+      <w:rPr>
+        <w:rFonts w:ascii="Courier New" w:hAnsi="Courier New" w:cs="Courier New" w:hint="default"/>
+      </w:rPr>
+    </w:lvl>
+    <w:lvl w:ilvl="5" w:tplc="04090005" w:tentative="1">
+      <w:start w:val="1"/>
+      <w:numFmt w:val="bullet"/>
+      <w:lvlText w:val=""/>
+      <w:lvlJc w:val="left"/>
+      <w:pPr>
+        <w:ind w:left="4320" w:hanging="360"/>
+      </w:pPr>
+      <w:rPr>
+        <w:rFonts w:ascii="Wingdings" w:hAnsi="Wingdings" w:hint="default"/>
+      </w:rPr>
+    </w:lvl>
+    <w:lvl w:ilvl="6" w:tplc="04090001" w:tentative="1">
+      <w:start w:val="1"/>
+      <w:numFmt w:val="bullet"/>
+      <w:lvlText w:val=""/>
+      <w:lvlJc w:val="left"/>
+      <w:pPr>
+        <w:ind w:left="5040" w:hanging="360"/>
+      </w:pPr>
+      <w:rPr>
+        <w:rFonts w:ascii="Symbol" w:hAnsi="Symbol" w:hint="default"/>
+      </w:rPr>
+    </w:lvl>
+    <w:lvl w:ilvl="7" w:tplc="04090003" w:tentative="1">
+      <w:start w:val="1"/>
+      <w:numFmt w:val="bullet"/>
+      <w:lvlText w:val="o"/>
+      <w:lvlJc w:val="left"/>
+      <w:pPr>
+        <w:ind w:left="5760" w:hanging="360"/>
+      </w:pPr>
+      <w:rPr>
+        <w:rFonts w:ascii="Courier New" w:hAnsi="Courier New" w:cs="Courier New" w:hint="default"/>
+      </w:rPr>
+    </w:lvl>
+    <w:lvl w:ilvl="8" w:tplc="04090005" w:tentative="1">
+      <w:start w:val="1"/>
+      <w:numFmt w:val="bullet"/>
+      <w:lvlText w:val=""/>
+      <w:lvlJc w:val="left"/>
+      <w:pPr>
+        <w:ind w:left="6480" w:hanging="360"/>
+      </w:pPr>
+      <w:rPr>
+        <w:rFonts w:ascii="Wingdings" w:hAnsi="Wingdings" w:hint="default"/>
+      </w:rPr>
+    </w:lvl>
+  </w:abstractNum>
+  <w:abstractNum w:abstractNumId="51" w15:restartNumberingAfterBreak="0">
     <w:nsid w:val="678F3897"/>
     <w:multiLevelType w:val="hybridMultilevel"/>
     <w:tmpl w:val="786E90D4"/>
@@ -41296,7 +44841,7 @@
       </w:rPr>
     </w:lvl>
   </w:abstractNum>
-  <w:abstractNum w:abstractNumId="46" w15:restartNumberingAfterBreak="0">
+  <w:abstractNum w:abstractNumId="52" w15:restartNumberingAfterBreak="0">
     <w:nsid w:val="68623B95"/>
     <w:multiLevelType w:val="hybridMultilevel"/>
     <w:tmpl w:val="22CEC1BC"/>
@@ -41409,7 +44954,7 @@
       </w:rPr>
     </w:lvl>
   </w:abstractNum>
-  <w:abstractNum w:abstractNumId="47" w15:restartNumberingAfterBreak="0">
+  <w:abstractNum w:abstractNumId="53" w15:restartNumberingAfterBreak="0">
     <w:nsid w:val="69996BB6"/>
     <w:multiLevelType w:val="hybridMultilevel"/>
     <w:tmpl w:val="D68AF154"/>
@@ -41522,7 +45067,7 @@
       </w:rPr>
     </w:lvl>
   </w:abstractNum>
-  <w:abstractNum w:abstractNumId="48" w15:restartNumberingAfterBreak="0">
+  <w:abstractNum w:abstractNumId="54" w15:restartNumberingAfterBreak="0">
     <w:nsid w:val="6AC6073B"/>
     <w:multiLevelType w:val="hybridMultilevel"/>
     <w:tmpl w:val="2710D32C"/>
@@ -41635,7 +45180,7 @@
       </w:rPr>
     </w:lvl>
   </w:abstractNum>
-  <w:abstractNum w:abstractNumId="49" w15:restartNumberingAfterBreak="0">
+  <w:abstractNum w:abstractNumId="55" w15:restartNumberingAfterBreak="0">
     <w:nsid w:val="6D2D1C0B"/>
     <w:multiLevelType w:val="hybridMultilevel"/>
     <w:tmpl w:val="087E3820"/>
@@ -41748,7 +45293,7 @@
       </w:rPr>
     </w:lvl>
   </w:abstractNum>
-  <w:abstractNum w:abstractNumId="50" w15:restartNumberingAfterBreak="0">
+  <w:abstractNum w:abstractNumId="56" w15:restartNumberingAfterBreak="0">
     <w:nsid w:val="724213E5"/>
     <w:multiLevelType w:val="hybridMultilevel"/>
     <w:tmpl w:val="C63EADFE"/>
@@ -41861,7 +45406,7 @@
       </w:rPr>
     </w:lvl>
   </w:abstractNum>
-  <w:abstractNum w:abstractNumId="51" w15:restartNumberingAfterBreak="0">
+  <w:abstractNum w:abstractNumId="57" w15:restartNumberingAfterBreak="0">
     <w:nsid w:val="75923E11"/>
     <w:multiLevelType w:val="hybridMultilevel"/>
     <w:tmpl w:val="3DE4B988"/>
@@ -41974,7 +45519,7 @@
       </w:rPr>
     </w:lvl>
   </w:abstractNum>
-  <w:abstractNum w:abstractNumId="52" w15:restartNumberingAfterBreak="0">
+  <w:abstractNum w:abstractNumId="58" w15:restartNumberingAfterBreak="0">
     <w:nsid w:val="778C08E9"/>
     <w:multiLevelType w:val="hybridMultilevel"/>
     <w:tmpl w:val="F392B09C"/>
@@ -42087,7 +45632,7 @@
       </w:rPr>
     </w:lvl>
   </w:abstractNum>
-  <w:abstractNum w:abstractNumId="53" w15:restartNumberingAfterBreak="0">
+  <w:abstractNum w:abstractNumId="59" w15:restartNumberingAfterBreak="0">
     <w:nsid w:val="77AF54D8"/>
     <w:multiLevelType w:val="hybridMultilevel"/>
     <w:tmpl w:val="0AE0A32C"/>
@@ -42200,7 +45745,7 @@
       </w:rPr>
     </w:lvl>
   </w:abstractNum>
-  <w:abstractNum w:abstractNumId="54" w15:restartNumberingAfterBreak="0">
+  <w:abstractNum w:abstractNumId="60" w15:restartNumberingAfterBreak="0">
     <w:nsid w:val="790036C0"/>
     <w:multiLevelType w:val="hybridMultilevel"/>
     <w:tmpl w:val="3E243C1A"/>
@@ -42286,7 +45831,7 @@
       </w:pPr>
     </w:lvl>
   </w:abstractNum>
-  <w:abstractNum w:abstractNumId="55" w15:restartNumberingAfterBreak="0">
+  <w:abstractNum w:abstractNumId="61" w15:restartNumberingAfterBreak="0">
     <w:nsid w:val="7CB4571E"/>
     <w:multiLevelType w:val="hybridMultilevel"/>
     <w:tmpl w:val="ABA8E22E"/>
@@ -42399,7 +45944,7 @@
       </w:rPr>
     </w:lvl>
   </w:abstractNum>
-  <w:abstractNum w:abstractNumId="56" w15:restartNumberingAfterBreak="0">
+  <w:abstractNum w:abstractNumId="62" w15:restartNumberingAfterBreak="0">
     <w:nsid w:val="7E44450E"/>
     <w:multiLevelType w:val="hybridMultilevel"/>
     <w:tmpl w:val="582CE60A"/>
@@ -42488,7 +46033,7 @@
       </w:pPr>
     </w:lvl>
   </w:abstractNum>
-  <w:abstractNum w:abstractNumId="57" w15:restartNumberingAfterBreak="0">
+  <w:abstractNum w:abstractNumId="63" w15:restartNumberingAfterBreak="0">
     <w:nsid w:val="7F8B5244"/>
     <w:multiLevelType w:val="hybridMultilevel"/>
     <w:tmpl w:val="A04610F8"/>
@@ -42602,49 +46147,49 @@
     </w:lvl>
   </w:abstractNum>
   <w:num w:numId="1">
-    <w:abstractNumId w:val="56"/>
+    <w:abstractNumId w:val="62"/>
   </w:num>
   <w:num w:numId="2">
-    <w:abstractNumId w:val="30"/>
+    <w:abstractNumId w:val="34"/>
   </w:num>
   <w:num w:numId="3">
-    <w:abstractNumId w:val="37"/>
+    <w:abstractNumId w:val="41"/>
   </w:num>
   <w:num w:numId="4">
-    <w:abstractNumId w:val="22"/>
+    <w:abstractNumId w:val="25"/>
   </w:num>
   <w:num w:numId="5">
-    <w:abstractNumId w:val="33"/>
+    <w:abstractNumId w:val="37"/>
   </w:num>
   <w:num w:numId="6">
     <w:abstractNumId w:val="0"/>
   </w:num>
   <w:num w:numId="7">
-    <w:abstractNumId w:val="21"/>
+    <w:abstractNumId w:val="24"/>
   </w:num>
   <w:num w:numId="8">
-    <w:abstractNumId w:val="47"/>
+    <w:abstractNumId w:val="53"/>
   </w:num>
   <w:num w:numId="9">
-    <w:abstractNumId w:val="23"/>
+    <w:abstractNumId w:val="26"/>
   </w:num>
   <w:num w:numId="10">
-    <w:abstractNumId w:val="16"/>
+    <w:abstractNumId w:val="18"/>
   </w:num>
   <w:num w:numId="11">
-    <w:abstractNumId w:val="15"/>
+    <w:abstractNumId w:val="17"/>
   </w:num>
   <w:num w:numId="12">
-    <w:abstractNumId w:val="53"/>
+    <w:abstractNumId w:val="59"/>
   </w:num>
   <w:num w:numId="13">
-    <w:abstractNumId w:val="51"/>
+    <w:abstractNumId w:val="57"/>
   </w:num>
   <w:num w:numId="14">
-    <w:abstractNumId w:val="38"/>
+    <w:abstractNumId w:val="42"/>
   </w:num>
   <w:num w:numId="15">
-    <w:abstractNumId w:val="11"/>
+    <w:abstractNumId w:val="12"/>
   </w:num>
   <w:num w:numId="16">
     <w:abstractNumId w:val="6"/>
@@ -42653,127 +46198,145 @@
     <w:abstractNumId w:val="2"/>
   </w:num>
   <w:num w:numId="18">
-    <w:abstractNumId w:val="19"/>
+    <w:abstractNumId w:val="22"/>
   </w:num>
   <w:num w:numId="19">
-    <w:abstractNumId w:val="41"/>
+    <w:abstractNumId w:val="45"/>
   </w:num>
   <w:num w:numId="20">
-    <w:abstractNumId w:val="43"/>
+    <w:abstractNumId w:val="48"/>
   </w:num>
   <w:num w:numId="21">
-    <w:abstractNumId w:val="34"/>
+    <w:abstractNumId w:val="38"/>
   </w:num>
   <w:num w:numId="22">
-    <w:abstractNumId w:val="36"/>
+    <w:abstractNumId w:val="40"/>
   </w:num>
   <w:num w:numId="23">
     <w:abstractNumId w:val="4"/>
   </w:num>
   <w:num w:numId="24">
-    <w:abstractNumId w:val="13"/>
+    <w:abstractNumId w:val="14"/>
   </w:num>
   <w:num w:numId="25">
     <w:abstractNumId w:val="7"/>
   </w:num>
   <w:num w:numId="26">
-    <w:abstractNumId w:val="50"/>
+    <w:abstractNumId w:val="56"/>
   </w:num>
   <w:num w:numId="27">
-    <w:abstractNumId w:val="27"/>
+    <w:abstractNumId w:val="30"/>
   </w:num>
   <w:num w:numId="28">
     <w:abstractNumId w:val="10"/>
   </w:num>
   <w:num w:numId="29">
-    <w:abstractNumId w:val="54"/>
+    <w:abstractNumId w:val="60"/>
   </w:num>
   <w:num w:numId="30">
-    <w:abstractNumId w:val="17"/>
+    <w:abstractNumId w:val="19"/>
   </w:num>
   <w:num w:numId="31">
-    <w:abstractNumId w:val="44"/>
+    <w:abstractNumId w:val="49"/>
   </w:num>
   <w:num w:numId="32">
     <w:abstractNumId w:val="1"/>
   </w:num>
   <w:num w:numId="33">
-    <w:abstractNumId w:val="52"/>
+    <w:abstractNumId w:val="58"/>
   </w:num>
   <w:num w:numId="34">
-    <w:abstractNumId w:val="42"/>
+    <w:abstractNumId w:val="46"/>
   </w:num>
   <w:num w:numId="35">
-    <w:abstractNumId w:val="12"/>
+    <w:abstractNumId w:val="13"/>
   </w:num>
   <w:num w:numId="36">
-    <w:abstractNumId w:val="31"/>
+    <w:abstractNumId w:val="35"/>
   </w:num>
   <w:num w:numId="37">
-    <w:abstractNumId w:val="28"/>
+    <w:abstractNumId w:val="31"/>
   </w:num>
   <w:num w:numId="38">
     <w:abstractNumId w:val="5"/>
   </w:num>
   <w:num w:numId="39">
-    <w:abstractNumId w:val="35"/>
+    <w:abstractNumId w:val="39"/>
   </w:num>
   <w:num w:numId="40">
-    <w:abstractNumId w:val="48"/>
+    <w:abstractNumId w:val="54"/>
   </w:num>
   <w:num w:numId="41">
-    <w:abstractNumId w:val="24"/>
+    <w:abstractNumId w:val="27"/>
   </w:num>
   <w:num w:numId="42">
     <w:abstractNumId w:val="9"/>
   </w:num>
   <w:num w:numId="43">
-    <w:abstractNumId w:val="26"/>
+    <w:abstractNumId w:val="29"/>
   </w:num>
   <w:num w:numId="44">
     <w:abstractNumId w:val="8"/>
   </w:num>
   <w:num w:numId="45">
-    <w:abstractNumId w:val="40"/>
+    <w:abstractNumId w:val="44"/>
   </w:num>
   <w:num w:numId="46">
-    <w:abstractNumId w:val="25"/>
+    <w:abstractNumId w:val="28"/>
   </w:num>
   <w:num w:numId="47">
-    <w:abstractNumId w:val="29"/>
+    <w:abstractNumId w:val="32"/>
   </w:num>
   <w:num w:numId="48">
-    <w:abstractNumId w:val="18"/>
+    <w:abstractNumId w:val="20"/>
   </w:num>
   <w:num w:numId="49">
-    <w:abstractNumId w:val="20"/>
+    <w:abstractNumId w:val="23"/>
   </w:num>
   <w:num w:numId="50">
+    <w:abstractNumId w:val="61"/>
+  </w:num>
+  <w:num w:numId="51">
     <w:abstractNumId w:val="55"/>
   </w:num>
-  <w:num w:numId="51">
-    <w:abstractNumId w:val="49"/>
-  </w:num>
   <w:num w:numId="52">
-    <w:abstractNumId w:val="32"/>
+    <w:abstractNumId w:val="36"/>
   </w:num>
   <w:num w:numId="53">
-    <w:abstractNumId w:val="39"/>
+    <w:abstractNumId w:val="43"/>
   </w:num>
   <w:num w:numId="54">
     <w:abstractNumId w:val="3"/>
   </w:num>
   <w:num w:numId="55">
-    <w:abstractNumId w:val="45"/>
+    <w:abstractNumId w:val="51"/>
   </w:num>
   <w:num w:numId="56">
-    <w:abstractNumId w:val="14"/>
+    <w:abstractNumId w:val="16"/>
   </w:num>
   <w:num w:numId="57">
-    <w:abstractNumId w:val="57"/>
+    <w:abstractNumId w:val="63"/>
   </w:num>
   <w:num w:numId="58">
-    <w:abstractNumId w:val="46"/>
+    <w:abstractNumId w:val="52"/>
+  </w:num>
+  <w:num w:numId="59">
+    <w:abstractNumId w:val="33"/>
+  </w:num>
+  <w:num w:numId="60">
+    <w:abstractNumId w:val="21"/>
+  </w:num>
+  <w:num w:numId="61">
+    <w:abstractNumId w:val="50"/>
+  </w:num>
+  <w:num w:numId="62">
+    <w:abstractNumId w:val="15"/>
+  </w:num>
+  <w:num w:numId="63">
+    <w:abstractNumId w:val="47"/>
+  </w:num>
+  <w:num w:numId="64">
+    <w:abstractNumId w:val="11"/>
   </w:num>
   <w:numIdMacAtCleanup w:val="58"/>
 </w:numbering>
@@ -43526,7 +47089,7 @@
 </file>
 
 <file path=customXml/itemProps1.xml><?xml version="1.0" encoding="utf-8"?>
-<ds:datastoreItem xmlns:ds="http://schemas.openxmlformats.org/officeDocument/2006/customXml" ds:itemID="{C437947B-5E4D-44E7-9427-857914C61E46}">
+<ds:datastoreItem xmlns:ds="http://schemas.openxmlformats.org/officeDocument/2006/customXml" ds:itemID="{0595D5ED-219C-41F5-812F-AD59EA65FA90}">
   <ds:schemaRefs>
     <ds:schemaRef ds:uri="http://schemas.openxmlformats.org/officeDocument/2006/bibliography"/>
   </ds:schemaRefs>

</xml_diff>